<commit_message>
petites modifs FS doc
</commit_message>
<xml_diff>
--- a/redaction/submission_JEGeo/revision/referees/answers/tentatives_FS.docx
+++ b/redaction/submission_JEGeo/revision/referees/answers/tentatives_FS.docx
@@ -321,715 +321,708 @@
         <w:rPr>
           <w:lang w:val="en-US"/>
         </w:rPr>
+        <w:t xml:space="preserve"> min max) columns(statistics) format(%9.4fc)</w:t>
+      </w:r>
+    </w:p>
+    <w:p>
+      <w:pPr>
+        <w:rPr>
+          <w:lang w:val="en-US"/>
+        </w:rPr>
+      </w:pPr>
+    </w:p>
+    <w:p>
+      <w:pPr>
+        <w:rPr>
+          <w:lang w:val="en-US"/>
+        </w:rPr>
+      </w:pPr>
+      <w:r>
+        <w:rPr>
+          <w:lang w:val="en-US"/>
+        </w:rPr>
+        <w:t xml:space="preserve">    variable |      mean       p25       p50       p75        </w:t>
+      </w:r>
+      <w:proofErr w:type="spellStart"/>
+      <w:r>
+        <w:rPr>
+          <w:lang w:val="en-US"/>
+        </w:rPr>
+        <w:t>sd</w:t>
+      </w:r>
+      <w:proofErr w:type="spellEnd"/>
+      <w:r>
+        <w:rPr>
+          <w:lang w:val="en-US"/>
+        </w:rPr>
+        <w:t xml:space="preserve">       min       max</w:t>
+      </w:r>
+    </w:p>
+    <w:p>
+      <w:pPr>
+        <w:rPr>
+          <w:lang w:val="en-US"/>
+        </w:rPr>
+      </w:pPr>
+      <w:r>
+        <w:rPr>
+          <w:lang w:val="en-US"/>
+        </w:rPr>
+        <w:t>-------------+----------------------------------------------------------------------</w:t>
+      </w:r>
+    </w:p>
+    <w:p>
+      <w:pPr>
+        <w:rPr>
+          <w:lang w:val="en-US"/>
+        </w:rPr>
+      </w:pPr>
+      <w:r>
+        <w:rPr>
+          <w:lang w:val="en-US"/>
+        </w:rPr>
+        <w:t xml:space="preserve">     </w:t>
+      </w:r>
+      <w:proofErr w:type="spellStart"/>
+      <w:r>
+        <w:rPr>
+          <w:lang w:val="en-US"/>
+        </w:rPr>
+        <w:t>beta_FS</w:t>
+      </w:r>
+      <w:proofErr w:type="spellEnd"/>
+      <w:r>
+        <w:rPr>
+          <w:lang w:val="en-US"/>
+        </w:rPr>
+        <w:t xml:space="preserve"> |   -0.0711   -0.1025   -0.0791   -0.0267    0.0416   -0.1704   -0.0109</w:t>
+      </w:r>
+    </w:p>
+    <w:p>
+      <w:pPr>
+        <w:rPr>
+          <w:lang w:val="en-US"/>
+        </w:rPr>
+      </w:pPr>
+      <w:r>
+        <w:rPr>
+          <w:lang w:val="en-US"/>
+        </w:rPr>
+        <w:t xml:space="preserve">          </w:t>
+      </w:r>
+      <w:proofErr w:type="spellStart"/>
+      <w:r>
+        <w:rPr>
+          <w:lang w:val="en-US"/>
+        </w:rPr>
+        <w:t>sd</w:t>
+      </w:r>
+      <w:proofErr w:type="spellEnd"/>
+      <w:r>
+        <w:rPr>
+          <w:lang w:val="en-US"/>
+        </w:rPr>
+        <w:t xml:space="preserve"> |    0.0124    0.0114    0.0142    0.0152    0.0047    0.0045    0.0214</w:t>
+      </w:r>
+    </w:p>
+    <w:p>
+      <w:pPr>
+        <w:rPr>
+          <w:lang w:val="en-US"/>
+        </w:rPr>
+      </w:pPr>
+      <w:r>
+        <w:rPr>
+          <w:lang w:val="en-US"/>
+        </w:rPr>
+        <w:t xml:space="preserve">   </w:t>
+      </w:r>
+      <w:proofErr w:type="spellStart"/>
+      <w:r>
+        <w:rPr>
+          <w:lang w:val="en-US"/>
+        </w:rPr>
+        <w:t>t_student</w:t>
+      </w:r>
+      <w:proofErr w:type="spellEnd"/>
+      <w:r>
+        <w:rPr>
+          <w:lang w:val="en-US"/>
+        </w:rPr>
+        <w:t xml:space="preserve"> |   -5.7411   -7.5991   -5.3380   -3.2609    </w:t>
+      </w:r>
+      <w:proofErr w:type="gramStart"/>
+      <w:r>
+        <w:rPr>
+          <w:lang w:val="en-US"/>
+        </w:rPr>
+        <w:t>2.5951  -</w:t>
+      </w:r>
+      <w:proofErr w:type="gramEnd"/>
+      <w:r>
+        <w:rPr>
+          <w:lang w:val="en-US"/>
+        </w:rPr>
+        <w:t>11.2639   -1.2532</w:t>
+      </w:r>
+    </w:p>
+    <w:p>
+      <w:pPr>
+        <w:rPr>
+          <w:lang w:val="en-US"/>
+        </w:rPr>
+      </w:pPr>
+      <w:r>
+        <w:rPr>
+          <w:lang w:val="en-US"/>
+        </w:rPr>
+        <w:t xml:space="preserve">      </w:t>
+      </w:r>
+      <w:proofErr w:type="spellStart"/>
+      <w:r>
+        <w:rPr>
+          <w:lang w:val="en-US"/>
+        </w:rPr>
+        <w:t>F_stat</w:t>
+      </w:r>
+      <w:proofErr w:type="spellEnd"/>
+      <w:r>
+        <w:rPr>
+          <w:lang w:val="en-US"/>
+        </w:rPr>
+        <w:t xml:space="preserve"> |   39.5223   10.6336   28.4938   57.7463   31.4453    </w:t>
+      </w:r>
+      <w:proofErr w:type="gramStart"/>
+      <w:r>
+        <w:rPr>
+          <w:lang w:val="en-US"/>
+        </w:rPr>
+        <w:t>1.5705  126.8761</w:t>
+      </w:r>
+      <w:proofErr w:type="gramEnd"/>
+    </w:p>
+    <w:p>
+      <w:pPr>
+        <w:rPr>
+          <w:lang w:val="en-US"/>
+        </w:rPr>
+      </w:pPr>
+      <w:r>
+        <w:rPr>
+          <w:lang w:val="en-US"/>
+        </w:rPr>
+        <w:t xml:space="preserve">   </w:t>
+      </w:r>
+      <w:proofErr w:type="spellStart"/>
+      <w:r>
+        <w:rPr>
+          <w:lang w:val="en-US"/>
+        </w:rPr>
+        <w:t>F_stat_IV</w:t>
+      </w:r>
+      <w:proofErr w:type="spellEnd"/>
+      <w:r>
+        <w:rPr>
+          <w:lang w:val="en-US"/>
+        </w:rPr>
+        <w:t xml:space="preserve"> |   39.5223   10.6336   28.4938   57.7463   31.4453    </w:t>
+      </w:r>
+      <w:proofErr w:type="gramStart"/>
+      <w:r>
+        <w:rPr>
+          <w:lang w:val="en-US"/>
+        </w:rPr>
+        <w:t>1.5705  126.8761</w:t>
+      </w:r>
+      <w:proofErr w:type="gramEnd"/>
+    </w:p>
+    <w:p>
+      <w:pPr>
+        <w:rPr>
+          <w:lang w:val="en-US"/>
+        </w:rPr>
+      </w:pPr>
+      <w:proofErr w:type="spellStart"/>
+      <w:r>
+        <w:rPr>
+          <w:lang w:val="en-US"/>
+        </w:rPr>
+        <w:t>adj_r_square</w:t>
+      </w:r>
+      <w:proofErr w:type="spellEnd"/>
+      <w:r>
+        <w:rPr>
+          <w:lang w:val="en-US"/>
+        </w:rPr>
+        <w:t xml:space="preserve"> |    0.4548    0.4356    0.4445    0.4707    0.0256    0.4246    0.5091</w:t>
+      </w:r>
+    </w:p>
+    <w:p>
+      <w:pPr>
+        <w:rPr>
+          <w:lang w:val="en-US"/>
+        </w:rPr>
+      </w:pPr>
+      <w:proofErr w:type="spellStart"/>
+      <w:r>
+        <w:rPr>
+          <w:lang w:val="en-US"/>
+        </w:rPr>
+        <w:t>r_square_w~n</w:t>
+      </w:r>
+      <w:proofErr w:type="spellEnd"/>
+      <w:r>
+        <w:rPr>
+          <w:lang w:val="en-US"/>
+        </w:rPr>
+        <w:t xml:space="preserve"> |    0.0017    0.0007    0.0017    0.0023    0.0013    0.0001    0.0061</w:t>
+      </w:r>
+    </w:p>
+    <w:p>
+      <w:pPr>
+        <w:rPr>
+          <w:lang w:val="en-US"/>
+        </w:rPr>
+      </w:pPr>
+      <w:r>
+        <w:rPr>
+          <w:lang w:val="en-US"/>
+        </w:rPr>
+        <w:t>------------------------------------------------------------------------------------</w:t>
+      </w:r>
+    </w:p>
+    <w:p>
+      <w:pPr>
+        <w:rPr>
+          <w:lang w:val="en-US"/>
+        </w:rPr>
+      </w:pPr>
+    </w:p>
+    <w:p>
+      <w:pPr>
+        <w:rPr>
+          <w:lang w:val="en-US"/>
+        </w:rPr>
+      </w:pPr>
+      <w:r>
+        <w:rPr>
+          <w:lang w:val="en-US"/>
+        </w:rPr>
+        <w:t xml:space="preserve">. </w:t>
+      </w:r>
+      <w:proofErr w:type="spellStart"/>
+      <w:r>
+        <w:rPr>
+          <w:lang w:val="en-US"/>
+        </w:rPr>
+        <w:t>tabstat</w:t>
+      </w:r>
+      <w:proofErr w:type="spellEnd"/>
+      <w:r>
+        <w:rPr>
+          <w:lang w:val="en-US"/>
+        </w:rPr>
+        <w:t xml:space="preserve"> </w:t>
+      </w:r>
+      <w:proofErr w:type="spellStart"/>
+      <w:r>
+        <w:rPr>
+          <w:lang w:val="en-US"/>
+        </w:rPr>
+        <w:t>beta_FS</w:t>
+      </w:r>
+      <w:proofErr w:type="spellEnd"/>
+      <w:r>
+        <w:rPr>
+          <w:lang w:val="en-US"/>
+        </w:rPr>
+        <w:t xml:space="preserve"> </w:t>
+      </w:r>
+      <w:proofErr w:type="spellStart"/>
+      <w:r>
+        <w:rPr>
+          <w:lang w:val="en-US"/>
+        </w:rPr>
+        <w:t>sd</w:t>
+      </w:r>
+      <w:proofErr w:type="spellEnd"/>
+      <w:r>
+        <w:rPr>
+          <w:lang w:val="en-US"/>
+        </w:rPr>
+        <w:t xml:space="preserve"> </w:t>
+      </w:r>
+      <w:proofErr w:type="spellStart"/>
+      <w:r>
+        <w:rPr>
+          <w:lang w:val="en-US"/>
+        </w:rPr>
+        <w:t>t_student</w:t>
+      </w:r>
+      <w:proofErr w:type="spellEnd"/>
+      <w:r>
+        <w:rPr>
+          <w:lang w:val="en-US"/>
+        </w:rPr>
+        <w:t xml:space="preserve"> </w:t>
+      </w:r>
+      <w:proofErr w:type="spellStart"/>
+      <w:r>
+        <w:rPr>
+          <w:lang w:val="en-US"/>
+        </w:rPr>
+        <w:t>F_stat</w:t>
+      </w:r>
+      <w:proofErr w:type="spellEnd"/>
+      <w:r>
+        <w:rPr>
+          <w:lang w:val="en-US"/>
+        </w:rPr>
+        <w:t xml:space="preserve"> </w:t>
+      </w:r>
+      <w:proofErr w:type="spellStart"/>
+      <w:r>
+        <w:rPr>
+          <w:lang w:val="en-US"/>
+        </w:rPr>
+        <w:t>F_stat_IV</w:t>
+      </w:r>
+      <w:proofErr w:type="spellEnd"/>
+      <w:r>
+        <w:rPr>
+          <w:lang w:val="en-US"/>
+        </w:rPr>
+        <w:t xml:space="preserve"> </w:t>
+      </w:r>
+      <w:proofErr w:type="spellStart"/>
+      <w:r>
+        <w:rPr>
+          <w:lang w:val="en-US"/>
+        </w:rPr>
+        <w:t>adj_r_square</w:t>
+      </w:r>
+      <w:proofErr w:type="spellEnd"/>
+      <w:r>
+        <w:rPr>
+          <w:lang w:val="en-US"/>
+        </w:rPr>
+        <w:t xml:space="preserve"> </w:t>
+      </w:r>
+      <w:proofErr w:type="spellStart"/>
+      <w:r>
+        <w:rPr>
+          <w:lang w:val="en-US"/>
+        </w:rPr>
+        <w:t>r_square_within</w:t>
+      </w:r>
+      <w:proofErr w:type="spellEnd"/>
+      <w:r>
+        <w:rPr>
+          <w:lang w:val="en-US"/>
+        </w:rPr>
+        <w:t xml:space="preserve"> if mode =="</w:t>
+      </w:r>
+      <w:proofErr w:type="spellStart"/>
+      <w:r>
+        <w:rPr>
+          <w:lang w:val="en-US"/>
+        </w:rPr>
+        <w:t>ves</w:t>
+      </w:r>
+      <w:proofErr w:type="spellEnd"/>
+      <w:r>
+        <w:rPr>
+          <w:lang w:val="en-US"/>
+        </w:rPr>
+        <w:t xml:space="preserve">", </w:t>
+      </w:r>
+      <w:proofErr w:type="gramStart"/>
+      <w:r>
+        <w:rPr>
+          <w:lang w:val="en-US"/>
+        </w:rPr>
+        <w:t>s(</w:t>
+      </w:r>
+      <w:proofErr w:type="gramEnd"/>
+      <w:r>
+        <w:rPr>
+          <w:lang w:val="en-US"/>
+        </w:rPr>
+        <w:t xml:space="preserve">mean p25 med p75 </w:t>
+      </w:r>
+      <w:proofErr w:type="spellStart"/>
+      <w:r>
+        <w:rPr>
+          <w:lang w:val="en-US"/>
+        </w:rPr>
+        <w:t>sd</w:t>
+      </w:r>
+      <w:proofErr w:type="spellEnd"/>
+      <w:r>
+        <w:rPr>
+          <w:lang w:val="en-US"/>
+        </w:rPr>
         <w:t xml:space="preserve"> min max) col</w:t>
       </w:r>
+    </w:p>
+    <w:p>
+      <w:pPr>
+        <w:rPr>
+          <w:lang w:val="en-US"/>
+        </w:rPr>
+      </w:pPr>
+      <w:r>
+        <w:rPr>
+          <w:lang w:val="en-US"/>
+        </w:rPr>
+        <w:t xml:space="preserve">&gt; </w:t>
+      </w:r>
+      <w:proofErr w:type="spellStart"/>
+      <w:r>
+        <w:rPr>
+          <w:lang w:val="en-US"/>
+        </w:rPr>
+        <w:t>umns</w:t>
+      </w:r>
+      <w:proofErr w:type="spellEnd"/>
+      <w:r>
+        <w:rPr>
+          <w:lang w:val="en-US"/>
+        </w:rPr>
+        <w:t>(statistics) format(%9.4fc)</w:t>
+      </w:r>
+    </w:p>
+    <w:p>
+      <w:pPr>
+        <w:rPr>
+          <w:lang w:val="en-US"/>
+        </w:rPr>
+      </w:pPr>
+    </w:p>
+    <w:p>
+      <w:pPr>
+        <w:rPr>
+          <w:lang w:val="en-US"/>
+        </w:rPr>
+      </w:pPr>
+      <w:r>
+        <w:rPr>
+          <w:lang w:val="en-US"/>
+        </w:rPr>
+        <w:t xml:space="preserve">    variable |      mean       p25       p50       p75        </w:t>
+      </w:r>
+      <w:proofErr w:type="spellStart"/>
+      <w:r>
+        <w:rPr>
+          <w:lang w:val="en-US"/>
+        </w:rPr>
+        <w:t>sd</w:t>
+      </w:r>
+      <w:proofErr w:type="spellEnd"/>
+      <w:r>
+        <w:rPr>
+          <w:lang w:val="en-US"/>
+        </w:rPr>
+        <w:t xml:space="preserve">       min       max</w:t>
+      </w:r>
+    </w:p>
+    <w:p>
+      <w:pPr>
+        <w:rPr>
+          <w:lang w:val="en-US"/>
+        </w:rPr>
+      </w:pPr>
+      <w:r>
+        <w:rPr>
+          <w:lang w:val="en-US"/>
+        </w:rPr>
+        <w:t>-------------+----------------------------------------------------------------------</w:t>
+      </w:r>
+    </w:p>
+    <w:p>
+      <w:pPr>
+        <w:rPr>
+          <w:lang w:val="en-US"/>
+        </w:rPr>
+      </w:pPr>
+      <w:r>
+        <w:rPr>
+          <w:lang w:val="en-US"/>
+        </w:rPr>
+        <w:t xml:space="preserve">     </w:t>
+      </w:r>
+      <w:proofErr w:type="spellStart"/>
+      <w:r>
+        <w:rPr>
+          <w:lang w:val="en-US"/>
+        </w:rPr>
+        <w:t>beta_FS</w:t>
+      </w:r>
+      <w:proofErr w:type="spellEnd"/>
+      <w:r>
+        <w:rPr>
+          <w:lang w:val="en-US"/>
+        </w:rPr>
+        <w:t xml:space="preserve"> |    0.0502    0.0223    0.0590    0.0718    0.0246    0.0097    0.0885</w:t>
+      </w:r>
+    </w:p>
+    <w:p>
+      <w:pPr>
+        <w:rPr>
+          <w:lang w:val="en-US"/>
+        </w:rPr>
+      </w:pPr>
+      <w:r>
+        <w:rPr>
+          <w:lang w:val="en-US"/>
+        </w:rPr>
+        <w:t xml:space="preserve">          </w:t>
+      </w:r>
+      <w:proofErr w:type="spellStart"/>
+      <w:r>
+        <w:rPr>
+          <w:lang w:val="en-US"/>
+        </w:rPr>
+        <w:t>sd</w:t>
+      </w:r>
+      <w:proofErr w:type="spellEnd"/>
+      <w:r>
+        <w:rPr>
+          <w:lang w:val="en-US"/>
+        </w:rPr>
+        <w:t xml:space="preserve"> |    0.0093    0.0089    0.0102    0.0117    0.0034    0.0036    0.0146</w:t>
+      </w:r>
+    </w:p>
+    <w:p>
+      <w:pPr>
+        <w:rPr>
+          <w:lang w:val="en-US"/>
+        </w:rPr>
+      </w:pPr>
+      <w:r>
+        <w:rPr>
+          <w:lang w:val="en-US"/>
+        </w:rPr>
+        <w:t xml:space="preserve">   </w:t>
+      </w:r>
+      <w:proofErr w:type="spellStart"/>
+      <w:r>
+        <w:rPr>
+          <w:lang w:val="en-US"/>
+        </w:rPr>
+        <w:t>t_student</w:t>
+      </w:r>
+      <w:proofErr w:type="spellEnd"/>
+      <w:r>
+        <w:rPr>
+          <w:lang w:val="en-US"/>
+        </w:rPr>
+        <w:t xml:space="preserve"> |    5.4102    4.9383    5.5051    6.3664    1.6286    1.0882    8.2244</w:t>
+      </w:r>
+    </w:p>
+    <w:p>
+      <w:pPr>
+        <w:rPr>
+          <w:lang w:val="en-US"/>
+        </w:rPr>
+      </w:pPr>
+      <w:r>
+        <w:rPr>
+          <w:lang w:val="en-US"/>
+        </w:rPr>
+        <w:t xml:space="preserve">      </w:t>
+      </w:r>
+      <w:proofErr w:type="spellStart"/>
+      <w:r>
+        <w:rPr>
+          <w:lang w:val="en-US"/>
+        </w:rPr>
+        <w:t>F_stat</w:t>
+      </w:r>
+      <w:proofErr w:type="spellEnd"/>
+      <w:r>
+        <w:rPr>
+          <w:lang w:val="en-US"/>
+        </w:rPr>
+        <w:t xml:space="preserve"> |   31.8545   24.3871   30.3060   40.5317   15.7272    1.1842   67.6415</w:t>
+      </w:r>
+    </w:p>
+    <w:p>
+      <w:pPr>
+        <w:rPr>
+          <w:lang w:val="en-US"/>
+        </w:rPr>
+      </w:pPr>
+      <w:r>
+        <w:rPr>
+          <w:lang w:val="en-US"/>
+        </w:rPr>
+        <w:t xml:space="preserve">   </w:t>
+      </w:r>
+      <w:proofErr w:type="spellStart"/>
+      <w:r>
+        <w:rPr>
+          <w:lang w:val="en-US"/>
+        </w:rPr>
+        <w:t>F_stat_IV</w:t>
+      </w:r>
+      <w:proofErr w:type="spellEnd"/>
+      <w:r>
+        <w:rPr>
+          <w:lang w:val="en-US"/>
+        </w:rPr>
+        <w:t xml:space="preserve"> |   31.8545   24.3871   30.3060   40.5317   15.7272    1.1842   67.6415</w:t>
+      </w:r>
+    </w:p>
+    <w:p>
+      <w:pPr>
+        <w:rPr>
+          <w:lang w:val="en-US"/>
+        </w:rPr>
+      </w:pPr>
+      <w:proofErr w:type="spellStart"/>
+      <w:r>
+        <w:rPr>
+          <w:lang w:val="en-US"/>
+        </w:rPr>
+        <w:t>adj_r_square</w:t>
+      </w:r>
+      <w:proofErr w:type="spellEnd"/>
+      <w:r>
+        <w:rPr>
+          <w:lang w:val="en-US"/>
+        </w:rPr>
+        <w:t xml:space="preserve"> |    0.5473    0.5401    0.5472    0.5565    0.0186    0.4997    0.6007</w:t>
+      </w:r>
+    </w:p>
+    <w:p>
+      <w:pPr>
+        <w:rPr>
+          <w:lang w:val="en-US"/>
+        </w:rPr>
+      </w:pPr>
+      <w:proofErr w:type="spellStart"/>
+      <w:r>
+        <w:rPr>
+          <w:lang w:val="en-US"/>
+        </w:rPr>
+        <w:t>r_square_w~n</w:t>
+      </w:r>
+      <w:proofErr w:type="spellEnd"/>
+      <w:r>
+        <w:rPr>
+          <w:lang w:val="en-US"/>
+        </w:rPr>
+        <w:t xml:space="preserve"> |    0.0015    0.0009    0.0015    0.0021    0.0008    0.0000    0.0031</w:t>
+      </w:r>
+    </w:p>
+    <w:p>
+      <w:pPr>
+        <w:rPr>
+          <w:lang w:val="en-US"/>
+        </w:rPr>
+      </w:pPr>
       <w:bookmarkStart w:id="0" w:name="_GoBack"/>
-      <w:bookmarkEnd w:id="0"/>
-      <w:r>
-        <w:rPr>
-          <w:lang w:val="en-US"/>
-        </w:rPr>
-        <w:t>umns(statistics) format(%9.4fc)</w:t>
-      </w:r>
-    </w:p>
-    <w:p>
-      <w:pPr>
-        <w:rPr>
-          <w:lang w:val="en-US"/>
-        </w:rPr>
-      </w:pPr>
-    </w:p>
-    <w:p>
-      <w:pPr>
-        <w:rPr>
-          <w:lang w:val="en-US"/>
-        </w:rPr>
-      </w:pPr>
-      <w:r>
-        <w:rPr>
-          <w:lang w:val="en-US"/>
-        </w:rPr>
-        <w:t xml:space="preserve">    variable |      mean       p25       p50       p75        </w:t>
-      </w:r>
-      <w:proofErr w:type="spellStart"/>
-      <w:r>
-        <w:rPr>
-          <w:lang w:val="en-US"/>
-        </w:rPr>
-        <w:t>sd</w:t>
-      </w:r>
-      <w:proofErr w:type="spellEnd"/>
-      <w:r>
-        <w:rPr>
-          <w:lang w:val="en-US"/>
-        </w:rPr>
-        <w:t xml:space="preserve">       min       max</w:t>
-      </w:r>
-    </w:p>
-    <w:p>
-      <w:pPr>
-        <w:rPr>
-          <w:lang w:val="en-US"/>
-        </w:rPr>
-      </w:pPr>
-      <w:r>
-        <w:rPr>
-          <w:lang w:val="en-US"/>
-        </w:rPr>
-        <w:t>-------------+----------------------------------------------------------------------</w:t>
-      </w:r>
-    </w:p>
-    <w:p>
-      <w:pPr>
-        <w:rPr>
-          <w:lang w:val="en-US"/>
-        </w:rPr>
-      </w:pPr>
-      <w:r>
-        <w:rPr>
-          <w:lang w:val="en-US"/>
-        </w:rPr>
-        <w:t xml:space="preserve">     </w:t>
-      </w:r>
-      <w:proofErr w:type="spellStart"/>
-      <w:r>
-        <w:rPr>
-          <w:lang w:val="en-US"/>
-        </w:rPr>
-        <w:t>beta_FS</w:t>
-      </w:r>
-      <w:proofErr w:type="spellEnd"/>
-      <w:r>
-        <w:rPr>
-          <w:lang w:val="en-US"/>
-        </w:rPr>
-        <w:t xml:space="preserve"> |   -0.0711   -0.1025   -0.0791   -0.0267    0.0416   -0.1704   -0.0109</w:t>
-      </w:r>
-    </w:p>
-    <w:p>
-      <w:pPr>
-        <w:rPr>
-          <w:lang w:val="en-US"/>
-        </w:rPr>
-      </w:pPr>
-      <w:r>
-        <w:rPr>
-          <w:lang w:val="en-US"/>
-        </w:rPr>
-        <w:t xml:space="preserve">          </w:t>
-      </w:r>
-      <w:proofErr w:type="spellStart"/>
-      <w:r>
-        <w:rPr>
-          <w:lang w:val="en-US"/>
-        </w:rPr>
-        <w:t>sd</w:t>
-      </w:r>
-      <w:proofErr w:type="spellEnd"/>
-      <w:r>
-        <w:rPr>
-          <w:lang w:val="en-US"/>
-        </w:rPr>
-        <w:t xml:space="preserve"> |    0.0124    0.0114    0.0142    0.0152    0.0047    0.0045    0.0214</w:t>
-      </w:r>
-    </w:p>
-    <w:p>
-      <w:pPr>
-        <w:rPr>
-          <w:lang w:val="en-US"/>
-        </w:rPr>
-      </w:pPr>
-      <w:r>
-        <w:rPr>
-          <w:lang w:val="en-US"/>
-        </w:rPr>
-        <w:t xml:space="preserve">   </w:t>
-      </w:r>
-      <w:proofErr w:type="spellStart"/>
-      <w:r>
-        <w:rPr>
-          <w:lang w:val="en-US"/>
-        </w:rPr>
-        <w:t>t_student</w:t>
-      </w:r>
-      <w:proofErr w:type="spellEnd"/>
-      <w:r>
-        <w:rPr>
-          <w:lang w:val="en-US"/>
-        </w:rPr>
-        <w:t xml:space="preserve"> |   -5.7411   -7.5991   -5.3380   -3.2609    </w:t>
-      </w:r>
-      <w:proofErr w:type="gramStart"/>
-      <w:r>
-        <w:rPr>
-          <w:lang w:val="en-US"/>
-        </w:rPr>
-        <w:t>2.5951  -</w:t>
-      </w:r>
-      <w:proofErr w:type="gramEnd"/>
-      <w:r>
-        <w:rPr>
-          <w:lang w:val="en-US"/>
-        </w:rPr>
-        <w:t>11.2639   -1.2532</w:t>
-      </w:r>
-    </w:p>
-    <w:p>
-      <w:pPr>
-        <w:rPr>
-          <w:lang w:val="en-US"/>
-        </w:rPr>
-      </w:pPr>
-      <w:r>
-        <w:rPr>
-          <w:lang w:val="en-US"/>
-        </w:rPr>
-        <w:t xml:space="preserve">      </w:t>
-      </w:r>
-      <w:proofErr w:type="spellStart"/>
-      <w:r>
-        <w:rPr>
-          <w:lang w:val="en-US"/>
-        </w:rPr>
-        <w:t>F_stat</w:t>
-      </w:r>
-      <w:proofErr w:type="spellEnd"/>
-      <w:r>
-        <w:rPr>
-          <w:lang w:val="en-US"/>
-        </w:rPr>
-        <w:t xml:space="preserve"> |   39.5223   10.6336   28.4938   57.7463   31.4453    </w:t>
-      </w:r>
-      <w:proofErr w:type="gramStart"/>
-      <w:r>
-        <w:rPr>
-          <w:lang w:val="en-US"/>
-        </w:rPr>
-        <w:t>1.5705  126.8761</w:t>
-      </w:r>
-      <w:proofErr w:type="gramEnd"/>
-    </w:p>
-    <w:p>
-      <w:pPr>
-        <w:rPr>
-          <w:lang w:val="en-US"/>
-        </w:rPr>
-      </w:pPr>
-      <w:r>
-        <w:rPr>
-          <w:lang w:val="en-US"/>
-        </w:rPr>
-        <w:t xml:space="preserve">   </w:t>
-      </w:r>
-      <w:proofErr w:type="spellStart"/>
-      <w:r>
-        <w:rPr>
-          <w:lang w:val="en-US"/>
-        </w:rPr>
-        <w:t>F_stat_IV</w:t>
-      </w:r>
-      <w:proofErr w:type="spellEnd"/>
-      <w:r>
-        <w:rPr>
-          <w:lang w:val="en-US"/>
-        </w:rPr>
-        <w:t xml:space="preserve"> |   39.5223   10.6336   28.4938   57.7463   31.4453    </w:t>
-      </w:r>
-      <w:proofErr w:type="gramStart"/>
-      <w:r>
-        <w:rPr>
-          <w:lang w:val="en-US"/>
-        </w:rPr>
-        <w:t>1.5705  126.8761</w:t>
-      </w:r>
-      <w:proofErr w:type="gramEnd"/>
-    </w:p>
-    <w:p>
-      <w:pPr>
-        <w:rPr>
-          <w:lang w:val="en-US"/>
-        </w:rPr>
-      </w:pPr>
-      <w:proofErr w:type="spellStart"/>
-      <w:r>
-        <w:rPr>
-          <w:lang w:val="en-US"/>
-        </w:rPr>
-        <w:t>adj_r_square</w:t>
-      </w:r>
-      <w:proofErr w:type="spellEnd"/>
-      <w:r>
-        <w:rPr>
-          <w:lang w:val="en-US"/>
-        </w:rPr>
-        <w:t xml:space="preserve"> |    0.4548    0.4356    0.4445    0.4707    0.0256    0.4246    0.5091</w:t>
-      </w:r>
-    </w:p>
-    <w:p>
-      <w:pPr>
-        <w:rPr>
-          <w:lang w:val="en-US"/>
-        </w:rPr>
-      </w:pPr>
-      <w:proofErr w:type="spellStart"/>
-      <w:r>
-        <w:rPr>
-          <w:lang w:val="en-US"/>
-        </w:rPr>
-        <w:t>r_square_w~n</w:t>
-      </w:r>
-      <w:proofErr w:type="spellEnd"/>
-      <w:r>
-        <w:rPr>
-          <w:lang w:val="en-US"/>
-        </w:rPr>
-        <w:t xml:space="preserve"> |    0.0017    0.0007    0.0017    0.0023    0.0013    0.0001    0.0061</w:t>
-      </w:r>
-    </w:p>
-    <w:p>
-      <w:pPr>
-        <w:rPr>
-          <w:lang w:val="en-US"/>
-        </w:rPr>
-      </w:pPr>
-      <w:r>
-        <w:rPr>
-          <w:lang w:val="en-US"/>
-        </w:rPr>
-        <w:t>------------------------------------------------------------------------------------</w:t>
-      </w:r>
-    </w:p>
-    <w:p>
-      <w:pPr>
-        <w:rPr>
-          <w:lang w:val="en-US"/>
-        </w:rPr>
-      </w:pPr>
-    </w:p>
-    <w:p>
-      <w:pPr>
-        <w:rPr>
-          <w:lang w:val="en-US"/>
-        </w:rPr>
-      </w:pPr>
-      <w:r>
-        <w:rPr>
-          <w:lang w:val="en-US"/>
-        </w:rPr>
-        <w:t xml:space="preserve">. </w:t>
-      </w:r>
-      <w:proofErr w:type="spellStart"/>
-      <w:r>
-        <w:rPr>
-          <w:lang w:val="en-US"/>
-        </w:rPr>
-        <w:t>tabstat</w:t>
-      </w:r>
-      <w:proofErr w:type="spellEnd"/>
-      <w:r>
-        <w:rPr>
-          <w:lang w:val="en-US"/>
-        </w:rPr>
-        <w:t xml:space="preserve"> </w:t>
-      </w:r>
-      <w:proofErr w:type="spellStart"/>
-      <w:r>
-        <w:rPr>
-          <w:lang w:val="en-US"/>
-        </w:rPr>
-        <w:t>beta_FS</w:t>
-      </w:r>
-      <w:proofErr w:type="spellEnd"/>
-      <w:r>
-        <w:rPr>
-          <w:lang w:val="en-US"/>
-        </w:rPr>
-        <w:t xml:space="preserve"> </w:t>
-      </w:r>
-      <w:proofErr w:type="spellStart"/>
-      <w:r>
-        <w:rPr>
-          <w:lang w:val="en-US"/>
-        </w:rPr>
-        <w:t>sd</w:t>
-      </w:r>
-      <w:proofErr w:type="spellEnd"/>
-      <w:r>
-        <w:rPr>
-          <w:lang w:val="en-US"/>
-        </w:rPr>
-        <w:t xml:space="preserve"> </w:t>
-      </w:r>
-      <w:proofErr w:type="spellStart"/>
-      <w:r>
-        <w:rPr>
-          <w:lang w:val="en-US"/>
-        </w:rPr>
-        <w:t>t_student</w:t>
-      </w:r>
-      <w:proofErr w:type="spellEnd"/>
-      <w:r>
-        <w:rPr>
-          <w:lang w:val="en-US"/>
-        </w:rPr>
-        <w:t xml:space="preserve"> </w:t>
-      </w:r>
-      <w:proofErr w:type="spellStart"/>
-      <w:r>
-        <w:rPr>
-          <w:lang w:val="en-US"/>
-        </w:rPr>
-        <w:t>F_stat</w:t>
-      </w:r>
-      <w:proofErr w:type="spellEnd"/>
-      <w:r>
-        <w:rPr>
-          <w:lang w:val="en-US"/>
-        </w:rPr>
-        <w:t xml:space="preserve"> </w:t>
-      </w:r>
-      <w:proofErr w:type="spellStart"/>
-      <w:r>
-        <w:rPr>
-          <w:lang w:val="en-US"/>
-        </w:rPr>
-        <w:t>F_stat_IV</w:t>
-      </w:r>
-      <w:proofErr w:type="spellEnd"/>
-      <w:r>
-        <w:rPr>
-          <w:lang w:val="en-US"/>
-        </w:rPr>
-        <w:t xml:space="preserve"> </w:t>
-      </w:r>
-      <w:proofErr w:type="spellStart"/>
-      <w:r>
-        <w:rPr>
-          <w:lang w:val="en-US"/>
-        </w:rPr>
-        <w:t>adj_r_square</w:t>
-      </w:r>
-      <w:proofErr w:type="spellEnd"/>
-      <w:r>
-        <w:rPr>
-          <w:lang w:val="en-US"/>
-        </w:rPr>
-        <w:t xml:space="preserve"> </w:t>
-      </w:r>
-      <w:proofErr w:type="spellStart"/>
-      <w:r>
-        <w:rPr>
-          <w:lang w:val="en-US"/>
-        </w:rPr>
-        <w:t>r_square_within</w:t>
-      </w:r>
-      <w:proofErr w:type="spellEnd"/>
-      <w:r>
-        <w:rPr>
-          <w:lang w:val="en-US"/>
-        </w:rPr>
-        <w:t xml:space="preserve"> if mode =="</w:t>
-      </w:r>
-      <w:proofErr w:type="spellStart"/>
-      <w:r>
-        <w:rPr>
-          <w:lang w:val="en-US"/>
-        </w:rPr>
-        <w:t>ves</w:t>
-      </w:r>
-      <w:proofErr w:type="spellEnd"/>
-      <w:r>
-        <w:rPr>
-          <w:lang w:val="en-US"/>
-        </w:rPr>
-        <w:t xml:space="preserve">", </w:t>
-      </w:r>
-      <w:proofErr w:type="gramStart"/>
-      <w:r>
-        <w:rPr>
-          <w:lang w:val="en-US"/>
-        </w:rPr>
-        <w:t>s(</w:t>
-      </w:r>
-      <w:proofErr w:type="gramEnd"/>
-      <w:r>
-        <w:rPr>
-          <w:lang w:val="en-US"/>
-        </w:rPr>
-        <w:t xml:space="preserve">mean p25 med p75 </w:t>
-      </w:r>
-      <w:proofErr w:type="spellStart"/>
-      <w:r>
-        <w:rPr>
-          <w:lang w:val="en-US"/>
-        </w:rPr>
-        <w:t>sd</w:t>
-      </w:r>
-      <w:proofErr w:type="spellEnd"/>
-      <w:r>
-        <w:rPr>
-          <w:lang w:val="en-US"/>
-        </w:rPr>
-        <w:t xml:space="preserve"> min max) col</w:t>
-      </w:r>
-    </w:p>
-    <w:p>
-      <w:pPr>
-        <w:rPr>
-          <w:lang w:val="en-US"/>
-        </w:rPr>
-      </w:pPr>
-      <w:r>
-        <w:rPr>
-          <w:lang w:val="en-US"/>
-        </w:rPr>
-        <w:t xml:space="preserve">&gt; </w:t>
-      </w:r>
-      <w:proofErr w:type="spellStart"/>
-      <w:r>
-        <w:rPr>
-          <w:lang w:val="en-US"/>
-        </w:rPr>
-        <w:t>umns</w:t>
-      </w:r>
-      <w:proofErr w:type="spellEnd"/>
-      <w:r>
-        <w:rPr>
-          <w:lang w:val="en-US"/>
-        </w:rPr>
-        <w:t>(statistics) format(%9.4fc)</w:t>
-      </w:r>
-    </w:p>
-    <w:p>
-      <w:pPr>
-        <w:rPr>
-          <w:lang w:val="en-US"/>
-        </w:rPr>
-      </w:pPr>
-    </w:p>
-    <w:p>
-      <w:pPr>
-        <w:rPr>
-          <w:lang w:val="en-US"/>
-        </w:rPr>
-      </w:pPr>
-      <w:r>
-        <w:rPr>
-          <w:lang w:val="en-US"/>
-        </w:rPr>
-        <w:t xml:space="preserve">    variable |      mean       p25       p50       p75        </w:t>
-      </w:r>
-      <w:proofErr w:type="spellStart"/>
-      <w:r>
-        <w:rPr>
-          <w:lang w:val="en-US"/>
-        </w:rPr>
-        <w:t>sd</w:t>
-      </w:r>
-      <w:proofErr w:type="spellEnd"/>
-      <w:r>
-        <w:rPr>
-          <w:lang w:val="en-US"/>
-        </w:rPr>
-        <w:t xml:space="preserve">       min       max</w:t>
-      </w:r>
-    </w:p>
-    <w:p>
-      <w:pPr>
-        <w:rPr>
-          <w:lang w:val="en-US"/>
-        </w:rPr>
-      </w:pPr>
-      <w:r>
-        <w:rPr>
-          <w:lang w:val="en-US"/>
-        </w:rPr>
-        <w:t>-------------+----------------------------------------------------------------------</w:t>
-      </w:r>
-    </w:p>
-    <w:p>
-      <w:pPr>
-        <w:rPr>
-          <w:lang w:val="en-US"/>
-        </w:rPr>
-      </w:pPr>
-      <w:r>
-        <w:rPr>
-          <w:lang w:val="en-US"/>
-        </w:rPr>
-        <w:t xml:space="preserve">     </w:t>
-      </w:r>
-      <w:proofErr w:type="spellStart"/>
-      <w:r>
-        <w:rPr>
-          <w:lang w:val="en-US"/>
-        </w:rPr>
-        <w:t>beta_FS</w:t>
-      </w:r>
-      <w:proofErr w:type="spellEnd"/>
-      <w:r>
-        <w:rPr>
-          <w:lang w:val="en-US"/>
-        </w:rPr>
-        <w:t xml:space="preserve"> |    0.0502    0.0223    0.0590    0.0718    0.0246    0.0097    0.0885</w:t>
-      </w:r>
-    </w:p>
-    <w:p>
-      <w:pPr>
-        <w:rPr>
-          <w:lang w:val="en-US"/>
-        </w:rPr>
-      </w:pPr>
-      <w:r>
-        <w:rPr>
-          <w:lang w:val="en-US"/>
-        </w:rPr>
-        <w:t xml:space="preserve">          </w:t>
-      </w:r>
-      <w:proofErr w:type="spellStart"/>
-      <w:r>
-        <w:rPr>
-          <w:lang w:val="en-US"/>
-        </w:rPr>
-        <w:t>sd</w:t>
-      </w:r>
-      <w:proofErr w:type="spellEnd"/>
-      <w:r>
-        <w:rPr>
-          <w:lang w:val="en-US"/>
-        </w:rPr>
-        <w:t xml:space="preserve"> |    0.0093    0.0089    0.0102    0.0117    0.0034    0.0036    0.0146</w:t>
-      </w:r>
-    </w:p>
-    <w:p>
-      <w:pPr>
-        <w:rPr>
-          <w:lang w:val="en-US"/>
-        </w:rPr>
-      </w:pPr>
-      <w:r>
-        <w:rPr>
-          <w:lang w:val="en-US"/>
-        </w:rPr>
-        <w:t xml:space="preserve">   </w:t>
-      </w:r>
-      <w:proofErr w:type="spellStart"/>
-      <w:r>
-        <w:rPr>
-          <w:lang w:val="en-US"/>
-        </w:rPr>
-        <w:t>t_student</w:t>
-      </w:r>
-      <w:proofErr w:type="spellEnd"/>
-      <w:r>
-        <w:rPr>
-          <w:lang w:val="en-US"/>
-        </w:rPr>
-        <w:t xml:space="preserve"> |    5.4102    4.9383    5.5051    6.3664    1.6286    1.0882    8.2244</w:t>
-      </w:r>
-    </w:p>
-    <w:p>
-      <w:pPr>
-        <w:rPr>
-          <w:lang w:val="en-US"/>
-        </w:rPr>
-      </w:pPr>
-      <w:r>
-        <w:rPr>
-          <w:lang w:val="en-US"/>
-        </w:rPr>
-        <w:t xml:space="preserve">      </w:t>
-      </w:r>
-      <w:proofErr w:type="spellStart"/>
-      <w:r>
-        <w:rPr>
-          <w:lang w:val="en-US"/>
-        </w:rPr>
-        <w:t>F_stat</w:t>
-      </w:r>
-      <w:proofErr w:type="spellEnd"/>
-      <w:r>
-        <w:rPr>
-          <w:lang w:val="en-US"/>
-        </w:rPr>
-        <w:t xml:space="preserve"> |   31.8545   24.3871   30.3060   40.5317   15.7272    1.1842   67.6415</w:t>
-      </w:r>
-    </w:p>
-    <w:p>
-      <w:pPr>
-        <w:rPr>
-          <w:lang w:val="en-US"/>
-        </w:rPr>
-      </w:pPr>
-      <w:r>
-        <w:rPr>
-          <w:lang w:val="en-US"/>
-        </w:rPr>
-        <w:t xml:space="preserve">   </w:t>
-      </w:r>
-      <w:proofErr w:type="spellStart"/>
-      <w:r>
-        <w:rPr>
-          <w:lang w:val="en-US"/>
-        </w:rPr>
-        <w:t>F_stat_IV</w:t>
-      </w:r>
-      <w:proofErr w:type="spellEnd"/>
-      <w:r>
-        <w:rPr>
-          <w:lang w:val="en-US"/>
-        </w:rPr>
-        <w:t xml:space="preserve"> |   31.8545   24.3871   30.3060   40.5317   15.7272    1.1842   67.6415</w:t>
-      </w:r>
-    </w:p>
-    <w:p>
-      <w:pPr>
-        <w:rPr>
-          <w:lang w:val="en-US"/>
-        </w:rPr>
-      </w:pPr>
-      <w:proofErr w:type="spellStart"/>
-      <w:r>
-        <w:rPr>
-          <w:lang w:val="en-US"/>
-        </w:rPr>
-        <w:t>adj_r_square</w:t>
-      </w:r>
-      <w:proofErr w:type="spellEnd"/>
-      <w:r>
-        <w:rPr>
-          <w:lang w:val="en-US"/>
-        </w:rPr>
-        <w:t xml:space="preserve"> |    0.5473    0.5401    0.5472    0.5565    0.0186    0.4997    0.6007</w:t>
-      </w:r>
-    </w:p>
-    <w:p>
-      <w:pPr>
-        <w:rPr>
-          <w:lang w:val="en-US"/>
-        </w:rPr>
-      </w:pPr>
-      <w:proofErr w:type="spellStart"/>
-      <w:r>
-        <w:rPr>
-          <w:lang w:val="en-US"/>
-        </w:rPr>
-        <w:t>r_square_w~n</w:t>
-      </w:r>
-      <w:proofErr w:type="spellEnd"/>
-      <w:r>
-        <w:rPr>
-          <w:lang w:val="en-US"/>
-        </w:rPr>
-        <w:t xml:space="preserve"> |    0.0015    0.0009    0.0015    0.0021    0.0008    0.0000    0.0031</w:t>
-      </w:r>
-    </w:p>
-    <w:p>
-      <w:pPr>
-        <w:rPr>
-          <w:lang w:val="en-US"/>
-        </w:rPr>
-      </w:pPr>
       <w:r>
         <w:rPr>
           <w:lang w:val="en-US"/>
@@ -1038,6 +1031,7 @@
         <w:t>------------------------------------------------------------------------------------</w:t>
       </w:r>
     </w:p>
+    <w:bookmarkEnd w:id="0"/>
     <w:p>
       <w:pPr>
         <w:rPr>
@@ -2304,22 +2298,6 @@
           <w:lang w:val="en-US"/>
         </w:rPr>
       </w:pPr>
-    </w:p>
-    <w:p>
-      <w:pPr>
-        <w:rPr>
-          <w:b/>
-          <w:lang w:val="en-US"/>
-        </w:rPr>
-      </w:pPr>
-    </w:p>
-    <w:p>
-      <w:pPr>
-        <w:rPr>
-          <w:b/>
-          <w:lang w:val="en-US"/>
-        </w:rPr>
-      </w:pPr>
       <w:r>
         <w:rPr>
           <w:b/>
@@ -3156,7 +3134,343 @@
         <w:rPr>
           <w:lang w:val="en-US"/>
         </w:rPr>
+        <w:t>adj_r_square</w:t>
+      </w:r>
+      <w:proofErr w:type="spellEnd"/>
+      <w:r>
+        <w:rPr>
+          <w:lang w:val="en-US"/>
+        </w:rPr>
+        <w:t xml:space="preserve"> |    0.7738    0.7650    0.7773    0.7846    0.0158    0.7272    0.8018</w:t>
+      </w:r>
+    </w:p>
+    <w:p>
+      <w:pPr>
+        <w:rPr>
+          <w:lang w:val="en-US"/>
+        </w:rPr>
+      </w:pPr>
+      <w:proofErr w:type="spellStart"/>
+      <w:r>
+        <w:rPr>
+          <w:lang w:val="en-US"/>
+        </w:rPr>
+        <w:t>r_square_w~n</w:t>
+      </w:r>
+      <w:proofErr w:type="spellEnd"/>
+      <w:r>
+        <w:rPr>
+          <w:lang w:val="en-US"/>
+        </w:rPr>
+        <w:t xml:space="preserve"> |    0.4566    0.4502    0.4647    0.4759    0.0368    0.3086    0.5208</w:t>
+      </w:r>
+    </w:p>
+    <w:p>
+      <w:pPr>
+        <w:rPr>
+          <w:lang w:val="en-US"/>
+        </w:rPr>
+      </w:pPr>
+      <w:r>
+        <w:rPr>
+          <w:lang w:val="en-US"/>
+        </w:rPr>
         <w:lastRenderedPageBreak/>
+        <w:t>------------------------------------------------------------------------------------</w:t>
+      </w:r>
+    </w:p>
+    <w:p>
+      <w:pPr>
+        <w:rPr>
+          <w:b/>
+          <w:lang w:val="en-US"/>
+        </w:rPr>
+      </w:pPr>
+      <w:proofErr w:type="spellStart"/>
+      <w:r>
+        <w:rPr>
+          <w:b/>
+          <w:lang w:val="en-US"/>
+        </w:rPr>
+        <w:t>reghdfe</w:t>
+      </w:r>
+      <w:proofErr w:type="spellEnd"/>
+      <w:r>
+        <w:rPr>
+          <w:b/>
+          <w:lang w:val="en-US"/>
+        </w:rPr>
+        <w:t xml:space="preserve"> </w:t>
+      </w:r>
+      <w:proofErr w:type="spellStart"/>
+      <w:r>
+        <w:rPr>
+          <w:b/>
+          <w:lang w:val="en-US"/>
+        </w:rPr>
+        <w:t>lprix_fob</w:t>
+      </w:r>
+      <w:proofErr w:type="spellEnd"/>
+      <w:r>
+        <w:rPr>
+          <w:b/>
+          <w:lang w:val="en-US"/>
+        </w:rPr>
+        <w:t xml:space="preserve"> </w:t>
+      </w:r>
+      <w:proofErr w:type="spellStart"/>
+      <w:r>
+        <w:rPr>
+          <w:b/>
+          <w:lang w:val="en-US"/>
+        </w:rPr>
+        <w:t>llprix_fob</w:t>
+      </w:r>
+      <w:proofErr w:type="spellEnd"/>
+      <w:r>
+        <w:rPr>
+          <w:b/>
+          <w:lang w:val="en-US"/>
+        </w:rPr>
+        <w:t xml:space="preserve"> </w:t>
+      </w:r>
+      <w:proofErr w:type="spellStart"/>
+      <w:r>
+        <w:rPr>
+          <w:b/>
+          <w:lang w:val="en-US"/>
+        </w:rPr>
+        <w:t>ds_tariff</w:t>
+      </w:r>
+      <w:proofErr w:type="spellEnd"/>
+      <w:r>
+        <w:rPr>
+          <w:b/>
+          <w:lang w:val="en-US"/>
+        </w:rPr>
+        <w:t xml:space="preserve"> if mode=="</w:t>
+      </w:r>
+      <w:proofErr w:type="spellStart"/>
+      <w:r>
+        <w:rPr>
+          <w:b/>
+          <w:lang w:val="en-US"/>
+        </w:rPr>
+        <w:t>ves</w:t>
+      </w:r>
+      <w:proofErr w:type="spellEnd"/>
+      <w:r>
+        <w:rPr>
+          <w:b/>
+          <w:lang w:val="en-US"/>
+        </w:rPr>
+        <w:t xml:space="preserve">", </w:t>
+      </w:r>
+      <w:proofErr w:type="gramStart"/>
+      <w:r>
+        <w:rPr>
+          <w:b/>
+          <w:lang w:val="en-US"/>
+        </w:rPr>
+        <w:t>a(</w:t>
+      </w:r>
+      <w:proofErr w:type="spellStart"/>
+      <w:proofErr w:type="gramEnd"/>
+      <w:r>
+        <w:rPr>
+          <w:b/>
+          <w:lang w:val="en-US"/>
+        </w:rPr>
+        <w:t>FEc</w:t>
+      </w:r>
+      <w:proofErr w:type="spellEnd"/>
+      <w:r>
+        <w:rPr>
+          <w:b/>
+          <w:lang w:val="en-US"/>
+        </w:rPr>
+        <w:t xml:space="preserve">= </w:t>
+      </w:r>
+      <w:proofErr w:type="spellStart"/>
+      <w:r>
+        <w:rPr>
+          <w:b/>
+          <w:lang w:val="en-US"/>
+        </w:rPr>
+        <w:t>cntry</w:t>
+      </w:r>
+      <w:proofErr w:type="spellEnd"/>
+      <w:r>
+        <w:rPr>
+          <w:b/>
+          <w:lang w:val="en-US"/>
+        </w:rPr>
+        <w:t xml:space="preserve"> FEs= sector_3d)  </w:t>
+      </w:r>
+      <w:proofErr w:type="spellStart"/>
+      <w:r>
+        <w:rPr>
+          <w:b/>
+          <w:lang w:val="en-US"/>
+        </w:rPr>
+        <w:t>vce</w:t>
+      </w:r>
+      <w:proofErr w:type="spellEnd"/>
+      <w:r>
+        <w:rPr>
+          <w:b/>
+          <w:lang w:val="en-US"/>
+        </w:rPr>
+        <w:t xml:space="preserve"> (cluster </w:t>
+      </w:r>
+      <w:proofErr w:type="spellStart"/>
+      <w:r>
+        <w:rPr>
+          <w:b/>
+          <w:lang w:val="en-US"/>
+        </w:rPr>
+        <w:t>cntry</w:t>
+      </w:r>
+      <w:proofErr w:type="spellEnd"/>
+      <w:r>
+        <w:rPr>
+          <w:b/>
+          <w:lang w:val="en-US"/>
+        </w:rPr>
+        <w:t xml:space="preserve">) </w:t>
+      </w:r>
+      <w:proofErr w:type="spellStart"/>
+      <w:r>
+        <w:rPr>
+          <w:b/>
+          <w:lang w:val="en-US"/>
+        </w:rPr>
+        <w:t>resid</w:t>
+      </w:r>
+      <w:proofErr w:type="spellEnd"/>
+    </w:p>
+    <w:p>
+      <w:pPr>
+        <w:rPr>
+          <w:b/>
+          <w:lang w:val="en-US"/>
+        </w:rPr>
+      </w:pPr>
+    </w:p>
+    <w:p>
+      <w:pPr>
+        <w:rPr>
+          <w:lang w:val="en-US"/>
+        </w:rPr>
+      </w:pPr>
+      <w:r>
+        <w:rPr>
+          <w:lang w:val="en-US"/>
+        </w:rPr>
+        <w:t>. ****a few useful descriptive statistics*****</w:t>
+      </w:r>
+    </w:p>
+    <w:p>
+      <w:pPr>
+        <w:rPr>
+          <w:lang w:val="en-US"/>
+        </w:rPr>
+      </w:pPr>
+      <w:r>
+        <w:rPr>
+          <w:lang w:val="en-US"/>
+        </w:rPr>
+        <w:t xml:space="preserve">. </w:t>
+      </w:r>
+      <w:proofErr w:type="spellStart"/>
+      <w:r>
+        <w:rPr>
+          <w:lang w:val="en-US"/>
+        </w:rPr>
+        <w:t>tabstat</w:t>
+      </w:r>
+      <w:proofErr w:type="spellEnd"/>
+      <w:r>
+        <w:rPr>
+          <w:lang w:val="en-US"/>
+        </w:rPr>
+        <w:t xml:space="preserve"> </w:t>
+      </w:r>
+      <w:proofErr w:type="spellStart"/>
+      <w:r>
+        <w:rPr>
+          <w:lang w:val="en-US"/>
+        </w:rPr>
+        <w:t>beta_FS</w:t>
+      </w:r>
+      <w:proofErr w:type="spellEnd"/>
+      <w:r>
+        <w:rPr>
+          <w:lang w:val="en-US"/>
+        </w:rPr>
+        <w:t xml:space="preserve"> </w:t>
+      </w:r>
+      <w:proofErr w:type="spellStart"/>
+      <w:r>
+        <w:rPr>
+          <w:lang w:val="en-US"/>
+        </w:rPr>
+        <w:t>sd</w:t>
+      </w:r>
+      <w:proofErr w:type="spellEnd"/>
+      <w:r>
+        <w:rPr>
+          <w:lang w:val="en-US"/>
+        </w:rPr>
+        <w:t xml:space="preserve"> </w:t>
+      </w:r>
+      <w:proofErr w:type="spellStart"/>
+      <w:r>
+        <w:rPr>
+          <w:lang w:val="en-US"/>
+        </w:rPr>
+        <w:t>t_student</w:t>
+      </w:r>
+      <w:proofErr w:type="spellEnd"/>
+      <w:r>
+        <w:rPr>
+          <w:lang w:val="en-US"/>
+        </w:rPr>
+        <w:t xml:space="preserve"> </w:t>
+      </w:r>
+      <w:proofErr w:type="spellStart"/>
+      <w:r>
+        <w:rPr>
+          <w:lang w:val="en-US"/>
+        </w:rPr>
+        <w:t>F_stat</w:t>
+      </w:r>
+      <w:proofErr w:type="spellEnd"/>
+      <w:r>
+        <w:rPr>
+          <w:lang w:val="en-US"/>
+        </w:rPr>
+        <w:t xml:space="preserve"> </w:t>
+      </w:r>
+      <w:proofErr w:type="spellStart"/>
+      <w:r>
+        <w:rPr>
+          <w:lang w:val="en-US"/>
+        </w:rPr>
+        <w:t>F_stat_IV</w:t>
+      </w:r>
+      <w:proofErr w:type="spellEnd"/>
+      <w:r>
+        <w:rPr>
+          <w:lang w:val="en-US"/>
+        </w:rPr>
+        <w:t xml:space="preserve"> </w:t>
+      </w:r>
+      <w:proofErr w:type="spellStart"/>
+      <w:r>
+        <w:rPr>
+          <w:lang w:val="en-US"/>
+        </w:rPr>
         <w:t>adj_r_square</w:t>
       </w:r>
       <w:proofErr w:type="spellEnd"/>
@@ -3164,7 +3478,292 @@
         <w:rPr>
           <w:lang w:val="en-US"/>
         </w:rPr>
-        <w:t xml:space="preserve"> |    0.7738    0.7650    0.7773    0.7846    0.0158    0.7272    0.8018</w:t>
+        <w:t xml:space="preserve"> </w:t>
+      </w:r>
+      <w:proofErr w:type="spellStart"/>
+      <w:r>
+        <w:rPr>
+          <w:lang w:val="en-US"/>
+        </w:rPr>
+        <w:t>r_square_within</w:t>
+      </w:r>
+      <w:proofErr w:type="spellEnd"/>
+      <w:r>
+        <w:rPr>
+          <w:lang w:val="en-US"/>
+        </w:rPr>
+        <w:t xml:space="preserve"> if mode =="air", </w:t>
+      </w:r>
+      <w:proofErr w:type="gramStart"/>
+      <w:r>
+        <w:rPr>
+          <w:lang w:val="en-US"/>
+        </w:rPr>
+        <w:t>s(</w:t>
+      </w:r>
+      <w:proofErr w:type="gramEnd"/>
+      <w:r>
+        <w:rPr>
+          <w:lang w:val="en-US"/>
+        </w:rPr>
+        <w:t>m</w:t>
+      </w:r>
+      <w:r>
+        <w:rPr>
+          <w:lang w:val="en-US"/>
+        </w:rPr>
+        <w:t xml:space="preserve">ean p25 med p75 </w:t>
+      </w:r>
+      <w:proofErr w:type="spellStart"/>
+      <w:r>
+        <w:rPr>
+          <w:lang w:val="en-US"/>
+        </w:rPr>
+        <w:t>sd</w:t>
+      </w:r>
+      <w:proofErr w:type="spellEnd"/>
+      <w:r>
+        <w:rPr>
+          <w:lang w:val="en-US"/>
+        </w:rPr>
+        <w:t xml:space="preserve"> min max) col</w:t>
+      </w:r>
+      <w:r>
+        <w:rPr>
+          <w:lang w:val="en-US"/>
+        </w:rPr>
+        <w:t>umns(statistics) format(%9.4fc)</w:t>
+      </w:r>
+    </w:p>
+    <w:p>
+      <w:pPr>
+        <w:rPr>
+          <w:lang w:val="en-US"/>
+        </w:rPr>
+      </w:pPr>
+    </w:p>
+    <w:p>
+      <w:pPr>
+        <w:rPr>
+          <w:lang w:val="en-US"/>
+        </w:rPr>
+      </w:pPr>
+      <w:r>
+        <w:rPr>
+          <w:lang w:val="en-US"/>
+        </w:rPr>
+        <w:t xml:space="preserve">    variable |      mean       p25       p50       p75        </w:t>
+      </w:r>
+      <w:proofErr w:type="spellStart"/>
+      <w:r>
+        <w:rPr>
+          <w:lang w:val="en-US"/>
+        </w:rPr>
+        <w:t>sd</w:t>
+      </w:r>
+      <w:proofErr w:type="spellEnd"/>
+      <w:r>
+        <w:rPr>
+          <w:lang w:val="en-US"/>
+        </w:rPr>
+        <w:t xml:space="preserve">       min       max</w:t>
+      </w:r>
+    </w:p>
+    <w:p>
+      <w:pPr>
+        <w:rPr>
+          <w:lang w:val="en-US"/>
+        </w:rPr>
+      </w:pPr>
+      <w:r>
+        <w:rPr>
+          <w:lang w:val="en-US"/>
+        </w:rPr>
+        <w:t>-------------+----------------------------------------------------------------------</w:t>
+      </w:r>
+    </w:p>
+    <w:p>
+      <w:pPr>
+        <w:rPr>
+          <w:lang w:val="en-US"/>
+        </w:rPr>
+      </w:pPr>
+      <w:r>
+        <w:rPr>
+          <w:lang w:val="en-US"/>
+        </w:rPr>
+        <w:t xml:space="preserve">     </w:t>
+      </w:r>
+      <w:proofErr w:type="spellStart"/>
+      <w:r>
+        <w:rPr>
+          <w:lang w:val="en-US"/>
+        </w:rPr>
+        <w:t>beta_FS</w:t>
+      </w:r>
+      <w:proofErr w:type="spellEnd"/>
+      <w:r>
+        <w:rPr>
+          <w:lang w:val="en-US"/>
+        </w:rPr>
+        <w:t xml:space="preserve"> |   -0.4893   -0.9541   -0.3266   -0.0203    0.5658   -1.6048    0.6088</w:t>
+      </w:r>
+    </w:p>
+    <w:p>
+      <w:pPr>
+        <w:rPr>
+          <w:lang w:val="en-US"/>
+        </w:rPr>
+      </w:pPr>
+      <w:r>
+        <w:rPr>
+          <w:lang w:val="en-US"/>
+        </w:rPr>
+        <w:t xml:space="preserve">          </w:t>
+      </w:r>
+      <w:proofErr w:type="spellStart"/>
+      <w:r>
+        <w:rPr>
+          <w:lang w:val="en-US"/>
+        </w:rPr>
+        <w:t>sd</w:t>
+      </w:r>
+      <w:proofErr w:type="spellEnd"/>
+      <w:r>
+        <w:rPr>
+          <w:lang w:val="en-US"/>
+        </w:rPr>
+        <w:t xml:space="preserve"> |    0.0149    0.0067    0.0119    0.0201    0.0125    0.0012    0.0375</w:t>
+      </w:r>
+    </w:p>
+    <w:p>
+      <w:pPr>
+        <w:rPr>
+          <w:lang w:val="en-US"/>
+        </w:rPr>
+      </w:pPr>
+      <w:r>
+        <w:rPr>
+          <w:lang w:val="en-US"/>
+        </w:rPr>
+        <w:t xml:space="preserve">   </w:t>
+      </w:r>
+      <w:proofErr w:type="spellStart"/>
+      <w:r>
+        <w:rPr>
+          <w:lang w:val="en-US"/>
+        </w:rPr>
+        <w:t>t_student</w:t>
+      </w:r>
+      <w:proofErr w:type="spellEnd"/>
+      <w:r>
+        <w:rPr>
+          <w:lang w:val="en-US"/>
+        </w:rPr>
+        <w:t xml:space="preserve"> </w:t>
+      </w:r>
+      <w:proofErr w:type="gramStart"/>
+      <w:r>
+        <w:rPr>
+          <w:lang w:val="en-US"/>
+        </w:rPr>
+        <w:t>|  -</w:t>
+      </w:r>
+      <w:proofErr w:type="gramEnd"/>
+      <w:r>
+        <w:rPr>
+          <w:lang w:val="en-US"/>
+        </w:rPr>
+        <w:t>39.1064  -69.9993  -36.9436   -8.0496   33.9596  -84.9989    8.7232</w:t>
+      </w:r>
+    </w:p>
+    <w:p>
+      <w:pPr>
+        <w:rPr>
+          <w:lang w:val="en-US"/>
+        </w:rPr>
+      </w:pPr>
+      <w:r>
+        <w:rPr>
+          <w:lang w:val="en-US"/>
+        </w:rPr>
+        <w:t xml:space="preserve">      </w:t>
+      </w:r>
+      <w:proofErr w:type="spellStart"/>
+      <w:r>
+        <w:rPr>
+          <w:lang w:val="en-US"/>
+        </w:rPr>
+        <w:t>F_stat</w:t>
+      </w:r>
+      <w:proofErr w:type="spellEnd"/>
+      <w:r>
+        <w:rPr>
+          <w:lang w:val="en-US"/>
+        </w:rPr>
+        <w:t xml:space="preserve"> | 1756.3594 1103.6252 1818.8200 2226.</w:t>
+      </w:r>
+      <w:proofErr w:type="gramStart"/>
+      <w:r>
+        <w:rPr>
+          <w:lang w:val="en-US"/>
+        </w:rPr>
+        <w:t>2698  740.3481</w:t>
+      </w:r>
+      <w:proofErr w:type="gramEnd"/>
+      <w:r>
+        <w:rPr>
+          <w:lang w:val="en-US"/>
+        </w:rPr>
+        <w:t xml:space="preserve">  500.4574 3632.1369</w:t>
+      </w:r>
+    </w:p>
+    <w:p>
+      <w:pPr>
+        <w:rPr>
+          <w:lang w:val="en-US"/>
+        </w:rPr>
+      </w:pPr>
+      <w:r>
+        <w:rPr>
+          <w:lang w:val="en-US"/>
+        </w:rPr>
+        <w:t xml:space="preserve">   </w:t>
+      </w:r>
+      <w:proofErr w:type="spellStart"/>
+      <w:r>
+        <w:rPr>
+          <w:lang w:val="en-US"/>
+        </w:rPr>
+        <w:t>F_stat_IV</w:t>
+      </w:r>
+      <w:proofErr w:type="spellEnd"/>
+      <w:r>
+        <w:rPr>
+          <w:lang w:val="en-US"/>
+        </w:rPr>
+        <w:t xml:space="preserve"> |    4.8927    0.5203    2.7476    8.8183    5.9250    0.0255   25.9658</w:t>
+      </w:r>
+    </w:p>
+    <w:p>
+      <w:pPr>
+        <w:rPr>
+          <w:lang w:val="en-US"/>
+        </w:rPr>
+      </w:pPr>
+      <w:proofErr w:type="spellStart"/>
+      <w:r>
+        <w:rPr>
+          <w:lang w:val="en-US"/>
+        </w:rPr>
+        <w:t>adj_r_square</w:t>
+      </w:r>
+      <w:proofErr w:type="spellEnd"/>
+      <w:r>
+        <w:rPr>
+          <w:lang w:val="en-US"/>
+        </w:rPr>
+        <w:t xml:space="preserve"> |    0.6691    0.6607    0.6694    0.6821    0.0150    0.6157    0.6954</w:t>
       </w:r>
     </w:p>
     <w:p>
@@ -3185,7 +3784,7 @@
         <w:rPr>
           <w:lang w:val="en-US"/>
         </w:rPr>
-        <w:t xml:space="preserve"> |    0.4566    0.4502    0.4647    0.4759    0.0368    0.3086    0.5208</w:t>
+        <w:t xml:space="preserve"> |    0.3551    0.3472    0.3641    0.3792    0.0376    0.2120    0.3992</w:t>
       </w:r>
     </w:p>
     <w:p>
@@ -3204,78 +3803,137 @@
     <w:p>
       <w:pPr>
         <w:rPr>
-          <w:b/>
-          <w:lang w:val="en-US"/>
-        </w:rPr>
-      </w:pPr>
-      <w:proofErr w:type="spellStart"/>
-      <w:r>
-        <w:rPr>
-          <w:b/>
-          <w:lang w:val="en-US"/>
-        </w:rPr>
-        <w:t>reghdfe</w:t>
-      </w:r>
-      <w:proofErr w:type="spellEnd"/>
-      <w:r>
-        <w:rPr>
-          <w:b/>
-          <w:lang w:val="en-US"/>
-        </w:rPr>
-        <w:t xml:space="preserve"> </w:t>
-      </w:r>
-      <w:proofErr w:type="spellStart"/>
-      <w:r>
-        <w:rPr>
-          <w:b/>
-          <w:lang w:val="en-US"/>
-        </w:rPr>
-        <w:t>lprix_fob</w:t>
-      </w:r>
-      <w:proofErr w:type="spellEnd"/>
-      <w:r>
-        <w:rPr>
-          <w:b/>
-          <w:lang w:val="en-US"/>
-        </w:rPr>
-        <w:t xml:space="preserve"> </w:t>
-      </w:r>
-      <w:proofErr w:type="spellStart"/>
-      <w:r>
-        <w:rPr>
-          <w:b/>
-          <w:lang w:val="en-US"/>
-        </w:rPr>
-        <w:t>llprix_fob</w:t>
-      </w:r>
-      <w:proofErr w:type="spellEnd"/>
-      <w:r>
-        <w:rPr>
-          <w:b/>
-          <w:lang w:val="en-US"/>
-        </w:rPr>
-        <w:t xml:space="preserve"> </w:t>
-      </w:r>
-      <w:proofErr w:type="spellStart"/>
-      <w:r>
-        <w:rPr>
-          <w:b/>
-          <w:lang w:val="en-US"/>
-        </w:rPr>
-        <w:t>ds_tariff</w:t>
-      </w:r>
-      <w:proofErr w:type="spellEnd"/>
-      <w:r>
-        <w:rPr>
-          <w:b/>
-          <w:lang w:val="en-US"/>
-        </w:rPr>
-        <w:t xml:space="preserve"> if mode=="</w:t>
-      </w:r>
-      <w:proofErr w:type="spellStart"/>
-      <w:r>
-        <w:rPr>
-          <w:b/>
+          <w:lang w:val="en-US"/>
+        </w:rPr>
+      </w:pPr>
+    </w:p>
+    <w:p>
+      <w:pPr>
+        <w:rPr>
+          <w:lang w:val="en-US"/>
+        </w:rPr>
+      </w:pPr>
+      <w:r>
+        <w:rPr>
+          <w:lang w:val="en-US"/>
+        </w:rPr>
+        <w:t xml:space="preserve">. </w:t>
+      </w:r>
+      <w:proofErr w:type="spellStart"/>
+      <w:r>
+        <w:rPr>
+          <w:lang w:val="en-US"/>
+        </w:rPr>
+        <w:t>tabstat</w:t>
+      </w:r>
+      <w:proofErr w:type="spellEnd"/>
+      <w:r>
+        <w:rPr>
+          <w:lang w:val="en-US"/>
+        </w:rPr>
+        <w:t xml:space="preserve"> </w:t>
+      </w:r>
+      <w:proofErr w:type="spellStart"/>
+      <w:r>
+        <w:rPr>
+          <w:lang w:val="en-US"/>
+        </w:rPr>
+        <w:t>beta_FS</w:t>
+      </w:r>
+      <w:proofErr w:type="spellEnd"/>
+      <w:r>
+        <w:rPr>
+          <w:lang w:val="en-US"/>
+        </w:rPr>
+        <w:t xml:space="preserve"> </w:t>
+      </w:r>
+      <w:proofErr w:type="spellStart"/>
+      <w:r>
+        <w:rPr>
+          <w:lang w:val="en-US"/>
+        </w:rPr>
+        <w:t>sd</w:t>
+      </w:r>
+      <w:proofErr w:type="spellEnd"/>
+      <w:r>
+        <w:rPr>
+          <w:lang w:val="en-US"/>
+        </w:rPr>
+        <w:t xml:space="preserve"> </w:t>
+      </w:r>
+      <w:proofErr w:type="spellStart"/>
+      <w:r>
+        <w:rPr>
+          <w:lang w:val="en-US"/>
+        </w:rPr>
+        <w:t>t_student</w:t>
+      </w:r>
+      <w:proofErr w:type="spellEnd"/>
+      <w:r>
+        <w:rPr>
+          <w:lang w:val="en-US"/>
+        </w:rPr>
+        <w:t xml:space="preserve"> </w:t>
+      </w:r>
+      <w:proofErr w:type="spellStart"/>
+      <w:r>
+        <w:rPr>
+          <w:lang w:val="en-US"/>
+        </w:rPr>
+        <w:t>F_stat</w:t>
+      </w:r>
+      <w:proofErr w:type="spellEnd"/>
+      <w:r>
+        <w:rPr>
+          <w:lang w:val="en-US"/>
+        </w:rPr>
+        <w:t xml:space="preserve"> </w:t>
+      </w:r>
+      <w:proofErr w:type="spellStart"/>
+      <w:r>
+        <w:rPr>
+          <w:lang w:val="en-US"/>
+        </w:rPr>
+        <w:t>F_stat_IV</w:t>
+      </w:r>
+      <w:proofErr w:type="spellEnd"/>
+      <w:r>
+        <w:rPr>
+          <w:lang w:val="en-US"/>
+        </w:rPr>
+        <w:t xml:space="preserve"> </w:t>
+      </w:r>
+      <w:proofErr w:type="spellStart"/>
+      <w:r>
+        <w:rPr>
+          <w:lang w:val="en-US"/>
+        </w:rPr>
+        <w:t>adj_r_square</w:t>
+      </w:r>
+      <w:proofErr w:type="spellEnd"/>
+      <w:r>
+        <w:rPr>
+          <w:lang w:val="en-US"/>
+        </w:rPr>
+        <w:t xml:space="preserve"> </w:t>
+      </w:r>
+      <w:proofErr w:type="spellStart"/>
+      <w:r>
+        <w:rPr>
+          <w:lang w:val="en-US"/>
+        </w:rPr>
+        <w:t>r_square_within</w:t>
+      </w:r>
+      <w:proofErr w:type="spellEnd"/>
+      <w:r>
+        <w:rPr>
+          <w:lang w:val="en-US"/>
+        </w:rPr>
+        <w:t xml:space="preserve"> if mode =="</w:t>
+      </w:r>
+      <w:proofErr w:type="spellStart"/>
+      <w:r>
+        <w:rPr>
           <w:lang w:val="en-US"/>
         </w:rPr>
         <w:t>ves</w:t>
@@ -3283,7 +3941,6 @@
       <w:proofErr w:type="spellEnd"/>
       <w:r>
         <w:rPr>
-          <w:b/>
           <w:lang w:val="en-US"/>
         </w:rPr>
         <w:t xml:space="preserve">", </w:t>
@@ -3291,132 +3948,102 @@
       <w:proofErr w:type="gramStart"/>
       <w:r>
         <w:rPr>
-          <w:b/>
-          <w:lang w:val="en-US"/>
-        </w:rPr>
-        <w:t>a(</w:t>
-      </w:r>
-      <w:proofErr w:type="spellStart"/>
+          <w:lang w:val="en-US"/>
+        </w:rPr>
+        <w:t>s(</w:t>
+      </w:r>
       <w:proofErr w:type="gramEnd"/>
       <w:r>
         <w:rPr>
-          <w:b/>
-          <w:lang w:val="en-US"/>
-        </w:rPr>
-        <w:t>FEc</w:t>
-      </w:r>
-      <w:proofErr w:type="spellEnd"/>
-      <w:r>
-        <w:rPr>
-          <w:b/>
-          <w:lang w:val="en-US"/>
-        </w:rPr>
-        <w:t xml:space="preserve">= </w:t>
-      </w:r>
-      <w:proofErr w:type="spellStart"/>
-      <w:r>
-        <w:rPr>
-          <w:b/>
-          <w:lang w:val="en-US"/>
-        </w:rPr>
-        <w:t>cntry</w:t>
-      </w:r>
-      <w:proofErr w:type="spellEnd"/>
-      <w:r>
-        <w:rPr>
-          <w:b/>
-          <w:lang w:val="en-US"/>
-        </w:rPr>
-        <w:t xml:space="preserve"> FEs= sector_3d)  </w:t>
-      </w:r>
-      <w:proofErr w:type="spellStart"/>
-      <w:r>
-        <w:rPr>
-          <w:b/>
-          <w:lang w:val="en-US"/>
-        </w:rPr>
-        <w:t>vce</w:t>
-      </w:r>
-      <w:proofErr w:type="spellEnd"/>
-      <w:r>
-        <w:rPr>
-          <w:b/>
-          <w:lang w:val="en-US"/>
-        </w:rPr>
-        <w:t xml:space="preserve"> (cluster </w:t>
-      </w:r>
-      <w:proofErr w:type="spellStart"/>
-      <w:r>
-        <w:rPr>
-          <w:b/>
-          <w:lang w:val="en-US"/>
-        </w:rPr>
-        <w:t>cntry</w:t>
-      </w:r>
-      <w:proofErr w:type="spellEnd"/>
-      <w:r>
-        <w:rPr>
-          <w:b/>
-          <w:lang w:val="en-US"/>
-        </w:rPr>
-        <w:t xml:space="preserve">) </w:t>
-      </w:r>
-      <w:proofErr w:type="spellStart"/>
-      <w:r>
-        <w:rPr>
-          <w:b/>
-          <w:lang w:val="en-US"/>
-        </w:rPr>
-        <w:t>resid</w:t>
-      </w:r>
-      <w:proofErr w:type="spellEnd"/>
-    </w:p>
-    <w:p>
-      <w:pPr>
-        <w:rPr>
-          <w:b/>
-          <w:lang w:val="en-US"/>
-        </w:rPr>
-      </w:pPr>
-    </w:p>
-    <w:p>
-      <w:pPr>
-        <w:rPr>
-          <w:lang w:val="en-US"/>
-        </w:rPr>
-      </w:pPr>
-      <w:r>
-        <w:rPr>
-          <w:lang w:val="en-US"/>
-        </w:rPr>
-        <w:t>. ****a few useful descriptive statistics*****</w:t>
-      </w:r>
-    </w:p>
-    <w:p>
-      <w:pPr>
-        <w:rPr>
-          <w:lang w:val="en-US"/>
-        </w:rPr>
-      </w:pPr>
-      <w:r>
-        <w:rPr>
-          <w:lang w:val="en-US"/>
-        </w:rPr>
-        <w:t xml:space="preserve">. </w:t>
-      </w:r>
-      <w:proofErr w:type="spellStart"/>
-      <w:r>
-        <w:rPr>
-          <w:lang w:val="en-US"/>
-        </w:rPr>
-        <w:t>tabstat</w:t>
-      </w:r>
-      <w:proofErr w:type="spellEnd"/>
-      <w:r>
-        <w:rPr>
-          <w:lang w:val="en-US"/>
-        </w:rPr>
-        <w:t xml:space="preserve"> </w:t>
+          <w:lang w:val="en-US"/>
+        </w:rPr>
+        <w:t>m</w:t>
+      </w:r>
+      <w:r>
+        <w:rPr>
+          <w:lang w:val="en-US"/>
+        </w:rPr>
+        <w:t xml:space="preserve">ean p25 med p75 </w:t>
+      </w:r>
+      <w:proofErr w:type="spellStart"/>
+      <w:r>
+        <w:rPr>
+          <w:lang w:val="en-US"/>
+        </w:rPr>
+        <w:t>sd</w:t>
+      </w:r>
+      <w:proofErr w:type="spellEnd"/>
+      <w:r>
+        <w:rPr>
+          <w:lang w:val="en-US"/>
+        </w:rPr>
+        <w:t xml:space="preserve"> min max) col</w:t>
+      </w:r>
+      <w:r>
+        <w:rPr>
+          <w:lang w:val="en-US"/>
+        </w:rPr>
+        <w:t>umns(statistics) format(%9.4fc)</w:t>
+      </w:r>
+    </w:p>
+    <w:p>
+      <w:pPr>
+        <w:rPr>
+          <w:lang w:val="en-US"/>
+        </w:rPr>
+      </w:pPr>
+    </w:p>
+    <w:p>
+      <w:pPr>
+        <w:rPr>
+          <w:lang w:val="en-US"/>
+        </w:rPr>
+      </w:pPr>
+      <w:r>
+        <w:rPr>
+          <w:lang w:val="en-US"/>
+        </w:rPr>
+        <w:t xml:space="preserve">    variable |      mean       p25       p50       p75        </w:t>
+      </w:r>
+      <w:proofErr w:type="spellStart"/>
+      <w:r>
+        <w:rPr>
+          <w:lang w:val="en-US"/>
+        </w:rPr>
+        <w:t>sd</w:t>
+      </w:r>
+      <w:proofErr w:type="spellEnd"/>
+      <w:r>
+        <w:rPr>
+          <w:lang w:val="en-US"/>
+        </w:rPr>
+        <w:t xml:space="preserve">       min       max</w:t>
+      </w:r>
+    </w:p>
+    <w:p>
+      <w:pPr>
+        <w:rPr>
+          <w:lang w:val="en-US"/>
+        </w:rPr>
+      </w:pPr>
+      <w:r>
+        <w:rPr>
+          <w:lang w:val="en-US"/>
+        </w:rPr>
+        <w:t>-------------+----------------------------------------------------------------------</w:t>
+      </w:r>
+    </w:p>
+    <w:p>
+      <w:pPr>
+        <w:rPr>
+          <w:lang w:val="en-US"/>
+        </w:rPr>
+      </w:pPr>
+      <w:r>
+        <w:rPr>
+          <w:lang w:val="en-US"/>
+        </w:rPr>
+        <w:t xml:space="preserve">     </w:t>
       </w:r>
       <w:proofErr w:type="spellStart"/>
       <w:r>
@@ -3430,7 +4057,20 @@
         <w:rPr>
           <w:lang w:val="en-US"/>
         </w:rPr>
-        <w:t xml:space="preserve"> </w:t>
+        <w:t xml:space="preserve"> |   -0.3281   -0.6954   -0.2985    0.0140    0.4176   -1.2611    0.6756</w:t>
+      </w:r>
+    </w:p>
+    <w:p>
+      <w:pPr>
+        <w:rPr>
+          <w:lang w:val="en-US"/>
+        </w:rPr>
+      </w:pPr>
+      <w:r>
+        <w:rPr>
+          <w:lang w:val="en-US"/>
+        </w:rPr>
+        <w:t xml:space="preserve">          </w:t>
       </w:r>
       <w:proofErr w:type="spellStart"/>
       <w:r>
@@ -3444,7 +4084,20 @@
         <w:rPr>
           <w:lang w:val="en-US"/>
         </w:rPr>
-        <w:t xml:space="preserve"> </w:t>
+        <w:t xml:space="preserve"> |    0.0143    0.0024    0.0125    0.0260    0.0120    0.0013    0.0371</w:t>
+      </w:r>
+    </w:p>
+    <w:p>
+      <w:pPr>
+        <w:rPr>
+          <w:lang w:val="en-US"/>
+        </w:rPr>
+      </w:pPr>
+      <w:r>
+        <w:rPr>
+          <w:lang w:val="en-US"/>
+        </w:rPr>
+        <w:t xml:space="preserve">   </w:t>
       </w:r>
       <w:proofErr w:type="spellStart"/>
       <w:r>
@@ -3460,6 +4113,33 @@
         </w:rPr>
         <w:t xml:space="preserve"> </w:t>
       </w:r>
+      <w:proofErr w:type="gramStart"/>
+      <w:r>
+        <w:rPr>
+          <w:lang w:val="en-US"/>
+        </w:rPr>
+        <w:t>|  -</w:t>
+      </w:r>
+      <w:proofErr w:type="gramEnd"/>
+      <w:r>
+        <w:rPr>
+          <w:lang w:val="en-US"/>
+        </w:rPr>
+        <w:t>49.7970  -42.2369  -30.2176    8.4188  108.0771 -415.2268   33.6553</w:t>
+      </w:r>
+    </w:p>
+    <w:p>
+      <w:pPr>
+        <w:rPr>
+          <w:lang w:val="en-US"/>
+        </w:rPr>
+      </w:pPr>
+      <w:r>
+        <w:rPr>
+          <w:lang w:val="en-US"/>
+        </w:rPr>
+        <w:t xml:space="preserve">      </w:t>
+      </w:r>
       <w:proofErr w:type="spellStart"/>
       <w:r>
         <w:rPr>
@@ -3472,7 +4152,34 @@
         <w:rPr>
           <w:lang w:val="en-US"/>
         </w:rPr>
-        <w:t xml:space="preserve"> </w:t>
+        <w:t xml:space="preserve"> | 1954.2134 1367.9380 1930.6669 2441.</w:t>
+      </w:r>
+      <w:proofErr w:type="gramStart"/>
+      <w:r>
+        <w:rPr>
+          <w:lang w:val="en-US"/>
+        </w:rPr>
+        <w:t>9234  717.3986</w:t>
+      </w:r>
+      <w:proofErr w:type="gramEnd"/>
+      <w:r>
+        <w:rPr>
+          <w:lang w:val="en-US"/>
+        </w:rPr>
+        <w:t xml:space="preserve">  692.4916 3496.6859</w:t>
+      </w:r>
+    </w:p>
+    <w:p>
+      <w:pPr>
+        <w:rPr>
+          <w:lang w:val="en-US"/>
+        </w:rPr>
+      </w:pPr>
+      <w:r>
+        <w:rPr>
+          <w:lang w:val="en-US"/>
+        </w:rPr>
+        <w:t xml:space="preserve">   </w:t>
       </w:r>
       <w:proofErr w:type="spellStart"/>
       <w:r>
@@ -3486,8 +4193,15 @@
         <w:rPr>
           <w:lang w:val="en-US"/>
         </w:rPr>
-        <w:t xml:space="preserve"> </w:t>
-      </w:r>
+        <w:t xml:space="preserve"> |    8.0860    0.4789    2.3666   10.7520   14.6325    0.0434   82.5404</w:t>
+      </w:r>
+    </w:p>
+    <w:p>
+      <w:pPr>
+        <w:rPr>
+          <w:lang w:val="en-US"/>
+        </w:rPr>
+      </w:pPr>
       <w:proofErr w:type="spellStart"/>
       <w:r>
         <w:rPr>
@@ -3500,742 +4214,6 @@
         <w:rPr>
           <w:lang w:val="en-US"/>
         </w:rPr>
-        <w:t xml:space="preserve"> </w:t>
-      </w:r>
-      <w:proofErr w:type="spellStart"/>
-      <w:r>
-        <w:rPr>
-          <w:lang w:val="en-US"/>
-        </w:rPr>
-        <w:t>r_square_within</w:t>
-      </w:r>
-      <w:proofErr w:type="spellEnd"/>
-      <w:r>
-        <w:rPr>
-          <w:lang w:val="en-US"/>
-        </w:rPr>
-        <w:t xml:space="preserve"> if mode =="air", </w:t>
-      </w:r>
-      <w:proofErr w:type="gramStart"/>
-      <w:r>
-        <w:rPr>
-          <w:lang w:val="en-US"/>
-        </w:rPr>
-        <w:t>s(</w:t>
-      </w:r>
-      <w:proofErr w:type="gramEnd"/>
-      <w:r>
-        <w:rPr>
-          <w:lang w:val="en-US"/>
-        </w:rPr>
-        <w:t>m</w:t>
-      </w:r>
-      <w:r>
-        <w:rPr>
-          <w:lang w:val="en-US"/>
-        </w:rPr>
-        <w:t xml:space="preserve">ean p25 med p75 </w:t>
-      </w:r>
-      <w:proofErr w:type="spellStart"/>
-      <w:r>
-        <w:rPr>
-          <w:lang w:val="en-US"/>
-        </w:rPr>
-        <w:t>sd</w:t>
-      </w:r>
-      <w:proofErr w:type="spellEnd"/>
-      <w:r>
-        <w:rPr>
-          <w:lang w:val="en-US"/>
-        </w:rPr>
-        <w:t xml:space="preserve"> min max) col</w:t>
-      </w:r>
-      <w:r>
-        <w:rPr>
-          <w:lang w:val="en-US"/>
-        </w:rPr>
-        <w:t>umns(statistics) format(%9.4fc)</w:t>
-      </w:r>
-    </w:p>
-    <w:p>
-      <w:pPr>
-        <w:rPr>
-          <w:lang w:val="en-US"/>
-        </w:rPr>
-      </w:pPr>
-    </w:p>
-    <w:p>
-      <w:pPr>
-        <w:rPr>
-          <w:lang w:val="en-US"/>
-        </w:rPr>
-      </w:pPr>
-      <w:r>
-        <w:rPr>
-          <w:lang w:val="en-US"/>
-        </w:rPr>
-        <w:t xml:space="preserve">    variable |      mean       p25       p50       p75        </w:t>
-      </w:r>
-      <w:proofErr w:type="spellStart"/>
-      <w:r>
-        <w:rPr>
-          <w:lang w:val="en-US"/>
-        </w:rPr>
-        <w:t>sd</w:t>
-      </w:r>
-      <w:proofErr w:type="spellEnd"/>
-      <w:r>
-        <w:rPr>
-          <w:lang w:val="en-US"/>
-        </w:rPr>
-        <w:t xml:space="preserve">       min       max</w:t>
-      </w:r>
-    </w:p>
-    <w:p>
-      <w:pPr>
-        <w:rPr>
-          <w:lang w:val="en-US"/>
-        </w:rPr>
-      </w:pPr>
-      <w:r>
-        <w:rPr>
-          <w:lang w:val="en-US"/>
-        </w:rPr>
-        <w:t>-------------+----------------------------------------------------------------------</w:t>
-      </w:r>
-    </w:p>
-    <w:p>
-      <w:pPr>
-        <w:rPr>
-          <w:lang w:val="en-US"/>
-        </w:rPr>
-      </w:pPr>
-      <w:r>
-        <w:rPr>
-          <w:lang w:val="en-US"/>
-        </w:rPr>
-        <w:t xml:space="preserve">     </w:t>
-      </w:r>
-      <w:proofErr w:type="spellStart"/>
-      <w:r>
-        <w:rPr>
-          <w:lang w:val="en-US"/>
-        </w:rPr>
-        <w:t>beta_FS</w:t>
-      </w:r>
-      <w:proofErr w:type="spellEnd"/>
-      <w:r>
-        <w:rPr>
-          <w:lang w:val="en-US"/>
-        </w:rPr>
-        <w:t xml:space="preserve"> |   -0.4893   -0.9541   -0.3266   -0.0203    0.5658   -1.6048    0.6088</w:t>
-      </w:r>
-    </w:p>
-    <w:p>
-      <w:pPr>
-        <w:rPr>
-          <w:lang w:val="en-US"/>
-        </w:rPr>
-      </w:pPr>
-      <w:r>
-        <w:rPr>
-          <w:lang w:val="en-US"/>
-        </w:rPr>
-        <w:t xml:space="preserve">          </w:t>
-      </w:r>
-      <w:proofErr w:type="spellStart"/>
-      <w:r>
-        <w:rPr>
-          <w:lang w:val="en-US"/>
-        </w:rPr>
-        <w:t>sd</w:t>
-      </w:r>
-      <w:proofErr w:type="spellEnd"/>
-      <w:r>
-        <w:rPr>
-          <w:lang w:val="en-US"/>
-        </w:rPr>
-        <w:t xml:space="preserve"> |    0.0149    0.0067    0.0119    0.0201    0.0125    0.0012    0.0375</w:t>
-      </w:r>
-    </w:p>
-    <w:p>
-      <w:pPr>
-        <w:rPr>
-          <w:lang w:val="en-US"/>
-        </w:rPr>
-      </w:pPr>
-      <w:r>
-        <w:rPr>
-          <w:lang w:val="en-US"/>
-        </w:rPr>
-        <w:t xml:space="preserve">   </w:t>
-      </w:r>
-      <w:proofErr w:type="spellStart"/>
-      <w:r>
-        <w:rPr>
-          <w:lang w:val="en-US"/>
-        </w:rPr>
-        <w:t>t_student</w:t>
-      </w:r>
-      <w:proofErr w:type="spellEnd"/>
-      <w:r>
-        <w:rPr>
-          <w:lang w:val="en-US"/>
-        </w:rPr>
-        <w:t xml:space="preserve"> </w:t>
-      </w:r>
-      <w:proofErr w:type="gramStart"/>
-      <w:r>
-        <w:rPr>
-          <w:lang w:val="en-US"/>
-        </w:rPr>
-        <w:t>|  -</w:t>
-      </w:r>
-      <w:proofErr w:type="gramEnd"/>
-      <w:r>
-        <w:rPr>
-          <w:lang w:val="en-US"/>
-        </w:rPr>
-        <w:t>39.1064  -69.9993  -36.9436   -8.0496   33.9596  -84.9989    8.7232</w:t>
-      </w:r>
-    </w:p>
-    <w:p>
-      <w:pPr>
-        <w:rPr>
-          <w:lang w:val="en-US"/>
-        </w:rPr>
-      </w:pPr>
-      <w:r>
-        <w:rPr>
-          <w:lang w:val="en-US"/>
-        </w:rPr>
-        <w:t xml:space="preserve">      </w:t>
-      </w:r>
-      <w:proofErr w:type="spellStart"/>
-      <w:r>
-        <w:rPr>
-          <w:lang w:val="en-US"/>
-        </w:rPr>
-        <w:t>F_stat</w:t>
-      </w:r>
-      <w:proofErr w:type="spellEnd"/>
-      <w:r>
-        <w:rPr>
-          <w:lang w:val="en-US"/>
-        </w:rPr>
-        <w:t xml:space="preserve"> | 1756.3594 1103.6252 1818.8200 2226.</w:t>
-      </w:r>
-      <w:proofErr w:type="gramStart"/>
-      <w:r>
-        <w:rPr>
-          <w:lang w:val="en-US"/>
-        </w:rPr>
-        <w:t>2698  740.3481</w:t>
-      </w:r>
-      <w:proofErr w:type="gramEnd"/>
-      <w:r>
-        <w:rPr>
-          <w:lang w:val="en-US"/>
-        </w:rPr>
-        <w:t xml:space="preserve">  500.4574 3632.1369</w:t>
-      </w:r>
-    </w:p>
-    <w:p>
-      <w:pPr>
-        <w:rPr>
-          <w:lang w:val="en-US"/>
-        </w:rPr>
-      </w:pPr>
-      <w:r>
-        <w:rPr>
-          <w:lang w:val="en-US"/>
-        </w:rPr>
-        <w:t xml:space="preserve">   </w:t>
-      </w:r>
-      <w:proofErr w:type="spellStart"/>
-      <w:r>
-        <w:rPr>
-          <w:lang w:val="en-US"/>
-        </w:rPr>
-        <w:t>F_stat_IV</w:t>
-      </w:r>
-      <w:proofErr w:type="spellEnd"/>
-      <w:r>
-        <w:rPr>
-          <w:lang w:val="en-US"/>
-        </w:rPr>
-        <w:t xml:space="preserve"> |    4.8927    0.5203    2.7476    8.8183    5.9250    0.0255   25.9658</w:t>
-      </w:r>
-    </w:p>
-    <w:p>
-      <w:pPr>
-        <w:rPr>
-          <w:lang w:val="en-US"/>
-        </w:rPr>
-      </w:pPr>
-      <w:proofErr w:type="spellStart"/>
-      <w:r>
-        <w:rPr>
-          <w:lang w:val="en-US"/>
-        </w:rPr>
-        <w:t>adj_r_square</w:t>
-      </w:r>
-      <w:proofErr w:type="spellEnd"/>
-      <w:r>
-        <w:rPr>
-          <w:lang w:val="en-US"/>
-        </w:rPr>
-        <w:t xml:space="preserve"> |    0.6691    0.6607    0.6694    0.6821    0.0150    0.6157    0.6954</w:t>
-      </w:r>
-    </w:p>
-    <w:p>
-      <w:pPr>
-        <w:rPr>
-          <w:lang w:val="en-US"/>
-        </w:rPr>
-      </w:pPr>
-      <w:proofErr w:type="spellStart"/>
-      <w:r>
-        <w:rPr>
-          <w:lang w:val="en-US"/>
-        </w:rPr>
-        <w:t>r_square_w~n</w:t>
-      </w:r>
-      <w:proofErr w:type="spellEnd"/>
-      <w:r>
-        <w:rPr>
-          <w:lang w:val="en-US"/>
-        </w:rPr>
-        <w:t xml:space="preserve"> |    0.3551    0.3472    0.3641    0.3792    0.0376    0.2120    0.3992</w:t>
-      </w:r>
-    </w:p>
-    <w:p>
-      <w:pPr>
-        <w:rPr>
-          <w:lang w:val="en-US"/>
-        </w:rPr>
-      </w:pPr>
-      <w:r>
-        <w:rPr>
-          <w:lang w:val="en-US"/>
-        </w:rPr>
-        <w:t>------------------------------------------------------------------------------------</w:t>
-      </w:r>
-    </w:p>
-    <w:p>
-      <w:pPr>
-        <w:rPr>
-          <w:lang w:val="en-US"/>
-        </w:rPr>
-      </w:pPr>
-    </w:p>
-    <w:p>
-      <w:pPr>
-        <w:rPr>
-          <w:lang w:val="en-US"/>
-        </w:rPr>
-      </w:pPr>
-      <w:r>
-        <w:rPr>
-          <w:lang w:val="en-US"/>
-        </w:rPr>
-        <w:t xml:space="preserve">. </w:t>
-      </w:r>
-      <w:proofErr w:type="spellStart"/>
-      <w:r>
-        <w:rPr>
-          <w:lang w:val="en-US"/>
-        </w:rPr>
-        <w:t>tabstat</w:t>
-      </w:r>
-      <w:proofErr w:type="spellEnd"/>
-      <w:r>
-        <w:rPr>
-          <w:lang w:val="en-US"/>
-        </w:rPr>
-        <w:t xml:space="preserve"> </w:t>
-      </w:r>
-      <w:proofErr w:type="spellStart"/>
-      <w:r>
-        <w:rPr>
-          <w:lang w:val="en-US"/>
-        </w:rPr>
-        <w:t>beta_FS</w:t>
-      </w:r>
-      <w:proofErr w:type="spellEnd"/>
-      <w:r>
-        <w:rPr>
-          <w:lang w:val="en-US"/>
-        </w:rPr>
-        <w:t xml:space="preserve"> </w:t>
-      </w:r>
-      <w:proofErr w:type="spellStart"/>
-      <w:r>
-        <w:rPr>
-          <w:lang w:val="en-US"/>
-        </w:rPr>
-        <w:t>sd</w:t>
-      </w:r>
-      <w:proofErr w:type="spellEnd"/>
-      <w:r>
-        <w:rPr>
-          <w:lang w:val="en-US"/>
-        </w:rPr>
-        <w:t xml:space="preserve"> </w:t>
-      </w:r>
-      <w:proofErr w:type="spellStart"/>
-      <w:r>
-        <w:rPr>
-          <w:lang w:val="en-US"/>
-        </w:rPr>
-        <w:t>t_student</w:t>
-      </w:r>
-      <w:proofErr w:type="spellEnd"/>
-      <w:r>
-        <w:rPr>
-          <w:lang w:val="en-US"/>
-        </w:rPr>
-        <w:t xml:space="preserve"> </w:t>
-      </w:r>
-      <w:proofErr w:type="spellStart"/>
-      <w:r>
-        <w:rPr>
-          <w:lang w:val="en-US"/>
-        </w:rPr>
-        <w:t>F_stat</w:t>
-      </w:r>
-      <w:proofErr w:type="spellEnd"/>
-      <w:r>
-        <w:rPr>
-          <w:lang w:val="en-US"/>
-        </w:rPr>
-        <w:t xml:space="preserve"> </w:t>
-      </w:r>
-      <w:proofErr w:type="spellStart"/>
-      <w:r>
-        <w:rPr>
-          <w:lang w:val="en-US"/>
-        </w:rPr>
-        <w:t>F_stat_IV</w:t>
-      </w:r>
-      <w:proofErr w:type="spellEnd"/>
-      <w:r>
-        <w:rPr>
-          <w:lang w:val="en-US"/>
-        </w:rPr>
-        <w:t xml:space="preserve"> </w:t>
-      </w:r>
-      <w:proofErr w:type="spellStart"/>
-      <w:r>
-        <w:rPr>
-          <w:lang w:val="en-US"/>
-        </w:rPr>
-        <w:t>adj_r_square</w:t>
-      </w:r>
-      <w:proofErr w:type="spellEnd"/>
-      <w:r>
-        <w:rPr>
-          <w:lang w:val="en-US"/>
-        </w:rPr>
-        <w:t xml:space="preserve"> </w:t>
-      </w:r>
-      <w:proofErr w:type="spellStart"/>
-      <w:r>
-        <w:rPr>
-          <w:lang w:val="en-US"/>
-        </w:rPr>
-        <w:t>r_square_within</w:t>
-      </w:r>
-      <w:proofErr w:type="spellEnd"/>
-      <w:r>
-        <w:rPr>
-          <w:lang w:val="en-US"/>
-        </w:rPr>
-        <w:t xml:space="preserve"> if mode =="</w:t>
-      </w:r>
-      <w:proofErr w:type="spellStart"/>
-      <w:r>
-        <w:rPr>
-          <w:lang w:val="en-US"/>
-        </w:rPr>
-        <w:t>ves</w:t>
-      </w:r>
-      <w:proofErr w:type="spellEnd"/>
-      <w:r>
-        <w:rPr>
-          <w:lang w:val="en-US"/>
-        </w:rPr>
-        <w:t xml:space="preserve">", </w:t>
-      </w:r>
-      <w:proofErr w:type="gramStart"/>
-      <w:r>
-        <w:rPr>
-          <w:lang w:val="en-US"/>
-        </w:rPr>
-        <w:t>s(</w:t>
-      </w:r>
-      <w:proofErr w:type="gramEnd"/>
-      <w:r>
-        <w:rPr>
-          <w:lang w:val="en-US"/>
-        </w:rPr>
-        <w:t>m</w:t>
-      </w:r>
-      <w:r>
-        <w:rPr>
-          <w:lang w:val="en-US"/>
-        </w:rPr>
-        <w:t xml:space="preserve">ean p25 med p75 </w:t>
-      </w:r>
-      <w:proofErr w:type="spellStart"/>
-      <w:r>
-        <w:rPr>
-          <w:lang w:val="en-US"/>
-        </w:rPr>
-        <w:t>sd</w:t>
-      </w:r>
-      <w:proofErr w:type="spellEnd"/>
-      <w:r>
-        <w:rPr>
-          <w:lang w:val="en-US"/>
-        </w:rPr>
-        <w:t xml:space="preserve"> min max) col</w:t>
-      </w:r>
-      <w:r>
-        <w:rPr>
-          <w:lang w:val="en-US"/>
-        </w:rPr>
-        <w:t>umns(statistics) format(%9.4fc)</w:t>
-      </w:r>
-    </w:p>
-    <w:p>
-      <w:pPr>
-        <w:rPr>
-          <w:lang w:val="en-US"/>
-        </w:rPr>
-      </w:pPr>
-    </w:p>
-    <w:p>
-      <w:pPr>
-        <w:rPr>
-          <w:lang w:val="en-US"/>
-        </w:rPr>
-      </w:pPr>
-      <w:r>
-        <w:rPr>
-          <w:lang w:val="en-US"/>
-        </w:rPr>
-        <w:t xml:space="preserve">    variable |      mean       p25       p50       p75        </w:t>
-      </w:r>
-      <w:proofErr w:type="spellStart"/>
-      <w:r>
-        <w:rPr>
-          <w:lang w:val="en-US"/>
-        </w:rPr>
-        <w:t>sd</w:t>
-      </w:r>
-      <w:proofErr w:type="spellEnd"/>
-      <w:r>
-        <w:rPr>
-          <w:lang w:val="en-US"/>
-        </w:rPr>
-        <w:t xml:space="preserve">       min       max</w:t>
-      </w:r>
-    </w:p>
-    <w:p>
-      <w:pPr>
-        <w:rPr>
-          <w:lang w:val="en-US"/>
-        </w:rPr>
-      </w:pPr>
-      <w:r>
-        <w:rPr>
-          <w:lang w:val="en-US"/>
-        </w:rPr>
-        <w:t>-------------+----------------------------------------------------------------------</w:t>
-      </w:r>
-    </w:p>
-    <w:p>
-      <w:pPr>
-        <w:rPr>
-          <w:lang w:val="en-US"/>
-        </w:rPr>
-      </w:pPr>
-      <w:r>
-        <w:rPr>
-          <w:lang w:val="en-US"/>
-        </w:rPr>
-        <w:t xml:space="preserve">     </w:t>
-      </w:r>
-      <w:proofErr w:type="spellStart"/>
-      <w:r>
-        <w:rPr>
-          <w:lang w:val="en-US"/>
-        </w:rPr>
-        <w:t>beta_FS</w:t>
-      </w:r>
-      <w:proofErr w:type="spellEnd"/>
-      <w:r>
-        <w:rPr>
-          <w:lang w:val="en-US"/>
-        </w:rPr>
-        <w:t xml:space="preserve"> |   -0.3281   -0.6954   -0.2985    0.0140    0.4176   -1.2611    0.6756</w:t>
-      </w:r>
-    </w:p>
-    <w:p>
-      <w:pPr>
-        <w:rPr>
-          <w:lang w:val="en-US"/>
-        </w:rPr>
-      </w:pPr>
-      <w:r>
-        <w:rPr>
-          <w:lang w:val="en-US"/>
-        </w:rPr>
-        <w:t xml:space="preserve">          </w:t>
-      </w:r>
-      <w:proofErr w:type="spellStart"/>
-      <w:r>
-        <w:rPr>
-          <w:lang w:val="en-US"/>
-        </w:rPr>
-        <w:t>sd</w:t>
-      </w:r>
-      <w:proofErr w:type="spellEnd"/>
-      <w:r>
-        <w:rPr>
-          <w:lang w:val="en-US"/>
-        </w:rPr>
-        <w:t xml:space="preserve"> |    0.0143    0.0024    0.0125    0.0260    0.0120    0.0013    0.0371</w:t>
-      </w:r>
-    </w:p>
-    <w:p>
-      <w:pPr>
-        <w:rPr>
-          <w:lang w:val="en-US"/>
-        </w:rPr>
-      </w:pPr>
-      <w:r>
-        <w:rPr>
-          <w:lang w:val="en-US"/>
-        </w:rPr>
-        <w:t xml:space="preserve">   </w:t>
-      </w:r>
-      <w:proofErr w:type="spellStart"/>
-      <w:r>
-        <w:rPr>
-          <w:lang w:val="en-US"/>
-        </w:rPr>
-        <w:t>t_student</w:t>
-      </w:r>
-      <w:proofErr w:type="spellEnd"/>
-      <w:r>
-        <w:rPr>
-          <w:lang w:val="en-US"/>
-        </w:rPr>
-        <w:t xml:space="preserve"> </w:t>
-      </w:r>
-      <w:proofErr w:type="gramStart"/>
-      <w:r>
-        <w:rPr>
-          <w:lang w:val="en-US"/>
-        </w:rPr>
-        <w:t>|  -</w:t>
-      </w:r>
-      <w:proofErr w:type="gramEnd"/>
-      <w:r>
-        <w:rPr>
-          <w:lang w:val="en-US"/>
-        </w:rPr>
-        <w:t>49.7970  -42.2369  -30.2176    8.4188  108.0771 -415.2268   33.6553</w:t>
-      </w:r>
-    </w:p>
-    <w:p>
-      <w:pPr>
-        <w:rPr>
-          <w:lang w:val="en-US"/>
-        </w:rPr>
-      </w:pPr>
-      <w:r>
-        <w:rPr>
-          <w:lang w:val="en-US"/>
-        </w:rPr>
-        <w:t xml:space="preserve">      </w:t>
-      </w:r>
-      <w:proofErr w:type="spellStart"/>
-      <w:r>
-        <w:rPr>
-          <w:lang w:val="en-US"/>
-        </w:rPr>
-        <w:t>F_stat</w:t>
-      </w:r>
-      <w:proofErr w:type="spellEnd"/>
-      <w:r>
-        <w:rPr>
-          <w:lang w:val="en-US"/>
-        </w:rPr>
-        <w:t xml:space="preserve"> | 1954.2134 1367.9380 1930.6669 2441.</w:t>
-      </w:r>
-      <w:proofErr w:type="gramStart"/>
-      <w:r>
-        <w:rPr>
-          <w:lang w:val="en-US"/>
-        </w:rPr>
-        <w:t>9234  717.3986</w:t>
-      </w:r>
-      <w:proofErr w:type="gramEnd"/>
-      <w:r>
-        <w:rPr>
-          <w:lang w:val="en-US"/>
-        </w:rPr>
-        <w:t xml:space="preserve">  692.4916 3496.6859</w:t>
-      </w:r>
-    </w:p>
-    <w:p>
-      <w:pPr>
-        <w:rPr>
-          <w:lang w:val="en-US"/>
-        </w:rPr>
-      </w:pPr>
-      <w:r>
-        <w:rPr>
-          <w:lang w:val="en-US"/>
-        </w:rPr>
-        <w:t xml:space="preserve">   </w:t>
-      </w:r>
-      <w:proofErr w:type="spellStart"/>
-      <w:r>
-        <w:rPr>
-          <w:lang w:val="en-US"/>
-        </w:rPr>
-        <w:t>F_stat_IV</w:t>
-      </w:r>
-      <w:proofErr w:type="spellEnd"/>
-      <w:r>
-        <w:rPr>
-          <w:lang w:val="en-US"/>
-        </w:rPr>
-        <w:t xml:space="preserve"> |    8.0860    0.4789    2.3666   10.7520   14.6325    0.0434   82.5404</w:t>
-      </w:r>
-    </w:p>
-    <w:p>
-      <w:pPr>
-        <w:rPr>
-          <w:lang w:val="en-US"/>
-        </w:rPr>
-      </w:pPr>
-      <w:proofErr w:type="spellStart"/>
-      <w:r>
-        <w:rPr>
-          <w:lang w:val="en-US"/>
-        </w:rPr>
-        <w:t>adj_r_square</w:t>
-      </w:r>
-      <w:proofErr w:type="spellEnd"/>
-      <w:r>
-        <w:rPr>
-          <w:lang w:val="en-US"/>
-        </w:rPr>
         <w:t xml:space="preserve"> |    0.7738    0.7650    0.7773    0.7846    0.0158    0.7272    0.8017</w:t>
       </w:r>
     </w:p>
@@ -4250,7 +4228,6 @@
         <w:rPr>
           <w:lang w:val="en-US"/>
         </w:rPr>
-        <w:lastRenderedPageBreak/>
         <w:t>r_square_w~n</w:t>
       </w:r>
       <w:proofErr w:type="spellEnd"/>

</xml_diff>

<commit_message>
First stage en HS10
</commit_message>
<xml_diff>
--- a/redaction/submission_JEGeo/revision/referees/answers/tentatives_FS.docx
+++ b/redaction/submission_JEGeo/revision/referees/answers/tentatives_FS.docx
@@ -8716,6 +8716,14 @@
     <w:p>
       <w:pPr>
         <w:rPr>
+          <w:i/>
+          <w:lang w:val="en-US"/>
+        </w:rPr>
+      </w:pPr>
+    </w:p>
+    <w:p>
+      <w:pPr>
+        <w:rPr>
           <w:lang w:val="en-US"/>
         </w:rPr>
       </w:pPr>
@@ -8966,18 +8974,3342 @@
           </wp:inline>
         </w:drawing>
       </w:r>
+    </w:p>
+    <w:p>
+      <w:pPr>
+        <w:rPr>
+          <w:i/>
+          <w:lang w:val="en-US"/>
+        </w:rPr>
+      </w:pPr>
+      <w:r>
+        <w:rPr>
+          <w:i/>
+          <w:lang w:val="en-US"/>
+        </w:rPr>
+        <w:br w:type="page"/>
+      </w:r>
+    </w:p>
+    <w:p>
+      <w:pPr>
+        <w:rPr>
+          <w:b/>
+          <w:u w:val="single"/>
+        </w:rPr>
+      </w:pPr>
+      <w:r>
+        <w:rPr>
+          <w:b/>
+          <w:u w:val="single"/>
+        </w:rPr>
+        <w:lastRenderedPageBreak/>
+        <w:t>12/07/2020 : tentatives à partir de données 10-dgits</w:t>
+      </w:r>
+    </w:p>
+    <w:p>
+      <w:r>
+        <w:t xml:space="preserve">Sur données HS10 collapsées, donc comparables directement à ce qu’on a fait avant </w:t>
+      </w:r>
+    </w:p>
+    <w:p/>
+    <w:p>
+      <w:pPr>
+        <w:rPr>
+          <w:b/>
+          <w:lang w:val="en-US"/>
+        </w:rPr>
+      </w:pPr>
+      <w:proofErr w:type="spellStart"/>
+      <w:r>
+        <w:rPr>
+          <w:b/>
+          <w:lang w:val="en-US"/>
+        </w:rPr>
+        <w:t>reghdfe</w:t>
+      </w:r>
+      <w:proofErr w:type="spellEnd"/>
+      <w:r>
+        <w:rPr>
+          <w:b/>
+          <w:lang w:val="en-US"/>
+        </w:rPr>
+        <w:t xml:space="preserve"> </w:t>
+      </w:r>
+      <w:proofErr w:type="spellStart"/>
+      <w:r>
+        <w:rPr>
+          <w:b/>
+          <w:lang w:val="en-US"/>
+        </w:rPr>
+        <w:t>lprix_fob</w:t>
+      </w:r>
+      <w:proofErr w:type="spellEnd"/>
+      <w:r>
+        <w:rPr>
+          <w:b/>
+          <w:lang w:val="en-US"/>
+        </w:rPr>
+        <w:t xml:space="preserve"> </w:t>
+      </w:r>
+      <w:proofErr w:type="spellStart"/>
+      <w:r>
+        <w:rPr>
+          <w:b/>
+          <w:lang w:val="en-US"/>
+        </w:rPr>
+        <w:t>llprix_fob</w:t>
+      </w:r>
+      <w:proofErr w:type="spellEnd"/>
+      <w:r>
+        <w:rPr>
+          <w:b/>
+          <w:lang w:val="en-US"/>
+        </w:rPr>
+        <w:t xml:space="preserve"> </w:t>
+      </w:r>
+      <w:proofErr w:type="spellStart"/>
+      <w:r>
+        <w:rPr>
+          <w:b/>
+          <w:lang w:val="en-US"/>
+        </w:rPr>
+        <w:t>ds_tariff_lise</w:t>
+      </w:r>
+      <w:proofErr w:type="spellEnd"/>
+      <w:r>
+        <w:rPr>
+          <w:b/>
+          <w:lang w:val="en-US"/>
+        </w:rPr>
+        <w:t xml:space="preserve"> if mode=="XXX”, </w:t>
+      </w:r>
+      <w:proofErr w:type="gramStart"/>
+      <w:r>
+        <w:rPr>
+          <w:b/>
+          <w:lang w:val="en-US"/>
+        </w:rPr>
+        <w:t>a(</w:t>
+      </w:r>
+      <w:proofErr w:type="spellStart"/>
+      <w:proofErr w:type="gramEnd"/>
+      <w:r>
+        <w:rPr>
+          <w:b/>
+          <w:lang w:val="en-US"/>
+        </w:rPr>
+        <w:t>FEc</w:t>
+      </w:r>
+      <w:proofErr w:type="spellEnd"/>
+      <w:r>
+        <w:rPr>
+          <w:b/>
+          <w:lang w:val="en-US"/>
+        </w:rPr>
+        <w:t xml:space="preserve">= </w:t>
+      </w:r>
+      <w:proofErr w:type="spellStart"/>
+      <w:r>
+        <w:rPr>
+          <w:b/>
+          <w:lang w:val="en-US"/>
+        </w:rPr>
+        <w:t>cntry</w:t>
+      </w:r>
+      <w:proofErr w:type="spellEnd"/>
+      <w:r>
+        <w:rPr>
+          <w:b/>
+          <w:lang w:val="en-US"/>
+        </w:rPr>
+        <w:t xml:space="preserve"> FEs= sector_3d)  </w:t>
+      </w:r>
+      <w:proofErr w:type="spellStart"/>
+      <w:r>
+        <w:rPr>
+          <w:b/>
+          <w:lang w:val="en-US"/>
+        </w:rPr>
+        <w:t>vce</w:t>
+      </w:r>
+      <w:proofErr w:type="spellEnd"/>
+      <w:r>
+        <w:rPr>
+          <w:b/>
+          <w:lang w:val="en-US"/>
+        </w:rPr>
+        <w:t xml:space="preserve"> (cluster </w:t>
+      </w:r>
+      <w:proofErr w:type="spellStart"/>
+      <w:r>
+        <w:rPr>
+          <w:b/>
+          <w:lang w:val="en-US"/>
+        </w:rPr>
+        <w:t>cntry</w:t>
+      </w:r>
+      <w:proofErr w:type="spellEnd"/>
+      <w:r>
+        <w:rPr>
+          <w:b/>
+          <w:lang w:val="en-US"/>
+        </w:rPr>
+        <w:t xml:space="preserve">) </w:t>
+      </w:r>
+      <w:proofErr w:type="spellStart"/>
+      <w:r>
+        <w:rPr>
+          <w:b/>
+          <w:lang w:val="en-US"/>
+        </w:rPr>
+        <w:t>resid</w:t>
+      </w:r>
+      <w:proofErr w:type="spellEnd"/>
+    </w:p>
+    <w:p>
+      <w:pPr>
+        <w:rPr>
+          <w:lang w:val="en-US"/>
+        </w:rPr>
+      </w:pPr>
+    </w:p>
+    <w:p>
+      <w:pPr>
+        <w:rPr>
+          <w:lang w:val="en-US"/>
+        </w:rPr>
+      </w:pPr>
+      <w:proofErr w:type="spellStart"/>
+      <w:r>
+        <w:rPr>
+          <w:lang w:val="en-US"/>
+        </w:rPr>
+        <w:t>tabstat</w:t>
+      </w:r>
+      <w:proofErr w:type="spellEnd"/>
+      <w:r>
+        <w:rPr>
+          <w:lang w:val="en-US"/>
+        </w:rPr>
+        <w:t xml:space="preserve"> </w:t>
+      </w:r>
+      <w:proofErr w:type="spellStart"/>
+      <w:r>
+        <w:rPr>
+          <w:lang w:val="en-US"/>
+        </w:rPr>
+        <w:t>beta_lag_price</w:t>
+      </w:r>
+      <w:proofErr w:type="spellEnd"/>
+      <w:r>
+        <w:rPr>
+          <w:lang w:val="en-US"/>
+        </w:rPr>
+        <w:t xml:space="preserve"> </w:t>
+      </w:r>
+      <w:proofErr w:type="spellStart"/>
+      <w:r>
+        <w:rPr>
+          <w:lang w:val="en-US"/>
+        </w:rPr>
+        <w:t>sd_lag_prix_fob</w:t>
+      </w:r>
+      <w:proofErr w:type="spellEnd"/>
+      <w:r>
+        <w:rPr>
+          <w:lang w:val="en-US"/>
+        </w:rPr>
+        <w:t xml:space="preserve"> </w:t>
+      </w:r>
+      <w:proofErr w:type="spellStart"/>
+      <w:r>
+        <w:rPr>
+          <w:lang w:val="en-US"/>
+        </w:rPr>
+        <w:t>t_student_lag_pfob</w:t>
+      </w:r>
+      <w:proofErr w:type="spellEnd"/>
+      <w:r>
+        <w:rPr>
+          <w:lang w:val="en-US"/>
+        </w:rPr>
+        <w:t xml:space="preserve"> </w:t>
+      </w:r>
+      <w:proofErr w:type="spellStart"/>
+      <w:r>
+        <w:rPr>
+          <w:lang w:val="en-US"/>
+        </w:rPr>
+        <w:t>beta_FS_tariff</w:t>
+      </w:r>
+      <w:proofErr w:type="spellEnd"/>
+      <w:r>
+        <w:rPr>
+          <w:lang w:val="en-US"/>
+        </w:rPr>
+        <w:t xml:space="preserve"> </w:t>
+      </w:r>
+      <w:proofErr w:type="spellStart"/>
+      <w:r>
+        <w:rPr>
+          <w:lang w:val="en-US"/>
+        </w:rPr>
+        <w:t>sd_tariff</w:t>
+      </w:r>
+      <w:proofErr w:type="spellEnd"/>
+      <w:r>
+        <w:rPr>
+          <w:lang w:val="en-US"/>
+        </w:rPr>
+        <w:t xml:space="preserve"> </w:t>
+      </w:r>
+      <w:proofErr w:type="spellStart"/>
+      <w:r>
+        <w:rPr>
+          <w:lang w:val="en-US"/>
+        </w:rPr>
+        <w:t>t_student_ta</w:t>
+      </w:r>
+      <w:r>
+        <w:rPr>
+          <w:lang w:val="en-US"/>
+        </w:rPr>
+        <w:t>riff</w:t>
+      </w:r>
+      <w:proofErr w:type="spellEnd"/>
+      <w:r>
+        <w:rPr>
+          <w:lang w:val="en-US"/>
+        </w:rPr>
+        <w:t xml:space="preserve"> </w:t>
+      </w:r>
+      <w:proofErr w:type="spellStart"/>
+      <w:r>
+        <w:rPr>
+          <w:lang w:val="en-US"/>
+        </w:rPr>
+        <w:t>F_stat</w:t>
+      </w:r>
+      <w:proofErr w:type="spellEnd"/>
+      <w:r>
+        <w:rPr>
+          <w:lang w:val="en-US"/>
+        </w:rPr>
+        <w:t xml:space="preserve"> </w:t>
+      </w:r>
+      <w:proofErr w:type="spellStart"/>
+      <w:r>
+        <w:rPr>
+          <w:lang w:val="en-US"/>
+        </w:rPr>
+        <w:t>F_stat_tariff</w:t>
+      </w:r>
+      <w:proofErr w:type="spellEnd"/>
+      <w:r>
+        <w:rPr>
+          <w:lang w:val="en-US"/>
+        </w:rPr>
+        <w:t xml:space="preserve"> </w:t>
+      </w:r>
+      <w:proofErr w:type="spellStart"/>
+      <w:r>
+        <w:rPr>
+          <w:lang w:val="en-US"/>
+        </w:rPr>
+        <w:t>adj_r</w:t>
+      </w:r>
+      <w:proofErr w:type="spellEnd"/>
+      <w:r>
+        <w:rPr>
+          <w:lang w:val="en-US"/>
+        </w:rPr>
+        <w:t xml:space="preserve"> _square </w:t>
+      </w:r>
+      <w:proofErr w:type="spellStart"/>
+      <w:r>
+        <w:rPr>
+          <w:lang w:val="en-US"/>
+        </w:rPr>
+        <w:t>r_square_within</w:t>
+      </w:r>
+      <w:proofErr w:type="spellEnd"/>
+      <w:r>
+        <w:rPr>
+          <w:lang w:val="en-US"/>
+        </w:rPr>
+        <w:t xml:space="preserve"> if </w:t>
+      </w:r>
+      <w:r>
+        <w:rPr>
+          <w:b/>
+          <w:lang w:val="en-US"/>
+        </w:rPr>
+        <w:t>mode =="air",</w:t>
+      </w:r>
+      <w:r>
+        <w:rPr>
+          <w:lang w:val="en-US"/>
+        </w:rPr>
+        <w:t xml:space="preserve"> </w:t>
+      </w:r>
+      <w:proofErr w:type="gramStart"/>
+      <w:r>
+        <w:rPr>
+          <w:lang w:val="en-US"/>
+        </w:rPr>
+        <w:t>s(</w:t>
+      </w:r>
+      <w:proofErr w:type="gramEnd"/>
+      <w:r>
+        <w:rPr>
+          <w:lang w:val="en-US"/>
+        </w:rPr>
+        <w:t xml:space="preserve">mean p25 med p75 </w:t>
+      </w:r>
+      <w:proofErr w:type="spellStart"/>
+      <w:r>
+        <w:rPr>
+          <w:lang w:val="en-US"/>
+        </w:rPr>
+        <w:t>sd</w:t>
+      </w:r>
+      <w:proofErr w:type="spellEnd"/>
+      <w:r>
+        <w:rPr>
+          <w:lang w:val="en-US"/>
+        </w:rPr>
+        <w:t xml:space="preserve"> min max) columns(statistics) format(%9.4fc)</w:t>
+      </w:r>
+    </w:p>
+    <w:p>
+      <w:pPr>
+        <w:rPr>
+          <w:lang w:val="en-US"/>
+        </w:rPr>
+      </w:pPr>
+    </w:p>
+    <w:p>
+      <w:pPr>
+        <w:rPr>
+          <w:lang w:val="en-US"/>
+        </w:rPr>
+      </w:pPr>
+      <w:r>
+        <w:rPr>
+          <w:lang w:val="en-US"/>
+        </w:rPr>
+        <w:t xml:space="preserve">    variable |      mean       p25       p50       p75        </w:t>
+      </w:r>
+      <w:proofErr w:type="spellStart"/>
+      <w:r>
+        <w:rPr>
+          <w:lang w:val="en-US"/>
+        </w:rPr>
+        <w:t>sd</w:t>
+      </w:r>
+      <w:proofErr w:type="spellEnd"/>
+      <w:r>
+        <w:rPr>
+          <w:lang w:val="en-US"/>
+        </w:rPr>
+        <w:t xml:space="preserve">       min       max</w:t>
+      </w:r>
+    </w:p>
+    <w:p>
+      <w:pPr>
+        <w:rPr>
+          <w:lang w:val="en-US"/>
+        </w:rPr>
+      </w:pPr>
+      <w:r>
+        <w:rPr>
+          <w:lang w:val="en-US"/>
+        </w:rPr>
+        <w:t>-------------+----------------------------------------------------------------------</w:t>
+      </w:r>
+    </w:p>
+    <w:p>
+      <w:pPr>
+        <w:rPr>
+          <w:lang w:val="en-US"/>
+        </w:rPr>
+      </w:pPr>
+      <w:proofErr w:type="spellStart"/>
+      <w:r>
+        <w:rPr>
+          <w:lang w:val="en-US"/>
+        </w:rPr>
+        <w:t>beta_lag_p~e</w:t>
+      </w:r>
+      <w:proofErr w:type="spellEnd"/>
+      <w:r>
+        <w:rPr>
+          <w:lang w:val="en-US"/>
+        </w:rPr>
+        <w:t xml:space="preserve"> |    0.6311    0.6282    0.6317    0.6331    0.0049    0.6236    0.6394</w:t>
+      </w:r>
+    </w:p>
+    <w:p>
+      <w:pPr>
+        <w:rPr>
+          <w:lang w:val="en-US"/>
+        </w:rPr>
+      </w:pPr>
+      <w:proofErr w:type="spellStart"/>
+      <w:r>
+        <w:rPr>
+          <w:lang w:val="en-US"/>
+        </w:rPr>
+        <w:t>sd_lag_pri~b</w:t>
+      </w:r>
+      <w:proofErr w:type="spellEnd"/>
+      <w:r>
+        <w:rPr>
+          <w:lang w:val="en-US"/>
+        </w:rPr>
+        <w:t xml:space="preserve"> |    0.0062    0.0059    0.0061    0.0064    0.0003    0.0058    0.0067</w:t>
+      </w:r>
+    </w:p>
+    <w:p>
+      <w:pPr>
+        <w:rPr>
+          <w:lang w:val="en-US"/>
+        </w:rPr>
+      </w:pPr>
+      <w:proofErr w:type="spellStart"/>
+      <w:r>
+        <w:rPr>
+          <w:lang w:val="en-US"/>
+        </w:rPr>
+        <w:t>t_student_~b</w:t>
+      </w:r>
+      <w:proofErr w:type="spellEnd"/>
+      <w:r>
+        <w:rPr>
+          <w:lang w:val="en-US"/>
+        </w:rPr>
+        <w:t xml:space="preserve"> </w:t>
+      </w:r>
+      <w:proofErr w:type="gramStart"/>
+      <w:r>
+        <w:rPr>
+          <w:lang w:val="en-US"/>
+        </w:rPr>
+        <w:t>|  102.4760</w:t>
+      </w:r>
+      <w:proofErr w:type="gramEnd"/>
+      <w:r>
+        <w:rPr>
+          <w:lang w:val="en-US"/>
+        </w:rPr>
+        <w:t xml:space="preserve">   98.2332  103.3898  106.9494    5.0954   94.7791  107.8846</w:t>
+      </w:r>
+    </w:p>
+    <w:p>
+      <w:pPr>
+        <w:rPr>
+          <w:lang w:val="en-US"/>
+        </w:rPr>
+      </w:pPr>
+      <w:proofErr w:type="spellStart"/>
+      <w:r>
+        <w:rPr>
+          <w:lang w:val="en-US"/>
+        </w:rPr>
+        <w:t>beta_FS_ta~f</w:t>
+      </w:r>
+      <w:proofErr w:type="spellEnd"/>
+      <w:r>
+        <w:rPr>
+          <w:lang w:val="en-US"/>
+        </w:rPr>
+        <w:t xml:space="preserve"> |    0.0332    0.0211    0.0298    0.0323    0.0212    0.0162    0.0833</w:t>
+      </w:r>
+    </w:p>
+    <w:p>
+      <w:pPr>
+        <w:rPr>
+          <w:lang w:val="en-US"/>
+        </w:rPr>
+      </w:pPr>
+      <w:r>
+        <w:rPr>
+          <w:lang w:val="en-US"/>
+        </w:rPr>
+        <w:t xml:space="preserve">   </w:t>
+      </w:r>
+      <w:proofErr w:type="spellStart"/>
+      <w:r>
+        <w:rPr>
+          <w:lang w:val="en-US"/>
+        </w:rPr>
+        <w:t>sd_tariff</w:t>
+      </w:r>
+      <w:proofErr w:type="spellEnd"/>
+      <w:r>
+        <w:rPr>
+          <w:lang w:val="en-US"/>
+        </w:rPr>
+        <w:t xml:space="preserve"> |    0.0059    0.0059    0.0059    0.0059       </w:t>
+      </w:r>
+      <w:proofErr w:type="gramStart"/>
+      <w:r>
+        <w:rPr>
+          <w:lang w:val="en-US"/>
+        </w:rPr>
+        <w:t xml:space="preserve">  .</w:t>
+      </w:r>
+      <w:proofErr w:type="gramEnd"/>
+      <w:r>
+        <w:rPr>
+          <w:lang w:val="en-US"/>
+        </w:rPr>
+        <w:t xml:space="preserve">    0.0059    0.0059</w:t>
+      </w:r>
+    </w:p>
+    <w:p>
+      <w:pPr>
+        <w:rPr>
+          <w:lang w:val="en-US"/>
+        </w:rPr>
+      </w:pPr>
+      <w:proofErr w:type="spellStart"/>
+      <w:r>
+        <w:rPr>
+          <w:lang w:val="en-US"/>
+        </w:rPr>
+        <w:t>t_student_~f</w:t>
+      </w:r>
+      <w:proofErr w:type="spellEnd"/>
+      <w:r>
+        <w:rPr>
+          <w:lang w:val="en-US"/>
+        </w:rPr>
+        <w:t xml:space="preserve"> |    2.7458    2.7458    2.7458    2.7458       </w:t>
+      </w:r>
+      <w:proofErr w:type="gramStart"/>
+      <w:r>
+        <w:rPr>
+          <w:lang w:val="en-US"/>
+        </w:rPr>
+        <w:t xml:space="preserve">  .</w:t>
+      </w:r>
+      <w:proofErr w:type="gramEnd"/>
+      <w:r>
+        <w:rPr>
+          <w:lang w:val="en-US"/>
+        </w:rPr>
+        <w:t xml:space="preserve">    2.7458    2.7458</w:t>
+      </w:r>
+    </w:p>
+    <w:p>
+      <w:pPr>
+        <w:rPr>
+          <w:lang w:val="en-US"/>
+        </w:rPr>
+      </w:pPr>
+      <w:r>
+        <w:rPr>
+          <w:lang w:val="en-US"/>
+        </w:rPr>
+        <w:t xml:space="preserve">      </w:t>
+      </w:r>
+      <w:proofErr w:type="spellStart"/>
+      <w:r>
+        <w:rPr>
+          <w:lang w:val="en-US"/>
+        </w:rPr>
+        <w:t>F_stat</w:t>
+      </w:r>
+      <w:proofErr w:type="spellEnd"/>
+      <w:r>
+        <w:rPr>
+          <w:lang w:val="en-US"/>
+        </w:rPr>
+        <w:t xml:space="preserve"> | 5375.0709 4897.8854 5555.5172 5795.</w:t>
+      </w:r>
+      <w:proofErr w:type="gramStart"/>
+      <w:r>
+        <w:rPr>
+          <w:lang w:val="en-US"/>
+        </w:rPr>
+        <w:t>2322  514.0884</w:t>
+      </w:r>
+      <w:proofErr w:type="gramEnd"/>
+      <w:r>
+        <w:rPr>
+          <w:lang w:val="en-US"/>
+        </w:rPr>
+        <w:t xml:space="preserve"> 4576.1711 5927.1261</w:t>
+      </w:r>
+    </w:p>
+    <w:p>
+      <w:pPr>
+        <w:rPr>
+          <w:lang w:val="en-US"/>
+        </w:rPr>
+      </w:pPr>
+      <w:proofErr w:type="spellStart"/>
+      <w:r>
+        <w:rPr>
+          <w:lang w:val="en-US"/>
+        </w:rPr>
+        <w:t>F_stat_tar~f</w:t>
+      </w:r>
+      <w:proofErr w:type="spellEnd"/>
+      <w:r>
+        <w:rPr>
+          <w:lang w:val="en-US"/>
+        </w:rPr>
+        <w:t xml:space="preserve"> |    1.0382    0.3323    0.5457    1.2793    1.2052    0.1885    3.8027</w:t>
+      </w:r>
+    </w:p>
+    <w:p>
+      <w:pPr>
+        <w:rPr>
+          <w:lang w:val="en-US"/>
+        </w:rPr>
+      </w:pPr>
+      <w:proofErr w:type="spellStart"/>
+      <w:r>
+        <w:rPr>
+          <w:lang w:val="en-US"/>
+        </w:rPr>
+        <w:t>adj_r_square</w:t>
+      </w:r>
+      <w:proofErr w:type="spellEnd"/>
+      <w:r>
+        <w:rPr>
+          <w:lang w:val="en-US"/>
+        </w:rPr>
+        <w:t xml:space="preserve"> |    0.6370    0.6320    0.6363    0.6424    0.0069    0.6273    0.6475</w:t>
+      </w:r>
+    </w:p>
+    <w:p>
+      <w:pPr>
+        <w:rPr>
+          <w:lang w:val="en-US"/>
+        </w:rPr>
+      </w:pPr>
+      <w:proofErr w:type="spellStart"/>
+      <w:r>
+        <w:rPr>
+          <w:lang w:val="en-US"/>
+        </w:rPr>
+        <w:t>r_square_w~n</w:t>
+      </w:r>
+      <w:proofErr w:type="spellEnd"/>
+      <w:r>
+        <w:rPr>
+          <w:lang w:val="en-US"/>
+        </w:rPr>
+        <w:t xml:space="preserve"> |    0.3970    0.3913    0.3958    0.4020    0.0070    0.3889    0.4089</w:t>
+      </w:r>
+    </w:p>
+    <w:p>
+      <w:pPr>
+        <w:rPr>
+          <w:lang w:val="en-US"/>
+        </w:rPr>
+      </w:pPr>
+      <w:r>
+        <w:rPr>
+          <w:lang w:val="en-US"/>
+        </w:rPr>
+        <w:t>------------------------------------------------------------------------------------</w:t>
+      </w:r>
+    </w:p>
+    <w:p>
+      <w:pPr>
+        <w:rPr>
+          <w:lang w:val="en-US"/>
+        </w:rPr>
+      </w:pPr>
+    </w:p>
+    <w:p>
+      <w:pPr>
+        <w:rPr>
+          <w:lang w:val="en-US"/>
+        </w:rPr>
+      </w:pPr>
+      <w:r>
+        <w:rPr>
+          <w:lang w:val="en-US"/>
+        </w:rPr>
+        <w:t xml:space="preserve">. </w:t>
+      </w:r>
+      <w:proofErr w:type="spellStart"/>
+      <w:r>
+        <w:rPr>
+          <w:lang w:val="en-US"/>
+        </w:rPr>
+        <w:t>tabstat</w:t>
+      </w:r>
+      <w:proofErr w:type="spellEnd"/>
+      <w:r>
+        <w:rPr>
+          <w:lang w:val="en-US"/>
+        </w:rPr>
+        <w:t xml:space="preserve"> </w:t>
+      </w:r>
+      <w:proofErr w:type="spellStart"/>
+      <w:r>
+        <w:rPr>
+          <w:lang w:val="en-US"/>
+        </w:rPr>
+        <w:t>beta_lag_price</w:t>
+      </w:r>
+      <w:proofErr w:type="spellEnd"/>
+      <w:r>
+        <w:rPr>
+          <w:lang w:val="en-US"/>
+        </w:rPr>
+        <w:t xml:space="preserve"> </w:t>
+      </w:r>
+      <w:proofErr w:type="spellStart"/>
+      <w:r>
+        <w:rPr>
+          <w:lang w:val="en-US"/>
+        </w:rPr>
+        <w:t>sd_lag_prix_fob</w:t>
+      </w:r>
+      <w:proofErr w:type="spellEnd"/>
+      <w:r>
+        <w:rPr>
+          <w:lang w:val="en-US"/>
+        </w:rPr>
+        <w:t xml:space="preserve"> </w:t>
+      </w:r>
+      <w:proofErr w:type="spellStart"/>
+      <w:r>
+        <w:rPr>
+          <w:lang w:val="en-US"/>
+        </w:rPr>
+        <w:t>t_student_lag_pfob</w:t>
+      </w:r>
+      <w:proofErr w:type="spellEnd"/>
+      <w:r>
+        <w:rPr>
+          <w:lang w:val="en-US"/>
+        </w:rPr>
+        <w:t xml:space="preserve"> </w:t>
+      </w:r>
+      <w:proofErr w:type="spellStart"/>
+      <w:r>
+        <w:rPr>
+          <w:lang w:val="en-US"/>
+        </w:rPr>
+        <w:t>beta_FS_tariff</w:t>
+      </w:r>
+      <w:proofErr w:type="spellEnd"/>
+      <w:r>
+        <w:rPr>
+          <w:lang w:val="en-US"/>
+        </w:rPr>
+        <w:t xml:space="preserve"> </w:t>
+      </w:r>
+      <w:proofErr w:type="spellStart"/>
+      <w:r>
+        <w:rPr>
+          <w:lang w:val="en-US"/>
+        </w:rPr>
+        <w:t>sd_tariff</w:t>
+      </w:r>
+      <w:proofErr w:type="spellEnd"/>
+      <w:r>
+        <w:rPr>
+          <w:lang w:val="en-US"/>
+        </w:rPr>
+        <w:t xml:space="preserve"> </w:t>
+      </w:r>
+      <w:proofErr w:type="spellStart"/>
+      <w:r>
+        <w:rPr>
+          <w:lang w:val="en-US"/>
+        </w:rPr>
+        <w:t>t_student_ta</w:t>
+      </w:r>
+      <w:r>
+        <w:rPr>
+          <w:lang w:val="en-US"/>
+        </w:rPr>
+        <w:t>riff</w:t>
+      </w:r>
+      <w:proofErr w:type="spellEnd"/>
+      <w:r>
+        <w:rPr>
+          <w:lang w:val="en-US"/>
+        </w:rPr>
+        <w:t xml:space="preserve"> </w:t>
+      </w:r>
+      <w:proofErr w:type="spellStart"/>
+      <w:r>
+        <w:rPr>
+          <w:lang w:val="en-US"/>
+        </w:rPr>
+        <w:t>F_stat</w:t>
+      </w:r>
+      <w:proofErr w:type="spellEnd"/>
+      <w:r>
+        <w:rPr>
+          <w:lang w:val="en-US"/>
+        </w:rPr>
+        <w:t xml:space="preserve"> </w:t>
+      </w:r>
+      <w:proofErr w:type="spellStart"/>
+      <w:r>
+        <w:rPr>
+          <w:lang w:val="en-US"/>
+        </w:rPr>
+        <w:t>F_stat_tariff</w:t>
+      </w:r>
+      <w:proofErr w:type="spellEnd"/>
+      <w:r>
+        <w:rPr>
+          <w:lang w:val="en-US"/>
+        </w:rPr>
+        <w:t xml:space="preserve"> </w:t>
+      </w:r>
+      <w:proofErr w:type="spellStart"/>
+      <w:r>
+        <w:rPr>
+          <w:lang w:val="en-US"/>
+        </w:rPr>
+        <w:t>adj_r</w:t>
+      </w:r>
+      <w:r>
+        <w:rPr>
+          <w:lang w:val="en-US"/>
+        </w:rPr>
+        <w:t>_square</w:t>
+      </w:r>
+      <w:proofErr w:type="spellEnd"/>
+      <w:r>
+        <w:rPr>
+          <w:lang w:val="en-US"/>
+        </w:rPr>
+        <w:t xml:space="preserve"> </w:t>
+      </w:r>
+      <w:proofErr w:type="spellStart"/>
+      <w:r>
+        <w:rPr>
+          <w:lang w:val="en-US"/>
+        </w:rPr>
+        <w:t>r_square_within</w:t>
+      </w:r>
+      <w:proofErr w:type="spellEnd"/>
+      <w:r>
+        <w:rPr>
+          <w:lang w:val="en-US"/>
+        </w:rPr>
+        <w:t xml:space="preserve"> if </w:t>
+      </w:r>
+      <w:r>
+        <w:rPr>
+          <w:b/>
+          <w:lang w:val="en-US"/>
+        </w:rPr>
+        <w:t>mode =="</w:t>
+      </w:r>
+      <w:proofErr w:type="spellStart"/>
+      <w:r>
+        <w:rPr>
+          <w:b/>
+          <w:lang w:val="en-US"/>
+        </w:rPr>
+        <w:t>ves</w:t>
+      </w:r>
+      <w:proofErr w:type="spellEnd"/>
+      <w:r>
+        <w:rPr>
+          <w:b/>
+          <w:lang w:val="en-US"/>
+        </w:rPr>
+        <w:t>",</w:t>
+      </w:r>
+      <w:r>
+        <w:rPr>
+          <w:lang w:val="en-US"/>
+        </w:rPr>
+        <w:t xml:space="preserve"> </w:t>
+      </w:r>
+      <w:proofErr w:type="gramStart"/>
+      <w:r>
+        <w:rPr>
+          <w:lang w:val="en-US"/>
+        </w:rPr>
+        <w:t>s(</w:t>
+      </w:r>
+      <w:proofErr w:type="gramEnd"/>
+      <w:r>
+        <w:rPr>
+          <w:lang w:val="en-US"/>
+        </w:rPr>
+        <w:t xml:space="preserve">mean p25 med p75 </w:t>
+      </w:r>
+      <w:proofErr w:type="spellStart"/>
+      <w:r>
+        <w:rPr>
+          <w:lang w:val="en-US"/>
+        </w:rPr>
+        <w:t>sd</w:t>
+      </w:r>
+      <w:proofErr w:type="spellEnd"/>
+      <w:r>
+        <w:rPr>
+          <w:lang w:val="en-US"/>
+        </w:rPr>
+        <w:t xml:space="preserve"> min max) columns(statistics) format(%9.4fc)</w:t>
+      </w:r>
+    </w:p>
+    <w:p>
+      <w:pPr>
+        <w:rPr>
+          <w:lang w:val="en-US"/>
+        </w:rPr>
+      </w:pPr>
+    </w:p>
+    <w:p>
+      <w:pPr>
+        <w:rPr>
+          <w:lang w:val="en-US"/>
+        </w:rPr>
+      </w:pPr>
+      <w:r>
+        <w:rPr>
+          <w:lang w:val="en-US"/>
+        </w:rPr>
+        <w:t xml:space="preserve">    variable |      mean       p25       p50       p75        </w:t>
+      </w:r>
+      <w:proofErr w:type="spellStart"/>
+      <w:r>
+        <w:rPr>
+          <w:lang w:val="en-US"/>
+        </w:rPr>
+        <w:t>sd</w:t>
+      </w:r>
+      <w:proofErr w:type="spellEnd"/>
+      <w:r>
+        <w:rPr>
+          <w:lang w:val="en-US"/>
+        </w:rPr>
+        <w:t xml:space="preserve">       min       max</w:t>
+      </w:r>
+    </w:p>
+    <w:p>
+      <w:pPr>
+        <w:rPr>
+          <w:lang w:val="en-US"/>
+        </w:rPr>
+      </w:pPr>
+      <w:r>
+        <w:rPr>
+          <w:lang w:val="en-US"/>
+        </w:rPr>
+        <w:t>-------------+----------------------------------------------------------------------</w:t>
+      </w:r>
+    </w:p>
+    <w:p>
+      <w:pPr>
+        <w:rPr>
+          <w:lang w:val="en-US"/>
+        </w:rPr>
+      </w:pPr>
+      <w:proofErr w:type="spellStart"/>
+      <w:r>
+        <w:rPr>
+          <w:lang w:val="en-US"/>
+        </w:rPr>
+        <w:t>beta_lag_p~e</w:t>
+      </w:r>
+      <w:proofErr w:type="spellEnd"/>
+      <w:r>
+        <w:rPr>
+          <w:lang w:val="en-US"/>
+        </w:rPr>
+        <w:t xml:space="preserve"> |    0.7054    0.6988    0.7055    0.7109    0.0095    0.6910    0.7218</w:t>
+      </w:r>
+    </w:p>
+    <w:p>
+      <w:pPr>
+        <w:rPr>
+          <w:lang w:val="en-US"/>
+        </w:rPr>
+      </w:pPr>
+      <w:proofErr w:type="spellStart"/>
+      <w:r>
+        <w:rPr>
+          <w:lang w:val="en-US"/>
+        </w:rPr>
+        <w:t>sd_lag_pri~b</w:t>
+      </w:r>
+      <w:proofErr w:type="spellEnd"/>
+      <w:r>
+        <w:rPr>
+          <w:lang w:val="en-US"/>
+        </w:rPr>
+        <w:t xml:space="preserve"> |    0.0097    0.0092    0.0097    0.0102    0.0006    0.0090    0.0106</w:t>
+      </w:r>
+    </w:p>
+    <w:p>
+      <w:pPr>
+        <w:rPr>
+          <w:lang w:val="en-US"/>
+        </w:rPr>
+      </w:pPr>
+      <w:proofErr w:type="spellStart"/>
+      <w:r>
+        <w:rPr>
+          <w:lang w:val="en-US"/>
+        </w:rPr>
+        <w:t>t_student_~b</w:t>
+      </w:r>
+      <w:proofErr w:type="spellEnd"/>
+      <w:r>
+        <w:rPr>
+          <w:lang w:val="en-US"/>
+        </w:rPr>
+        <w:t xml:space="preserve"> |   72.6827   68.9661   73.0831   76.8173    4.5559   66.2321   77.4967</w:t>
+      </w:r>
+    </w:p>
+    <w:p>
+      <w:pPr>
+        <w:rPr>
+          <w:lang w:val="en-US"/>
+        </w:rPr>
+      </w:pPr>
+      <w:proofErr w:type="spellStart"/>
+      <w:r>
+        <w:rPr>
+          <w:lang w:val="en-US"/>
+        </w:rPr>
+        <w:lastRenderedPageBreak/>
+        <w:t>beta_FS_ta~f</w:t>
+      </w:r>
+      <w:proofErr w:type="spellEnd"/>
+      <w:r>
+        <w:rPr>
+          <w:lang w:val="en-US"/>
+        </w:rPr>
+        <w:t xml:space="preserve"> |    0.0708    0.0576    0.0683    0.0946    0.0461   -0.0167    0.1425</w:t>
+      </w:r>
+    </w:p>
+    <w:p>
+      <w:pPr>
+        <w:rPr>
+          <w:lang w:val="en-US"/>
+        </w:rPr>
+      </w:pPr>
+      <w:r>
+        <w:rPr>
+          <w:lang w:val="en-US"/>
+        </w:rPr>
+        <w:t xml:space="preserve">   </w:t>
+      </w:r>
+      <w:proofErr w:type="spellStart"/>
+      <w:r>
+        <w:rPr>
+          <w:lang w:val="en-US"/>
+        </w:rPr>
+        <w:t>sd_tariff</w:t>
+      </w:r>
+      <w:proofErr w:type="spellEnd"/>
+      <w:r>
+        <w:rPr>
+          <w:lang w:val="en-US"/>
+        </w:rPr>
+        <w:t xml:space="preserve"> |    0.0058    0.0037    0.0057    0.0081    0.0026    0.0019    0.0093</w:t>
+      </w:r>
+    </w:p>
+    <w:p>
+      <w:pPr>
+        <w:rPr>
+          <w:lang w:val="en-US"/>
+        </w:rPr>
+      </w:pPr>
+      <w:proofErr w:type="spellStart"/>
+      <w:r>
+        <w:rPr>
+          <w:lang w:val="en-US"/>
+        </w:rPr>
+        <w:t>t_student_~f</w:t>
+      </w:r>
+      <w:proofErr w:type="spellEnd"/>
+      <w:r>
+        <w:rPr>
+          <w:lang w:val="en-US"/>
+        </w:rPr>
+        <w:t xml:space="preserve"> |   15.4098    7.7385   17.9483   21.9804    9.9392   -1.8024   28.1791</w:t>
+      </w:r>
+    </w:p>
+    <w:p>
+      <w:pPr>
+        <w:rPr>
+          <w:lang w:val="en-US"/>
+        </w:rPr>
+      </w:pPr>
+      <w:r>
+        <w:rPr>
+          <w:lang w:val="en-US"/>
+        </w:rPr>
+        <w:t xml:space="preserve">      </w:t>
+      </w:r>
+      <w:proofErr w:type="spellStart"/>
+      <w:r>
+        <w:rPr>
+          <w:lang w:val="en-US"/>
+        </w:rPr>
+        <w:t>F_stat</w:t>
+      </w:r>
+      <w:proofErr w:type="spellEnd"/>
+      <w:r>
+        <w:rPr>
+          <w:lang w:val="en-US"/>
+        </w:rPr>
+        <w:t xml:space="preserve"> | 2687.7300 2417.1238 2694.8944 2956.</w:t>
+      </w:r>
+      <w:proofErr w:type="gramStart"/>
+      <w:r>
+        <w:rPr>
+          <w:lang w:val="en-US"/>
+        </w:rPr>
+        <w:t>8693  296.3832</w:t>
+      </w:r>
+      <w:proofErr w:type="gramEnd"/>
+      <w:r>
+        <w:rPr>
+          <w:lang w:val="en-US"/>
+        </w:rPr>
+        <w:t xml:space="preserve"> 2340.5675 3023.4977</w:t>
+      </w:r>
+    </w:p>
+    <w:p>
+      <w:pPr>
+        <w:rPr>
+          <w:lang w:val="en-US"/>
+        </w:rPr>
+      </w:pPr>
+      <w:proofErr w:type="spellStart"/>
+      <w:r>
+        <w:rPr>
+          <w:lang w:val="en-US"/>
+        </w:rPr>
+        <w:t>F_stat_tar~f</w:t>
+      </w:r>
+      <w:proofErr w:type="spellEnd"/>
+      <w:r>
+        <w:rPr>
+          <w:lang w:val="en-US"/>
+        </w:rPr>
+        <w:t xml:space="preserve"> |    4.7931    2.9581    3.8256    7.0333    3.5823    0.2666   10.4441</w:t>
+      </w:r>
+    </w:p>
+    <w:p>
+      <w:pPr>
+        <w:rPr>
+          <w:lang w:val="en-US"/>
+        </w:rPr>
+      </w:pPr>
+      <w:proofErr w:type="spellStart"/>
+      <w:r>
+        <w:rPr>
+          <w:lang w:val="en-US"/>
+        </w:rPr>
+        <w:t>adj_r_square</w:t>
+      </w:r>
+      <w:proofErr w:type="spellEnd"/>
+      <w:r>
+        <w:rPr>
+          <w:lang w:val="en-US"/>
+        </w:rPr>
+        <w:t xml:space="preserve"> |    0.7514    0.7441    0.7532    0.7555    0.0069    0.7432    0.7623</w:t>
+      </w:r>
+    </w:p>
+    <w:p>
+      <w:pPr>
+        <w:pBdr>
+          <w:bottom w:val="single" w:sz="6" w:space="1" w:color="auto"/>
+        </w:pBdr>
+        <w:rPr>
+          <w:lang w:val="en-US"/>
+        </w:rPr>
+      </w:pPr>
+      <w:proofErr w:type="spellStart"/>
+      <w:r>
+        <w:rPr>
+          <w:lang w:val="en-US"/>
+        </w:rPr>
+        <w:t>r_square_w~n</w:t>
+      </w:r>
+      <w:proofErr w:type="spellEnd"/>
+      <w:r>
+        <w:rPr>
+          <w:lang w:val="en-US"/>
+        </w:rPr>
+        <w:t xml:space="preserve"> |    0.4992    0.4893    0.4956    0.5094    0.0129    0.4834    0.5212</w:t>
+      </w:r>
+    </w:p>
+    <w:p>
+      <w:pPr>
+        <w:rPr>
+          <w:lang w:val="en-US"/>
+        </w:rPr>
+      </w:pPr>
+    </w:p>
+    <w:p>
+      <w:pPr>
+        <w:rPr>
+          <w:i/>
+          <w:lang w:val="en-US"/>
+        </w:rPr>
+      </w:pPr>
+      <w:proofErr w:type="spellStart"/>
+      <w:r>
+        <w:rPr>
+          <w:i/>
+          <w:lang w:val="en-US"/>
+        </w:rPr>
+        <w:t>Beta_lag_price</w:t>
+      </w:r>
+      <w:proofErr w:type="spellEnd"/>
+      <w:r>
+        <w:rPr>
+          <w:i/>
+          <w:lang w:val="en-US"/>
+        </w:rPr>
+        <w:t>, air</w:t>
+      </w:r>
+    </w:p>
+    <w:p>
+      <w:pPr>
+        <w:rPr>
+          <w:i/>
+          <w:lang w:val="en-US"/>
+        </w:rPr>
+      </w:pPr>
+      <w:r>
+        <w:rPr>
+          <w:i/>
+          <w:noProof/>
+          <w:lang w:eastAsia="fr-FR"/>
+        </w:rPr>
+        <w:drawing>
+          <wp:inline distT="0" distB="0" distL="0" distR="0">
+            <wp:extent cx="4175807" cy="3055620"/>
+            <wp:effectExtent l="0" t="0" r="0" b="0"/>
+            <wp:docPr id="13" name="Image 13"/>
+            <wp:cNvGraphicFramePr>
+              <a:graphicFrameLocks xmlns:a="http://schemas.openxmlformats.org/drawingml/2006/main" noChangeAspect="1"/>
+            </wp:cNvGraphicFramePr>
+            <a:graphic xmlns:a="http://schemas.openxmlformats.org/drawingml/2006/main">
+              <a:graphicData uri="http://schemas.openxmlformats.org/drawingml/2006/picture">
+                <pic:pic xmlns:pic="http://schemas.openxmlformats.org/drawingml/2006/picture">
+                  <pic:nvPicPr>
+                    <pic:cNvPr id="0" name="Picture 1"/>
+                    <pic:cNvPicPr>
+                      <a:picLocks noChangeAspect="1" noChangeArrowheads="1"/>
+                    </pic:cNvPicPr>
+                  </pic:nvPicPr>
+                  <pic:blipFill>
+                    <a:blip r:embed="rId18" cstate="print">
+                      <a:extLst>
+                        <a:ext uri="{28A0092B-C50C-407E-A947-70E740481C1C}">
+                          <a14:useLocalDpi xmlns:a14="http://schemas.microsoft.com/office/drawing/2010/main" val="0"/>
+                        </a:ext>
+                      </a:extLst>
+                    </a:blip>
+                    <a:srcRect/>
+                    <a:stretch>
+                      <a:fillRect/>
+                    </a:stretch>
+                  </pic:blipFill>
+                  <pic:spPr bwMode="auto">
+                    <a:xfrm>
+                      <a:off x="0" y="0"/>
+                      <a:ext cx="4177074" cy="3056547"/>
+                    </a:xfrm>
+                    <a:prstGeom prst="rect">
+                      <a:avLst/>
+                    </a:prstGeom>
+                    <a:noFill/>
+                    <a:ln>
+                      <a:noFill/>
+                    </a:ln>
+                  </pic:spPr>
+                </pic:pic>
+              </a:graphicData>
+            </a:graphic>
+          </wp:inline>
+        </w:drawing>
+      </w:r>
+    </w:p>
+    <w:p>
+      <w:pPr>
+        <w:rPr>
+          <w:i/>
+          <w:lang w:val="en-US"/>
+        </w:rPr>
+      </w:pPr>
+      <w:proofErr w:type="spellStart"/>
+      <w:r>
+        <w:rPr>
+          <w:i/>
+          <w:lang w:val="en-US"/>
+        </w:rPr>
+        <w:t>Beta_lag_price</w:t>
+      </w:r>
+      <w:proofErr w:type="spellEnd"/>
+      <w:r>
+        <w:rPr>
+          <w:i/>
+          <w:lang w:val="en-US"/>
+        </w:rPr>
+        <w:t xml:space="preserve">, </w:t>
+      </w:r>
+      <w:proofErr w:type="spellStart"/>
+      <w:r>
+        <w:rPr>
+          <w:i/>
+          <w:lang w:val="en-US"/>
+        </w:rPr>
+        <w:t>ves</w:t>
+      </w:r>
+      <w:proofErr w:type="spellEnd"/>
+    </w:p>
+    <w:p>
+      <w:pPr>
+        <w:rPr>
+          <w:i/>
+          <w:lang w:val="en-US"/>
+        </w:rPr>
+      </w:pPr>
+      <w:r>
+        <w:rPr>
+          <w:i/>
+          <w:noProof/>
+          <w:lang w:eastAsia="fr-FR"/>
+        </w:rPr>
+        <w:drawing>
+          <wp:inline distT="0" distB="0" distL="0" distR="0">
+            <wp:extent cx="3688080" cy="2698730"/>
+            <wp:effectExtent l="0" t="0" r="7620" b="6985"/>
+            <wp:docPr id="14" name="Image 14"/>
+            <wp:cNvGraphicFramePr>
+              <a:graphicFrameLocks xmlns:a="http://schemas.openxmlformats.org/drawingml/2006/main" noChangeAspect="1"/>
+            </wp:cNvGraphicFramePr>
+            <a:graphic xmlns:a="http://schemas.openxmlformats.org/drawingml/2006/main">
+              <a:graphicData uri="http://schemas.openxmlformats.org/drawingml/2006/picture">
+                <pic:pic xmlns:pic="http://schemas.openxmlformats.org/drawingml/2006/picture">
+                  <pic:nvPicPr>
+                    <pic:cNvPr id="0" name="Picture 2"/>
+                    <pic:cNvPicPr>
+                      <a:picLocks noChangeAspect="1" noChangeArrowheads="1"/>
+                    </pic:cNvPicPr>
+                  </pic:nvPicPr>
+                  <pic:blipFill>
+                    <a:blip r:embed="rId19" cstate="print">
+                      <a:extLst>
+                        <a:ext uri="{28A0092B-C50C-407E-A947-70E740481C1C}">
+                          <a14:useLocalDpi xmlns:a14="http://schemas.microsoft.com/office/drawing/2010/main" val="0"/>
+                        </a:ext>
+                      </a:extLst>
+                    </a:blip>
+                    <a:srcRect/>
+                    <a:stretch>
+                      <a:fillRect/>
+                    </a:stretch>
+                  </pic:blipFill>
+                  <pic:spPr bwMode="auto">
+                    <a:xfrm>
+                      <a:off x="0" y="0"/>
+                      <a:ext cx="3708336" cy="2713552"/>
+                    </a:xfrm>
+                    <a:prstGeom prst="rect">
+                      <a:avLst/>
+                    </a:prstGeom>
+                    <a:noFill/>
+                    <a:ln>
+                      <a:noFill/>
+                    </a:ln>
+                  </pic:spPr>
+                </pic:pic>
+              </a:graphicData>
+            </a:graphic>
+          </wp:inline>
+        </w:drawing>
+      </w:r>
+    </w:p>
+    <w:p>
+      <w:pPr>
+        <w:rPr>
+          <w:i/>
+          <w:lang w:val="en-US"/>
+        </w:rPr>
+      </w:pPr>
+      <w:proofErr w:type="spellStart"/>
+      <w:r>
+        <w:rPr>
+          <w:i/>
+          <w:lang w:val="en-US"/>
+        </w:rPr>
+        <w:lastRenderedPageBreak/>
+        <w:t>Beta_</w:t>
+      </w:r>
+      <w:r>
+        <w:rPr>
+          <w:i/>
+          <w:lang w:val="en-US"/>
+        </w:rPr>
+        <w:t>tariff</w:t>
+      </w:r>
+      <w:proofErr w:type="spellEnd"/>
+      <w:r>
+        <w:rPr>
+          <w:i/>
+          <w:lang w:val="en-US"/>
+        </w:rPr>
+        <w:t xml:space="preserve"> air</w:t>
+      </w:r>
+    </w:p>
+    <w:p>
+      <w:pPr>
+        <w:rPr>
+          <w:i/>
+          <w:lang w:val="en-US"/>
+        </w:rPr>
+      </w:pPr>
+      <w:r>
+        <w:rPr>
+          <w:i/>
+          <w:noProof/>
+          <w:lang w:eastAsia="fr-FR"/>
+        </w:rPr>
+        <w:drawing>
+          <wp:inline distT="0" distB="0" distL="0" distR="0">
+            <wp:extent cx="5113020" cy="3741420"/>
+            <wp:effectExtent l="0" t="0" r="0" b="0"/>
+            <wp:docPr id="15" name="Image 15"/>
+            <wp:cNvGraphicFramePr>
+              <a:graphicFrameLocks xmlns:a="http://schemas.openxmlformats.org/drawingml/2006/main" noChangeAspect="1"/>
+            </wp:cNvGraphicFramePr>
+            <a:graphic xmlns:a="http://schemas.openxmlformats.org/drawingml/2006/main">
+              <a:graphicData uri="http://schemas.openxmlformats.org/drawingml/2006/picture">
+                <pic:pic xmlns:pic="http://schemas.openxmlformats.org/drawingml/2006/picture">
+                  <pic:nvPicPr>
+                    <pic:cNvPr id="0" name="Picture 3"/>
+                    <pic:cNvPicPr>
+                      <a:picLocks noChangeAspect="1" noChangeArrowheads="1"/>
+                    </pic:cNvPicPr>
+                  </pic:nvPicPr>
+                  <pic:blipFill>
+                    <a:blip r:embed="rId20" cstate="print">
+                      <a:extLst>
+                        <a:ext uri="{28A0092B-C50C-407E-A947-70E740481C1C}">
+                          <a14:useLocalDpi xmlns:a14="http://schemas.microsoft.com/office/drawing/2010/main" val="0"/>
+                        </a:ext>
+                      </a:extLst>
+                    </a:blip>
+                    <a:srcRect/>
+                    <a:stretch>
+                      <a:fillRect/>
+                    </a:stretch>
+                  </pic:blipFill>
+                  <pic:spPr bwMode="auto">
+                    <a:xfrm>
+                      <a:off x="0" y="0"/>
+                      <a:ext cx="5113020" cy="3741420"/>
+                    </a:xfrm>
+                    <a:prstGeom prst="rect">
+                      <a:avLst/>
+                    </a:prstGeom>
+                    <a:noFill/>
+                    <a:ln>
+                      <a:noFill/>
+                    </a:ln>
+                  </pic:spPr>
+                </pic:pic>
+              </a:graphicData>
+            </a:graphic>
+          </wp:inline>
+        </w:drawing>
+      </w:r>
+    </w:p>
+    <w:p>
+      <w:pPr>
+        <w:rPr>
+          <w:i/>
+          <w:lang w:val="en-US"/>
+        </w:rPr>
+      </w:pPr>
+      <w:proofErr w:type="spellStart"/>
+      <w:r>
+        <w:rPr>
+          <w:i/>
+          <w:lang w:val="en-US"/>
+        </w:rPr>
+        <w:t>Beta_</w:t>
+      </w:r>
+      <w:r>
+        <w:rPr>
+          <w:i/>
+          <w:lang w:val="en-US"/>
+        </w:rPr>
+        <w:t>tariff</w:t>
+      </w:r>
+      <w:proofErr w:type="spellEnd"/>
+      <w:r>
+        <w:rPr>
+          <w:i/>
+          <w:lang w:val="en-US"/>
+        </w:rPr>
+        <w:t xml:space="preserve">, </w:t>
+      </w:r>
+      <w:proofErr w:type="spellStart"/>
+      <w:r>
+        <w:rPr>
+          <w:i/>
+          <w:lang w:val="en-US"/>
+        </w:rPr>
+        <w:t>ves</w:t>
+      </w:r>
+      <w:proofErr w:type="spellEnd"/>
+    </w:p>
+    <w:p>
+      <w:pPr>
+        <w:rPr>
+          <w:lang w:val="en-US"/>
+        </w:rPr>
+      </w:pPr>
+      <w:r>
+        <w:rPr>
+          <w:noProof/>
+          <w:lang w:eastAsia="fr-FR"/>
+        </w:rPr>
+        <w:drawing>
+          <wp:inline distT="0" distB="0" distL="0" distR="0">
+            <wp:extent cx="5113020" cy="3741420"/>
+            <wp:effectExtent l="0" t="0" r="0" b="0"/>
+            <wp:docPr id="16" name="Image 16"/>
+            <wp:cNvGraphicFramePr>
+              <a:graphicFrameLocks xmlns:a="http://schemas.openxmlformats.org/drawingml/2006/main" noChangeAspect="1"/>
+            </wp:cNvGraphicFramePr>
+            <a:graphic xmlns:a="http://schemas.openxmlformats.org/drawingml/2006/main">
+              <a:graphicData uri="http://schemas.openxmlformats.org/drawingml/2006/picture">
+                <pic:pic xmlns:pic="http://schemas.openxmlformats.org/drawingml/2006/picture">
+                  <pic:nvPicPr>
+                    <pic:cNvPr id="0" name="Picture 4"/>
+                    <pic:cNvPicPr>
+                      <a:picLocks noChangeAspect="1" noChangeArrowheads="1"/>
+                    </pic:cNvPicPr>
+                  </pic:nvPicPr>
+                  <pic:blipFill>
+                    <a:blip r:embed="rId21" cstate="print">
+                      <a:extLst>
+                        <a:ext uri="{28A0092B-C50C-407E-A947-70E740481C1C}">
+                          <a14:useLocalDpi xmlns:a14="http://schemas.microsoft.com/office/drawing/2010/main" val="0"/>
+                        </a:ext>
+                      </a:extLst>
+                    </a:blip>
+                    <a:srcRect/>
+                    <a:stretch>
+                      <a:fillRect/>
+                    </a:stretch>
+                  </pic:blipFill>
+                  <pic:spPr bwMode="auto">
+                    <a:xfrm>
+                      <a:off x="0" y="0"/>
+                      <a:ext cx="5113020" cy="3741420"/>
+                    </a:xfrm>
+                    <a:prstGeom prst="rect">
+                      <a:avLst/>
+                    </a:prstGeom>
+                    <a:noFill/>
+                    <a:ln>
+                      <a:noFill/>
+                    </a:ln>
+                  </pic:spPr>
+                </pic:pic>
+              </a:graphicData>
+            </a:graphic>
+          </wp:inline>
+        </w:drawing>
+      </w:r>
+    </w:p>
+    <w:p>
+      <w:pPr>
+        <w:rPr>
+          <w:lang w:val="en-US"/>
+        </w:rPr>
+      </w:pPr>
+    </w:p>
+    <w:p>
+      <w:pPr>
+        <w:rPr>
+          <w:lang w:val="en-US"/>
+        </w:rPr>
+      </w:pPr>
+    </w:p>
+    <w:p>
+      <w:pPr>
+        <w:rPr>
+          <w:b/>
+          <w:i/>
+        </w:rPr>
+      </w:pPr>
+      <w:r>
+        <w:rPr>
+          <w:b/>
+          <w:i/>
+        </w:rPr>
+        <w:lastRenderedPageBreak/>
+        <w:t>En conservant l’hétérogénéité entre les districts d’entry</w:t>
+      </w:r>
+    </w:p>
+    <w:p>
+      <w:pPr>
+        <w:rPr>
+          <w:b/>
+          <w:lang w:val="en-US"/>
+        </w:rPr>
+      </w:pPr>
+      <w:proofErr w:type="spellStart"/>
+      <w:r>
+        <w:rPr>
+          <w:b/>
+          <w:lang w:val="en-US"/>
+        </w:rPr>
+        <w:t>reghdfe</w:t>
+      </w:r>
+      <w:proofErr w:type="spellEnd"/>
+      <w:r>
+        <w:rPr>
+          <w:b/>
+          <w:lang w:val="en-US"/>
+        </w:rPr>
+        <w:t xml:space="preserve"> </w:t>
+      </w:r>
+      <w:proofErr w:type="spellStart"/>
+      <w:r>
+        <w:rPr>
+          <w:b/>
+          <w:lang w:val="en-US"/>
+        </w:rPr>
+        <w:t>lprix_fob</w:t>
+      </w:r>
+      <w:proofErr w:type="spellEnd"/>
+      <w:r>
+        <w:rPr>
+          <w:b/>
+          <w:lang w:val="en-US"/>
+        </w:rPr>
+        <w:t xml:space="preserve"> </w:t>
+      </w:r>
+      <w:proofErr w:type="spellStart"/>
+      <w:r>
+        <w:rPr>
+          <w:b/>
+          <w:lang w:val="en-US"/>
+        </w:rPr>
+        <w:t>llprix_fob</w:t>
+      </w:r>
+      <w:proofErr w:type="spellEnd"/>
+      <w:r>
+        <w:rPr>
+          <w:b/>
+          <w:lang w:val="en-US"/>
+        </w:rPr>
+        <w:t xml:space="preserve"> </w:t>
+      </w:r>
+      <w:proofErr w:type="spellStart"/>
+      <w:r>
+        <w:rPr>
+          <w:b/>
+          <w:lang w:val="en-US"/>
+        </w:rPr>
+        <w:t>ds_tariff_lise</w:t>
+      </w:r>
+      <w:proofErr w:type="spellEnd"/>
+      <w:r>
+        <w:rPr>
+          <w:b/>
+          <w:lang w:val="en-US"/>
+        </w:rPr>
+        <w:t xml:space="preserve"> if mode=="XXX", </w:t>
+      </w:r>
+      <w:proofErr w:type="gramStart"/>
+      <w:r>
+        <w:rPr>
+          <w:b/>
+          <w:lang w:val="en-US"/>
+        </w:rPr>
+        <w:t>a(</w:t>
+      </w:r>
+      <w:proofErr w:type="spellStart"/>
+      <w:proofErr w:type="gramEnd"/>
+      <w:r>
+        <w:rPr>
+          <w:b/>
+          <w:lang w:val="en-US"/>
+        </w:rPr>
+        <w:t>FEc</w:t>
+      </w:r>
+      <w:proofErr w:type="spellEnd"/>
+      <w:r>
+        <w:rPr>
+          <w:b/>
+          <w:lang w:val="en-US"/>
+        </w:rPr>
+        <w:t xml:space="preserve">= </w:t>
+      </w:r>
+      <w:proofErr w:type="spellStart"/>
+      <w:r>
+        <w:rPr>
+          <w:b/>
+          <w:lang w:val="en-US"/>
+        </w:rPr>
+        <w:t>cntry</w:t>
+      </w:r>
+      <w:proofErr w:type="spellEnd"/>
+      <w:r>
+        <w:rPr>
+          <w:b/>
+          <w:lang w:val="en-US"/>
+        </w:rPr>
+        <w:t xml:space="preserve"> FEs= sector_3d </w:t>
+      </w:r>
+      <w:proofErr w:type="spellStart"/>
+      <w:r>
+        <w:rPr>
+          <w:b/>
+          <w:lang w:val="en-US"/>
+        </w:rPr>
+        <w:t>FEd</w:t>
+      </w:r>
+      <w:proofErr w:type="spellEnd"/>
+      <w:r>
+        <w:rPr>
+          <w:b/>
+          <w:lang w:val="en-US"/>
+        </w:rPr>
+        <w:t>=</w:t>
+      </w:r>
+      <w:proofErr w:type="spellStart"/>
+      <w:r>
+        <w:rPr>
+          <w:b/>
+          <w:lang w:val="en-US"/>
+        </w:rPr>
+        <w:t>dist</w:t>
+      </w:r>
+      <w:proofErr w:type="spellEnd"/>
+      <w:r>
+        <w:rPr>
+          <w:b/>
+          <w:lang w:val="en-US"/>
+        </w:rPr>
+        <w:t xml:space="preserve">)  </w:t>
+      </w:r>
+      <w:proofErr w:type="spellStart"/>
+      <w:r>
+        <w:rPr>
+          <w:b/>
+          <w:lang w:val="en-US"/>
+        </w:rPr>
+        <w:t>vce</w:t>
+      </w:r>
+      <w:proofErr w:type="spellEnd"/>
+      <w:r>
+        <w:rPr>
+          <w:b/>
+          <w:lang w:val="en-US"/>
+        </w:rPr>
+        <w:t xml:space="preserve"> (cluster </w:t>
+      </w:r>
+      <w:proofErr w:type="spellStart"/>
+      <w:r>
+        <w:rPr>
+          <w:b/>
+          <w:lang w:val="en-US"/>
+        </w:rPr>
+        <w:t>cntry</w:t>
+      </w:r>
+      <w:proofErr w:type="spellEnd"/>
+      <w:r>
+        <w:rPr>
+          <w:b/>
+          <w:lang w:val="en-US"/>
+        </w:rPr>
+        <w:t xml:space="preserve">) </w:t>
+      </w:r>
+      <w:proofErr w:type="spellStart"/>
+      <w:r>
+        <w:rPr>
+          <w:b/>
+          <w:lang w:val="en-US"/>
+        </w:rPr>
+        <w:t>resid</w:t>
+      </w:r>
+      <w:proofErr w:type="spellEnd"/>
+    </w:p>
+    <w:p>
+      <w:pPr>
+        <w:rPr>
+          <w:lang w:val="en-US"/>
+        </w:rPr>
+      </w:pPr>
+      <w:r>
+        <w:rPr>
+          <w:lang w:val="en-US"/>
+        </w:rPr>
+        <w:t xml:space="preserve">. </w:t>
+      </w:r>
+      <w:proofErr w:type="spellStart"/>
+      <w:r>
+        <w:rPr>
+          <w:lang w:val="en-US"/>
+        </w:rPr>
+        <w:t>tabstat</w:t>
+      </w:r>
+      <w:proofErr w:type="spellEnd"/>
+      <w:r>
+        <w:rPr>
+          <w:lang w:val="en-US"/>
+        </w:rPr>
+        <w:t xml:space="preserve"> </w:t>
+      </w:r>
+      <w:proofErr w:type="spellStart"/>
+      <w:r>
+        <w:rPr>
+          <w:lang w:val="en-US"/>
+        </w:rPr>
+        <w:t>beta_lag_price</w:t>
+      </w:r>
+      <w:proofErr w:type="spellEnd"/>
+      <w:r>
+        <w:rPr>
+          <w:lang w:val="en-US"/>
+        </w:rPr>
+        <w:t xml:space="preserve"> </w:t>
+      </w:r>
+      <w:proofErr w:type="spellStart"/>
+      <w:r>
+        <w:rPr>
+          <w:lang w:val="en-US"/>
+        </w:rPr>
+        <w:t>sd_lag_prix_fob</w:t>
+      </w:r>
+      <w:proofErr w:type="spellEnd"/>
+      <w:r>
+        <w:rPr>
+          <w:lang w:val="en-US"/>
+        </w:rPr>
+        <w:t xml:space="preserve"> </w:t>
+      </w:r>
+      <w:proofErr w:type="spellStart"/>
+      <w:r>
+        <w:rPr>
+          <w:lang w:val="en-US"/>
+        </w:rPr>
+        <w:t>t_student_lag_pfob</w:t>
+      </w:r>
+      <w:proofErr w:type="spellEnd"/>
+      <w:r>
+        <w:rPr>
+          <w:lang w:val="en-US"/>
+        </w:rPr>
+        <w:t xml:space="preserve"> </w:t>
+      </w:r>
+      <w:proofErr w:type="spellStart"/>
+      <w:r>
+        <w:rPr>
+          <w:lang w:val="en-US"/>
+        </w:rPr>
+        <w:t>beta_FS_tariff</w:t>
+      </w:r>
+      <w:proofErr w:type="spellEnd"/>
+      <w:r>
+        <w:rPr>
+          <w:lang w:val="en-US"/>
+        </w:rPr>
+        <w:t xml:space="preserve"> </w:t>
+      </w:r>
+      <w:proofErr w:type="spellStart"/>
+      <w:r>
+        <w:rPr>
+          <w:lang w:val="en-US"/>
+        </w:rPr>
+        <w:t>sd_tariff</w:t>
+      </w:r>
+      <w:proofErr w:type="spellEnd"/>
+      <w:r>
+        <w:rPr>
+          <w:lang w:val="en-US"/>
+        </w:rPr>
+        <w:t xml:space="preserve"> </w:t>
+      </w:r>
+      <w:proofErr w:type="spellStart"/>
+      <w:r>
+        <w:rPr>
+          <w:lang w:val="en-US"/>
+        </w:rPr>
+        <w:t>t_student_ta</w:t>
+      </w:r>
+      <w:r>
+        <w:rPr>
+          <w:lang w:val="en-US"/>
+        </w:rPr>
+        <w:t>riff</w:t>
+      </w:r>
+      <w:proofErr w:type="spellEnd"/>
+      <w:r>
+        <w:rPr>
+          <w:lang w:val="en-US"/>
+        </w:rPr>
+        <w:t xml:space="preserve"> </w:t>
+      </w:r>
+      <w:proofErr w:type="spellStart"/>
+      <w:r>
+        <w:rPr>
+          <w:lang w:val="en-US"/>
+        </w:rPr>
+        <w:t>F_stat</w:t>
+      </w:r>
+      <w:proofErr w:type="spellEnd"/>
+      <w:r>
+        <w:rPr>
+          <w:lang w:val="en-US"/>
+        </w:rPr>
+        <w:t xml:space="preserve"> </w:t>
+      </w:r>
+      <w:proofErr w:type="spellStart"/>
+      <w:r>
+        <w:rPr>
+          <w:lang w:val="en-US"/>
+        </w:rPr>
+        <w:t>F_stat_tariff</w:t>
+      </w:r>
+      <w:proofErr w:type="spellEnd"/>
+      <w:r>
+        <w:rPr>
+          <w:lang w:val="en-US"/>
+        </w:rPr>
+        <w:t xml:space="preserve"> </w:t>
+      </w:r>
+      <w:proofErr w:type="spellStart"/>
+      <w:r>
+        <w:rPr>
+          <w:lang w:val="en-US"/>
+        </w:rPr>
+        <w:t>adj_r</w:t>
+      </w:r>
+      <w:proofErr w:type="spellEnd"/>
+      <w:r>
+        <w:rPr>
+          <w:lang w:val="en-US"/>
+        </w:rPr>
+        <w:t xml:space="preserve"> _square </w:t>
+      </w:r>
+      <w:proofErr w:type="spellStart"/>
+      <w:r>
+        <w:rPr>
+          <w:lang w:val="en-US"/>
+        </w:rPr>
+        <w:t>r_square_within</w:t>
+      </w:r>
+      <w:proofErr w:type="spellEnd"/>
+      <w:r>
+        <w:rPr>
+          <w:lang w:val="en-US"/>
+        </w:rPr>
+        <w:t xml:space="preserve"> </w:t>
+      </w:r>
+      <w:r>
+        <w:rPr>
+          <w:b/>
+          <w:lang w:val="en-US"/>
+        </w:rPr>
+        <w:t>if mode =="air</w:t>
+      </w:r>
+      <w:r>
+        <w:rPr>
+          <w:lang w:val="en-US"/>
+        </w:rPr>
+        <w:t xml:space="preserve">", </w:t>
+      </w:r>
+      <w:proofErr w:type="gramStart"/>
+      <w:r>
+        <w:rPr>
+          <w:lang w:val="en-US"/>
+        </w:rPr>
+        <w:t>s(</w:t>
+      </w:r>
+      <w:proofErr w:type="gramEnd"/>
+      <w:r>
+        <w:rPr>
+          <w:lang w:val="en-US"/>
+        </w:rPr>
+        <w:t xml:space="preserve">mean p25 med p75 </w:t>
+      </w:r>
+      <w:proofErr w:type="spellStart"/>
+      <w:r>
+        <w:rPr>
+          <w:lang w:val="en-US"/>
+        </w:rPr>
+        <w:t>sd</w:t>
+      </w:r>
+      <w:proofErr w:type="spellEnd"/>
+      <w:r>
+        <w:rPr>
+          <w:lang w:val="en-US"/>
+        </w:rPr>
+        <w:t xml:space="preserve"> min max) columns(statistics) format(%9.4fc)</w:t>
+      </w:r>
+    </w:p>
+    <w:p>
+      <w:pPr>
+        <w:rPr>
+          <w:lang w:val="en-US"/>
+        </w:rPr>
+      </w:pPr>
+    </w:p>
+    <w:p>
+      <w:pPr>
+        <w:rPr>
+          <w:lang w:val="en-US"/>
+        </w:rPr>
+      </w:pPr>
+      <w:r>
+        <w:rPr>
+          <w:lang w:val="en-US"/>
+        </w:rPr>
+        <w:t xml:space="preserve">    variable |      mean       p25       p50       p75        </w:t>
+      </w:r>
+      <w:proofErr w:type="spellStart"/>
+      <w:r>
+        <w:rPr>
+          <w:lang w:val="en-US"/>
+        </w:rPr>
+        <w:t>sd</w:t>
+      </w:r>
+      <w:proofErr w:type="spellEnd"/>
+      <w:r>
+        <w:rPr>
+          <w:lang w:val="en-US"/>
+        </w:rPr>
+        <w:t xml:space="preserve">       min       max</w:t>
+      </w:r>
+    </w:p>
+    <w:p>
+      <w:pPr>
+        <w:rPr>
+          <w:lang w:val="en-US"/>
+        </w:rPr>
+      </w:pPr>
+      <w:r>
+        <w:rPr>
+          <w:lang w:val="en-US"/>
+        </w:rPr>
+        <w:t>-------------+----------------------------------------------------------------------</w:t>
+      </w:r>
+    </w:p>
+    <w:p>
+      <w:pPr>
+        <w:rPr>
+          <w:lang w:val="en-US"/>
+        </w:rPr>
+      </w:pPr>
+      <w:proofErr w:type="spellStart"/>
+      <w:r>
+        <w:rPr>
+          <w:lang w:val="en-US"/>
+        </w:rPr>
+        <w:t>beta_lag_p~e</w:t>
+      </w:r>
+      <w:proofErr w:type="spellEnd"/>
+      <w:r>
+        <w:rPr>
+          <w:lang w:val="en-US"/>
+        </w:rPr>
+        <w:t xml:space="preserve"> |    0.6300    0.6278    0.6299    0.6331    0.0045    0.6220    0.6368</w:t>
+      </w:r>
+    </w:p>
+    <w:p>
+      <w:pPr>
+        <w:rPr>
+          <w:lang w:val="en-US"/>
+        </w:rPr>
+      </w:pPr>
+      <w:proofErr w:type="spellStart"/>
+      <w:r>
+        <w:rPr>
+          <w:lang w:val="en-US"/>
+        </w:rPr>
+        <w:t>sd_lag_pri~b</w:t>
+      </w:r>
+      <w:proofErr w:type="spellEnd"/>
+      <w:r>
+        <w:rPr>
+          <w:lang w:val="en-US"/>
+        </w:rPr>
+        <w:t xml:space="preserve"> |    0.0059    0.0052    0.0058    0.0067    0.0009    0.0048    0.0072</w:t>
+      </w:r>
+    </w:p>
+    <w:p>
+      <w:pPr>
+        <w:rPr>
+          <w:lang w:val="en-US"/>
+        </w:rPr>
+      </w:pPr>
+      <w:proofErr w:type="spellStart"/>
+      <w:r>
+        <w:rPr>
+          <w:lang w:val="en-US"/>
+        </w:rPr>
+        <w:t>t_student_~b</w:t>
+      </w:r>
+      <w:proofErr w:type="spellEnd"/>
+      <w:r>
+        <w:rPr>
+          <w:lang w:val="en-US"/>
+        </w:rPr>
+        <w:t xml:space="preserve"> </w:t>
+      </w:r>
+      <w:proofErr w:type="gramStart"/>
+      <w:r>
+        <w:rPr>
+          <w:lang w:val="en-US"/>
+        </w:rPr>
+        <w:t>|  108.8203</w:t>
+      </w:r>
+      <w:proofErr w:type="gramEnd"/>
+      <w:r>
+        <w:rPr>
+          <w:lang w:val="en-US"/>
+        </w:rPr>
+        <w:t xml:space="preserve">   94.0353  109.6822  121.5264   15.9553   88.4496  131.6248</w:t>
+      </w:r>
+    </w:p>
+    <w:p>
+      <w:pPr>
+        <w:rPr>
+          <w:lang w:val="en-US"/>
+        </w:rPr>
+      </w:pPr>
+      <w:proofErr w:type="spellStart"/>
+      <w:r>
+        <w:rPr>
+          <w:lang w:val="en-US"/>
+        </w:rPr>
+        <w:t>beta_FS_ta~f</w:t>
+      </w:r>
+      <w:proofErr w:type="spellEnd"/>
+      <w:r>
+        <w:rPr>
+          <w:lang w:val="en-US"/>
+        </w:rPr>
+        <w:t xml:space="preserve"> |   -0.0984   -0.1211   -0.1030   -0.0817    0.0362   -0.1468   -0.0290</w:t>
+      </w:r>
+    </w:p>
+    <w:p>
+      <w:pPr>
+        <w:rPr>
+          <w:lang w:val="en-US"/>
+        </w:rPr>
+      </w:pPr>
+      <w:r>
+        <w:rPr>
+          <w:lang w:val="en-US"/>
+        </w:rPr>
+        <w:t xml:space="preserve">   </w:t>
+      </w:r>
+      <w:proofErr w:type="spellStart"/>
+      <w:r>
+        <w:rPr>
+          <w:lang w:val="en-US"/>
+        </w:rPr>
+        <w:t>sd_tariff</w:t>
+      </w:r>
+      <w:proofErr w:type="spellEnd"/>
+      <w:r>
+        <w:rPr>
+          <w:lang w:val="en-US"/>
+        </w:rPr>
+        <w:t xml:space="preserve"> |    0.0095    0.0087    0.0093    0.0100    0.0013    0.0078    0.0120</w:t>
+      </w:r>
+    </w:p>
+    <w:p>
+      <w:pPr>
+        <w:rPr>
+          <w:lang w:val="en-US"/>
+        </w:rPr>
+      </w:pPr>
+      <w:proofErr w:type="spellStart"/>
+      <w:r>
+        <w:rPr>
+          <w:lang w:val="en-US"/>
+        </w:rPr>
+        <w:t>t_student_~f</w:t>
+      </w:r>
+      <w:proofErr w:type="spellEnd"/>
+      <w:r>
+        <w:rPr>
+          <w:lang w:val="en-US"/>
+        </w:rPr>
+        <w:t xml:space="preserve"> </w:t>
+      </w:r>
+      <w:proofErr w:type="gramStart"/>
+      <w:r>
+        <w:rPr>
+          <w:lang w:val="en-US"/>
+        </w:rPr>
+        <w:t>|  -</w:t>
+      </w:r>
+      <w:proofErr w:type="gramEnd"/>
+      <w:r>
+        <w:rPr>
+          <w:lang w:val="en-US"/>
+        </w:rPr>
+        <w:t>10.5055  -14.6277  -10.4696   -7.9283    4.1353  -14.7098   -3.2829</w:t>
+      </w:r>
+    </w:p>
+    <w:p>
+      <w:pPr>
+        <w:rPr>
+          <w:lang w:val="en-US"/>
+        </w:rPr>
+      </w:pPr>
+      <w:r>
+        <w:rPr>
+          <w:lang w:val="en-US"/>
+        </w:rPr>
+        <w:t xml:space="preserve">      </w:t>
+      </w:r>
+      <w:proofErr w:type="spellStart"/>
+      <w:r>
+        <w:rPr>
+          <w:lang w:val="en-US"/>
+        </w:rPr>
+        <w:t>F_stat</w:t>
+      </w:r>
+      <w:proofErr w:type="spellEnd"/>
+      <w:r>
+        <w:rPr>
+          <w:lang w:val="en-US"/>
+        </w:rPr>
+        <w:t xml:space="preserve"> | 6773.7880 4838.9316 6483.5844 8580.0731 2222.4500 4187.</w:t>
+      </w:r>
+      <w:proofErr w:type="gramStart"/>
+      <w:r>
+        <w:rPr>
+          <w:lang w:val="en-US"/>
+        </w:rPr>
+        <w:t>4886  1</w:t>
+      </w:r>
+      <w:proofErr w:type="gramEnd"/>
+      <w:r>
+        <w:rPr>
+          <w:lang w:val="en-US"/>
+        </w:rPr>
+        <w:t>.02e+04</w:t>
+      </w:r>
+    </w:p>
+    <w:p>
+      <w:pPr>
+        <w:rPr>
+          <w:lang w:val="en-US"/>
+        </w:rPr>
+      </w:pPr>
+      <w:proofErr w:type="spellStart"/>
+      <w:r>
+        <w:rPr>
+          <w:lang w:val="en-US"/>
+        </w:rPr>
+        <w:t>F_stat_tar~f</w:t>
+      </w:r>
+      <w:proofErr w:type="spellEnd"/>
+      <w:r>
+        <w:rPr>
+          <w:lang w:val="en-US"/>
+        </w:rPr>
+        <w:t xml:space="preserve"> |    4.0068    1.8366    3.7557    5.6988    2.8622    0.3922    9.0803</w:t>
+      </w:r>
+    </w:p>
+    <w:p>
+      <w:pPr>
+        <w:rPr>
+          <w:lang w:val="en-US"/>
+        </w:rPr>
+      </w:pPr>
+      <w:proofErr w:type="spellStart"/>
+      <w:r>
+        <w:rPr>
+          <w:lang w:val="en-US"/>
+        </w:rPr>
+        <w:t>adj_r_square</w:t>
+      </w:r>
+      <w:proofErr w:type="spellEnd"/>
+      <w:r>
+        <w:rPr>
+          <w:lang w:val="en-US"/>
+        </w:rPr>
+        <w:t xml:space="preserve"> |    0.6310    0.6245    0.6295    0.6378    0.0074    0.6224    0.6418</w:t>
+      </w:r>
+    </w:p>
+    <w:p>
+      <w:pPr>
+        <w:rPr>
+          <w:lang w:val="en-US"/>
+        </w:rPr>
+      </w:pPr>
+      <w:proofErr w:type="spellStart"/>
+      <w:r>
+        <w:rPr>
+          <w:lang w:val="en-US"/>
+        </w:rPr>
+        <w:t>r_square_w~n</w:t>
+      </w:r>
+      <w:proofErr w:type="spellEnd"/>
+      <w:r>
+        <w:rPr>
+          <w:lang w:val="en-US"/>
+        </w:rPr>
+        <w:t xml:space="preserve"> |    0.3975    0.3926    0.3973    0.4006    0.0066    0.3894    0.4098</w:t>
+      </w:r>
+    </w:p>
+    <w:p>
+      <w:pPr>
+        <w:rPr>
+          <w:lang w:val="en-US"/>
+        </w:rPr>
+      </w:pPr>
+      <w:r>
+        <w:rPr>
+          <w:lang w:val="en-US"/>
+        </w:rPr>
+        <w:t>------------------------------------------------------------------------------------</w:t>
+      </w:r>
+    </w:p>
+    <w:p>
+      <w:pPr>
+        <w:rPr>
+          <w:lang w:val="en-US"/>
+        </w:rPr>
+      </w:pPr>
+    </w:p>
+    <w:p>
+      <w:pPr>
+        <w:rPr>
+          <w:lang w:val="en-US"/>
+        </w:rPr>
+      </w:pPr>
+      <w:r>
+        <w:rPr>
+          <w:lang w:val="en-US"/>
+        </w:rPr>
+        <w:t xml:space="preserve">. </w:t>
+      </w:r>
+      <w:proofErr w:type="spellStart"/>
+      <w:r>
+        <w:rPr>
+          <w:lang w:val="en-US"/>
+        </w:rPr>
+        <w:t>tabstat</w:t>
+      </w:r>
+      <w:proofErr w:type="spellEnd"/>
+      <w:r>
+        <w:rPr>
+          <w:lang w:val="en-US"/>
+        </w:rPr>
+        <w:t xml:space="preserve"> </w:t>
+      </w:r>
+      <w:proofErr w:type="spellStart"/>
+      <w:r>
+        <w:rPr>
+          <w:lang w:val="en-US"/>
+        </w:rPr>
+        <w:t>beta_lag_price</w:t>
+      </w:r>
+      <w:proofErr w:type="spellEnd"/>
+      <w:r>
+        <w:rPr>
+          <w:lang w:val="en-US"/>
+        </w:rPr>
+        <w:t xml:space="preserve"> </w:t>
+      </w:r>
+      <w:proofErr w:type="spellStart"/>
+      <w:r>
+        <w:rPr>
+          <w:lang w:val="en-US"/>
+        </w:rPr>
+        <w:t>sd_lag_prix_fob</w:t>
+      </w:r>
+      <w:proofErr w:type="spellEnd"/>
+      <w:r>
+        <w:rPr>
+          <w:lang w:val="en-US"/>
+        </w:rPr>
+        <w:t xml:space="preserve"> </w:t>
+      </w:r>
+      <w:proofErr w:type="spellStart"/>
+      <w:r>
+        <w:rPr>
+          <w:lang w:val="en-US"/>
+        </w:rPr>
+        <w:t>t_student_lag_pfob</w:t>
+      </w:r>
+      <w:proofErr w:type="spellEnd"/>
+      <w:r>
+        <w:rPr>
+          <w:lang w:val="en-US"/>
+        </w:rPr>
+        <w:t xml:space="preserve"> </w:t>
+      </w:r>
+      <w:proofErr w:type="spellStart"/>
+      <w:r>
+        <w:rPr>
+          <w:lang w:val="en-US"/>
+        </w:rPr>
+        <w:t>beta_FS_tariff</w:t>
+      </w:r>
+      <w:proofErr w:type="spellEnd"/>
+      <w:r>
+        <w:rPr>
+          <w:lang w:val="en-US"/>
+        </w:rPr>
+        <w:t xml:space="preserve"> </w:t>
+      </w:r>
+      <w:proofErr w:type="spellStart"/>
+      <w:r>
+        <w:rPr>
+          <w:lang w:val="en-US"/>
+        </w:rPr>
+        <w:t>sd_tariff</w:t>
+      </w:r>
+      <w:proofErr w:type="spellEnd"/>
+      <w:r>
+        <w:rPr>
+          <w:lang w:val="en-US"/>
+        </w:rPr>
+        <w:t xml:space="preserve"> </w:t>
+      </w:r>
+      <w:proofErr w:type="spellStart"/>
+      <w:r>
+        <w:rPr>
+          <w:lang w:val="en-US"/>
+        </w:rPr>
+        <w:t>t_student_ta</w:t>
+      </w:r>
+      <w:r>
+        <w:rPr>
+          <w:lang w:val="en-US"/>
+        </w:rPr>
+        <w:t>riff</w:t>
+      </w:r>
+      <w:proofErr w:type="spellEnd"/>
+      <w:r>
+        <w:rPr>
+          <w:lang w:val="en-US"/>
+        </w:rPr>
+        <w:t xml:space="preserve"> </w:t>
+      </w:r>
+      <w:proofErr w:type="spellStart"/>
+      <w:r>
+        <w:rPr>
+          <w:lang w:val="en-US"/>
+        </w:rPr>
+        <w:t>F_stat</w:t>
+      </w:r>
+      <w:proofErr w:type="spellEnd"/>
+      <w:r>
+        <w:rPr>
+          <w:lang w:val="en-US"/>
+        </w:rPr>
+        <w:t xml:space="preserve"> </w:t>
+      </w:r>
+      <w:proofErr w:type="spellStart"/>
+      <w:r>
+        <w:rPr>
+          <w:lang w:val="en-US"/>
+        </w:rPr>
+        <w:t>F_stat_tariff</w:t>
+      </w:r>
+      <w:proofErr w:type="spellEnd"/>
+      <w:r>
+        <w:rPr>
+          <w:lang w:val="en-US"/>
+        </w:rPr>
+        <w:t xml:space="preserve"> </w:t>
+      </w:r>
+      <w:proofErr w:type="spellStart"/>
+      <w:r>
+        <w:rPr>
+          <w:lang w:val="en-US"/>
+        </w:rPr>
+        <w:t>adj_r</w:t>
+      </w:r>
+      <w:r>
+        <w:rPr>
+          <w:lang w:val="en-US"/>
+        </w:rPr>
+        <w:t>_square</w:t>
+      </w:r>
+      <w:proofErr w:type="spellEnd"/>
+      <w:r>
+        <w:rPr>
+          <w:lang w:val="en-US"/>
+        </w:rPr>
+        <w:t xml:space="preserve"> </w:t>
+      </w:r>
+      <w:proofErr w:type="spellStart"/>
+      <w:r>
+        <w:rPr>
+          <w:lang w:val="en-US"/>
+        </w:rPr>
+        <w:t>r_square_within</w:t>
+      </w:r>
+      <w:proofErr w:type="spellEnd"/>
+      <w:r>
+        <w:rPr>
+          <w:lang w:val="en-US"/>
+        </w:rPr>
+        <w:t xml:space="preserve"> </w:t>
+      </w:r>
+      <w:r>
+        <w:rPr>
+          <w:b/>
+          <w:lang w:val="en-US"/>
+        </w:rPr>
+        <w:t>if mode =="</w:t>
+      </w:r>
+      <w:proofErr w:type="spellStart"/>
+      <w:r>
+        <w:rPr>
+          <w:b/>
+          <w:lang w:val="en-US"/>
+        </w:rPr>
+        <w:t>ves</w:t>
+      </w:r>
+      <w:proofErr w:type="spellEnd"/>
+      <w:r>
+        <w:rPr>
+          <w:b/>
+          <w:lang w:val="en-US"/>
+        </w:rPr>
+        <w:t>",</w:t>
+      </w:r>
+      <w:r>
+        <w:rPr>
+          <w:lang w:val="en-US"/>
+        </w:rPr>
+        <w:t xml:space="preserve"> </w:t>
+      </w:r>
+      <w:proofErr w:type="gramStart"/>
+      <w:r>
+        <w:rPr>
+          <w:lang w:val="en-US"/>
+        </w:rPr>
+        <w:t>s(</w:t>
+      </w:r>
+      <w:proofErr w:type="gramEnd"/>
+      <w:r>
+        <w:rPr>
+          <w:lang w:val="en-US"/>
+        </w:rPr>
+        <w:t xml:space="preserve">mean p25 med p75 </w:t>
+      </w:r>
+      <w:proofErr w:type="spellStart"/>
+      <w:r>
+        <w:rPr>
+          <w:lang w:val="en-US"/>
+        </w:rPr>
+        <w:t>sd</w:t>
+      </w:r>
+      <w:proofErr w:type="spellEnd"/>
+      <w:r>
+        <w:rPr>
+          <w:lang w:val="en-US"/>
+        </w:rPr>
+        <w:t xml:space="preserve"> min max) columns(statistics) format(%9.4fc)</w:t>
+      </w:r>
+    </w:p>
+    <w:p>
+      <w:pPr>
+        <w:rPr>
+          <w:lang w:val="en-US"/>
+        </w:rPr>
+      </w:pPr>
+    </w:p>
+    <w:p>
+      <w:pPr>
+        <w:rPr>
+          <w:lang w:val="en-US"/>
+        </w:rPr>
+      </w:pPr>
+      <w:r>
+        <w:rPr>
+          <w:lang w:val="en-US"/>
+        </w:rPr>
+        <w:t xml:space="preserve">    variable |      mean       p25       p50       p75        </w:t>
+      </w:r>
+      <w:proofErr w:type="spellStart"/>
+      <w:r>
+        <w:rPr>
+          <w:lang w:val="en-US"/>
+        </w:rPr>
+        <w:t>sd</w:t>
+      </w:r>
+      <w:proofErr w:type="spellEnd"/>
+      <w:r>
+        <w:rPr>
+          <w:lang w:val="en-US"/>
+        </w:rPr>
+        <w:t xml:space="preserve">       min       max</w:t>
+      </w:r>
+    </w:p>
+    <w:p>
+      <w:pPr>
+        <w:rPr>
+          <w:lang w:val="en-US"/>
+        </w:rPr>
+      </w:pPr>
+      <w:r>
+        <w:rPr>
+          <w:lang w:val="en-US"/>
+        </w:rPr>
+        <w:t>-------------+----------------------------------------------------------------------</w:t>
+      </w:r>
+    </w:p>
+    <w:p>
+      <w:pPr>
+        <w:rPr>
+          <w:lang w:val="en-US"/>
+        </w:rPr>
+      </w:pPr>
+      <w:proofErr w:type="spellStart"/>
+      <w:r>
+        <w:rPr>
+          <w:lang w:val="en-US"/>
+        </w:rPr>
+        <w:t>beta_lag_p~e</w:t>
+      </w:r>
+      <w:proofErr w:type="spellEnd"/>
+      <w:r>
+        <w:rPr>
+          <w:lang w:val="en-US"/>
+        </w:rPr>
+        <w:t xml:space="preserve"> |    0.7292    0.7203    0.7307    0.7342    0.0092    0.7178    0.7451</w:t>
+      </w:r>
+    </w:p>
+    <w:p>
+      <w:pPr>
+        <w:rPr>
+          <w:lang w:val="en-US"/>
+        </w:rPr>
+      </w:pPr>
+      <w:proofErr w:type="spellStart"/>
+      <w:r>
+        <w:rPr>
+          <w:lang w:val="en-US"/>
+        </w:rPr>
+        <w:t>sd_lag_pri~b</w:t>
+      </w:r>
+      <w:proofErr w:type="spellEnd"/>
+      <w:r>
+        <w:rPr>
+          <w:lang w:val="en-US"/>
+        </w:rPr>
+        <w:t xml:space="preserve"> |    0.0081    0.0077    0.0081    0.0084    0.0004    0.0075    0.0088</w:t>
+      </w:r>
+    </w:p>
+    <w:p>
+      <w:pPr>
+        <w:rPr>
+          <w:lang w:val="en-US"/>
+        </w:rPr>
+      </w:pPr>
+      <w:proofErr w:type="spellStart"/>
+      <w:r>
+        <w:rPr>
+          <w:lang w:val="en-US"/>
+        </w:rPr>
+        <w:t>t_student_~b</w:t>
+      </w:r>
+      <w:proofErr w:type="spellEnd"/>
+      <w:r>
+        <w:rPr>
+          <w:lang w:val="en-US"/>
+        </w:rPr>
+        <w:t xml:space="preserve"> |   90.5250   87.3646   90.1716   94.0830    4.6040   83.4022   97.5594</w:t>
+      </w:r>
+    </w:p>
+    <w:p>
+      <w:pPr>
+        <w:rPr>
+          <w:lang w:val="en-US"/>
+        </w:rPr>
+      </w:pPr>
+      <w:proofErr w:type="spellStart"/>
+      <w:r>
+        <w:rPr>
+          <w:lang w:val="en-US"/>
+        </w:rPr>
+        <w:t>beta_FS_ta~f</w:t>
+      </w:r>
+      <w:proofErr w:type="spellEnd"/>
+      <w:r>
+        <w:rPr>
+          <w:lang w:val="en-US"/>
+        </w:rPr>
+        <w:t xml:space="preserve"> |    0.0522    0.0368    0.0571    0.0652    0.0189    0.0241    0.0751</w:t>
+      </w:r>
+    </w:p>
+    <w:p>
+      <w:pPr>
+        <w:rPr>
+          <w:lang w:val="en-US"/>
+        </w:rPr>
+      </w:pPr>
+      <w:r>
+        <w:rPr>
+          <w:lang w:val="en-US"/>
+        </w:rPr>
+        <w:t xml:space="preserve">   </w:t>
+      </w:r>
+      <w:proofErr w:type="spellStart"/>
+      <w:r>
+        <w:rPr>
+          <w:lang w:val="en-US"/>
+        </w:rPr>
+        <w:t>sd_tariff</w:t>
+      </w:r>
+      <w:proofErr w:type="spellEnd"/>
+      <w:r>
+        <w:rPr>
+          <w:lang w:val="en-US"/>
+        </w:rPr>
+        <w:t xml:space="preserve"> |    0.0088    0.0070    0.0084    0.0101    0.0023    0.0064    0.0130</w:t>
+      </w:r>
+    </w:p>
+    <w:p>
+      <w:pPr>
+        <w:rPr>
+          <w:lang w:val="en-US"/>
+        </w:rPr>
+      </w:pPr>
+      <w:proofErr w:type="spellStart"/>
+      <w:r>
+        <w:rPr>
+          <w:lang w:val="en-US"/>
+        </w:rPr>
+        <w:t>t_student_~f</w:t>
+      </w:r>
+      <w:proofErr w:type="spellEnd"/>
+      <w:r>
+        <w:rPr>
+          <w:lang w:val="en-US"/>
+        </w:rPr>
+        <w:t xml:space="preserve"> |    6.3663    3.6805    7.4680    8.4917    2.8134    2.1514    9.4985</w:t>
+      </w:r>
+    </w:p>
+    <w:p>
+      <w:pPr>
+        <w:rPr>
+          <w:lang w:val="en-US"/>
+        </w:rPr>
+      </w:pPr>
+      <w:r>
+        <w:rPr>
+          <w:lang w:val="en-US"/>
+        </w:rPr>
+        <w:lastRenderedPageBreak/>
+        <w:t xml:space="preserve">      </w:t>
+      </w:r>
+      <w:proofErr w:type="spellStart"/>
+      <w:r>
+        <w:rPr>
+          <w:lang w:val="en-US"/>
+        </w:rPr>
+        <w:t>F_stat</w:t>
+      </w:r>
+      <w:proofErr w:type="spellEnd"/>
+      <w:r>
+        <w:rPr>
+          <w:lang w:val="en-US"/>
+        </w:rPr>
+        <w:t xml:space="preserve"> | 4468.7028 4127.2686 4252.5286 4975.</w:t>
+      </w:r>
+      <w:proofErr w:type="gramStart"/>
+      <w:r>
+        <w:rPr>
+          <w:lang w:val="en-US"/>
+        </w:rPr>
+        <w:t>9085  475.2488</w:t>
+      </w:r>
+      <w:proofErr w:type="gramEnd"/>
+      <w:r>
+        <w:rPr>
+          <w:lang w:val="en-US"/>
+        </w:rPr>
+        <w:t xml:space="preserve"> 3917.9634 5120.2476</w:t>
+      </w:r>
+    </w:p>
+    <w:p>
+      <w:pPr>
+        <w:rPr>
+          <w:lang w:val="en-US"/>
+        </w:rPr>
+      </w:pPr>
+      <w:proofErr w:type="spellStart"/>
+      <w:r>
+        <w:rPr>
+          <w:lang w:val="en-US"/>
+        </w:rPr>
+        <w:t>F_stat_tar~f</w:t>
+      </w:r>
+      <w:proofErr w:type="spellEnd"/>
+      <w:r>
+        <w:rPr>
+          <w:lang w:val="en-US"/>
+        </w:rPr>
+        <w:t xml:space="preserve"> |    2.9939    1.1372    3.1245    4.4944    2.0683    0.3281    6.1107</w:t>
+      </w:r>
+    </w:p>
+    <w:p>
+      <w:pPr>
+        <w:rPr>
+          <w:lang w:val="en-US"/>
+        </w:rPr>
+      </w:pPr>
+      <w:proofErr w:type="spellStart"/>
+      <w:r>
+        <w:rPr>
+          <w:lang w:val="en-US"/>
+        </w:rPr>
+        <w:t>adj_r_square</w:t>
+      </w:r>
+      <w:proofErr w:type="spellEnd"/>
+      <w:r>
+        <w:rPr>
+          <w:lang w:val="en-US"/>
+        </w:rPr>
+        <w:t xml:space="preserve"> |    0.7621    0.7572    0.7626    0.7671    0.0051    0.7553    0.7676</w:t>
+      </w:r>
+    </w:p>
+    <w:p>
+      <w:pPr>
+        <w:pBdr>
+          <w:bottom w:val="single" w:sz="6" w:space="1" w:color="auto"/>
+        </w:pBdr>
+        <w:rPr>
+          <w:lang w:val="en-US"/>
+        </w:rPr>
+      </w:pPr>
+      <w:proofErr w:type="spellStart"/>
+      <w:r>
+        <w:rPr>
+          <w:lang w:val="en-US"/>
+        </w:rPr>
+        <w:t>r_square_w~n</w:t>
+      </w:r>
+      <w:proofErr w:type="spellEnd"/>
+      <w:r>
+        <w:rPr>
+          <w:lang w:val="en-US"/>
+        </w:rPr>
+        <w:t xml:space="preserve"> |    0.5344    0.5243    0.5286    0.5474    0.0122    0.5228    0.5519</w:t>
+      </w:r>
+    </w:p>
+    <w:p>
+      <w:pPr>
+        <w:rPr>
+          <w:lang w:val="en-US"/>
+        </w:rPr>
+      </w:pPr>
+    </w:p>
+    <w:p>
+      <w:pPr>
+        <w:rPr>
+          <w:i/>
+          <w:lang w:val="en-US"/>
+        </w:rPr>
+      </w:pPr>
+      <w:proofErr w:type="spellStart"/>
+      <w:r>
+        <w:rPr>
+          <w:i/>
+          <w:lang w:val="en-US"/>
+        </w:rPr>
+        <w:t>Beta_lag_price</w:t>
+      </w:r>
+      <w:proofErr w:type="spellEnd"/>
+      <w:r>
+        <w:rPr>
+          <w:i/>
+          <w:lang w:val="en-US"/>
+        </w:rPr>
+        <w:t>, air</w:t>
+      </w:r>
+    </w:p>
+    <w:p>
+      <w:pPr>
+        <w:rPr>
+          <w:i/>
+          <w:lang w:val="en-US"/>
+        </w:rPr>
+      </w:pPr>
+      <w:r>
+        <w:rPr>
+          <w:i/>
+          <w:noProof/>
+          <w:lang w:eastAsia="fr-FR"/>
+        </w:rPr>
+        <w:drawing>
+          <wp:inline distT="0" distB="0" distL="0" distR="0">
+            <wp:extent cx="5113020" cy="3741420"/>
+            <wp:effectExtent l="0" t="0" r="0" b="0"/>
+            <wp:docPr id="21" name="Image 21"/>
+            <wp:cNvGraphicFramePr>
+              <a:graphicFrameLocks xmlns:a="http://schemas.openxmlformats.org/drawingml/2006/main" noChangeAspect="1"/>
+            </wp:cNvGraphicFramePr>
+            <a:graphic xmlns:a="http://schemas.openxmlformats.org/drawingml/2006/main">
+              <a:graphicData uri="http://schemas.openxmlformats.org/drawingml/2006/picture">
+                <pic:pic xmlns:pic="http://schemas.openxmlformats.org/drawingml/2006/picture">
+                  <pic:nvPicPr>
+                    <pic:cNvPr id="0" name="Picture 5"/>
+                    <pic:cNvPicPr>
+                      <a:picLocks noChangeAspect="1" noChangeArrowheads="1"/>
+                    </pic:cNvPicPr>
+                  </pic:nvPicPr>
+                  <pic:blipFill>
+                    <a:blip r:embed="rId22" cstate="print">
+                      <a:extLst>
+                        <a:ext uri="{28A0092B-C50C-407E-A947-70E740481C1C}">
+                          <a14:useLocalDpi xmlns:a14="http://schemas.microsoft.com/office/drawing/2010/main" val="0"/>
+                        </a:ext>
+                      </a:extLst>
+                    </a:blip>
+                    <a:srcRect/>
+                    <a:stretch>
+                      <a:fillRect/>
+                    </a:stretch>
+                  </pic:blipFill>
+                  <pic:spPr bwMode="auto">
+                    <a:xfrm>
+                      <a:off x="0" y="0"/>
+                      <a:ext cx="5113020" cy="3741420"/>
+                    </a:xfrm>
+                    <a:prstGeom prst="rect">
+                      <a:avLst/>
+                    </a:prstGeom>
+                    <a:noFill/>
+                    <a:ln>
+                      <a:noFill/>
+                    </a:ln>
+                  </pic:spPr>
+                </pic:pic>
+              </a:graphicData>
+            </a:graphic>
+          </wp:inline>
+        </w:drawing>
+      </w:r>
+    </w:p>
+    <w:p>
+      <w:pPr>
+        <w:rPr>
+          <w:i/>
+          <w:lang w:val="en-US"/>
+        </w:rPr>
+      </w:pPr>
+      <w:proofErr w:type="spellStart"/>
+      <w:r>
+        <w:rPr>
+          <w:i/>
+          <w:lang w:val="en-US"/>
+        </w:rPr>
+        <w:t>Beta_lag_price</w:t>
+      </w:r>
+      <w:proofErr w:type="spellEnd"/>
+      <w:r>
+        <w:rPr>
+          <w:i/>
+          <w:lang w:val="en-US"/>
+        </w:rPr>
+        <w:t xml:space="preserve">, </w:t>
+      </w:r>
+      <w:proofErr w:type="spellStart"/>
+      <w:r>
+        <w:rPr>
+          <w:i/>
+          <w:lang w:val="en-US"/>
+        </w:rPr>
+        <w:t>ves</w:t>
+      </w:r>
+      <w:proofErr w:type="spellEnd"/>
+    </w:p>
+    <w:p>
+      <w:pPr>
+        <w:rPr>
+          <w:i/>
+          <w:lang w:val="en-US"/>
+        </w:rPr>
+      </w:pPr>
+      <w:r>
+        <w:rPr>
+          <w:i/>
+          <w:noProof/>
+          <w:lang w:eastAsia="fr-FR"/>
+        </w:rPr>
+        <w:lastRenderedPageBreak/>
+        <w:drawing>
+          <wp:inline distT="0" distB="0" distL="0" distR="0">
+            <wp:extent cx="5113020" cy="3741420"/>
+            <wp:effectExtent l="0" t="0" r="0" b="0"/>
+            <wp:docPr id="22" name="Image 22"/>
+            <wp:cNvGraphicFramePr>
+              <a:graphicFrameLocks xmlns:a="http://schemas.openxmlformats.org/drawingml/2006/main" noChangeAspect="1"/>
+            </wp:cNvGraphicFramePr>
+            <a:graphic xmlns:a="http://schemas.openxmlformats.org/drawingml/2006/main">
+              <a:graphicData uri="http://schemas.openxmlformats.org/drawingml/2006/picture">
+                <pic:pic xmlns:pic="http://schemas.openxmlformats.org/drawingml/2006/picture">
+                  <pic:nvPicPr>
+                    <pic:cNvPr id="0" name="Picture 6"/>
+                    <pic:cNvPicPr>
+                      <a:picLocks noChangeAspect="1" noChangeArrowheads="1"/>
+                    </pic:cNvPicPr>
+                  </pic:nvPicPr>
+                  <pic:blipFill>
+                    <a:blip r:embed="rId23" cstate="print">
+                      <a:extLst>
+                        <a:ext uri="{28A0092B-C50C-407E-A947-70E740481C1C}">
+                          <a14:useLocalDpi xmlns:a14="http://schemas.microsoft.com/office/drawing/2010/main" val="0"/>
+                        </a:ext>
+                      </a:extLst>
+                    </a:blip>
+                    <a:srcRect/>
+                    <a:stretch>
+                      <a:fillRect/>
+                    </a:stretch>
+                  </pic:blipFill>
+                  <pic:spPr bwMode="auto">
+                    <a:xfrm>
+                      <a:off x="0" y="0"/>
+                      <a:ext cx="5113020" cy="3741420"/>
+                    </a:xfrm>
+                    <a:prstGeom prst="rect">
+                      <a:avLst/>
+                    </a:prstGeom>
+                    <a:noFill/>
+                    <a:ln>
+                      <a:noFill/>
+                    </a:ln>
+                  </pic:spPr>
+                </pic:pic>
+              </a:graphicData>
+            </a:graphic>
+          </wp:inline>
+        </w:drawing>
+      </w:r>
+    </w:p>
+    <w:p>
+      <w:pPr>
+        <w:rPr>
+          <w:i/>
+          <w:lang w:val="en-US"/>
+        </w:rPr>
+      </w:pPr>
+      <w:proofErr w:type="spellStart"/>
+      <w:r>
+        <w:rPr>
+          <w:i/>
+          <w:lang w:val="en-US"/>
+        </w:rPr>
+        <w:t>Beta_</w:t>
+      </w:r>
+      <w:r>
+        <w:rPr>
+          <w:i/>
+          <w:lang w:val="en-US"/>
+        </w:rPr>
+        <w:t>tariff</w:t>
+      </w:r>
+      <w:proofErr w:type="spellEnd"/>
+      <w:r>
+        <w:rPr>
+          <w:i/>
+          <w:lang w:val="en-US"/>
+        </w:rPr>
+        <w:t xml:space="preserve"> air</w:t>
+      </w:r>
+    </w:p>
+    <w:p>
+      <w:pPr>
+        <w:rPr>
+          <w:i/>
+          <w:lang w:val="en-US"/>
+        </w:rPr>
+      </w:pPr>
+      <w:r>
+        <w:rPr>
+          <w:i/>
+          <w:noProof/>
+          <w:lang w:eastAsia="fr-FR"/>
+        </w:rPr>
+        <w:drawing>
+          <wp:inline distT="0" distB="0" distL="0" distR="0">
+            <wp:extent cx="5113020" cy="3741420"/>
+            <wp:effectExtent l="0" t="0" r="0" b="0"/>
+            <wp:docPr id="23" name="Image 23"/>
+            <wp:cNvGraphicFramePr>
+              <a:graphicFrameLocks xmlns:a="http://schemas.openxmlformats.org/drawingml/2006/main" noChangeAspect="1"/>
+            </wp:cNvGraphicFramePr>
+            <a:graphic xmlns:a="http://schemas.openxmlformats.org/drawingml/2006/main">
+              <a:graphicData uri="http://schemas.openxmlformats.org/drawingml/2006/picture">
+                <pic:pic xmlns:pic="http://schemas.openxmlformats.org/drawingml/2006/picture">
+                  <pic:nvPicPr>
+                    <pic:cNvPr id="0" name="Picture 7"/>
+                    <pic:cNvPicPr>
+                      <a:picLocks noChangeAspect="1" noChangeArrowheads="1"/>
+                    </pic:cNvPicPr>
+                  </pic:nvPicPr>
+                  <pic:blipFill>
+                    <a:blip r:embed="rId24" cstate="print">
+                      <a:extLst>
+                        <a:ext uri="{28A0092B-C50C-407E-A947-70E740481C1C}">
+                          <a14:useLocalDpi xmlns:a14="http://schemas.microsoft.com/office/drawing/2010/main" val="0"/>
+                        </a:ext>
+                      </a:extLst>
+                    </a:blip>
+                    <a:srcRect/>
+                    <a:stretch>
+                      <a:fillRect/>
+                    </a:stretch>
+                  </pic:blipFill>
+                  <pic:spPr bwMode="auto">
+                    <a:xfrm>
+                      <a:off x="0" y="0"/>
+                      <a:ext cx="5113020" cy="3741420"/>
+                    </a:xfrm>
+                    <a:prstGeom prst="rect">
+                      <a:avLst/>
+                    </a:prstGeom>
+                    <a:noFill/>
+                    <a:ln>
+                      <a:noFill/>
+                    </a:ln>
+                  </pic:spPr>
+                </pic:pic>
+              </a:graphicData>
+            </a:graphic>
+          </wp:inline>
+        </w:drawing>
+      </w:r>
+    </w:p>
+    <w:p>
+      <w:pPr>
+        <w:rPr>
+          <w:i/>
+          <w:lang w:val="en-US"/>
+        </w:rPr>
+      </w:pPr>
+      <w:proofErr w:type="spellStart"/>
+      <w:r>
+        <w:rPr>
+          <w:i/>
+          <w:lang w:val="en-US"/>
+        </w:rPr>
+        <w:t>Beta_</w:t>
+      </w:r>
+      <w:r>
+        <w:rPr>
+          <w:i/>
+          <w:lang w:val="en-US"/>
+        </w:rPr>
+        <w:t>tariff</w:t>
+      </w:r>
+      <w:proofErr w:type="spellEnd"/>
+      <w:r>
+        <w:rPr>
+          <w:i/>
+          <w:lang w:val="en-US"/>
+        </w:rPr>
+        <w:t xml:space="preserve">, </w:t>
+      </w:r>
+      <w:proofErr w:type="spellStart"/>
+      <w:r>
+        <w:rPr>
+          <w:i/>
+          <w:lang w:val="en-US"/>
+        </w:rPr>
+        <w:t>ves</w:t>
+      </w:r>
+      <w:proofErr w:type="spellEnd"/>
+    </w:p>
+    <w:p>
+      <w:pPr>
+        <w:rPr>
+          <w:lang w:val="en-US"/>
+        </w:rPr>
+      </w:pPr>
+      <w:r>
+        <w:rPr>
+          <w:noProof/>
+          <w:lang w:eastAsia="fr-FR"/>
+        </w:rPr>
+        <w:lastRenderedPageBreak/>
+        <w:drawing>
+          <wp:inline distT="0" distB="0" distL="0" distR="0">
+            <wp:extent cx="5113020" cy="3741420"/>
+            <wp:effectExtent l="0" t="0" r="0" b="0"/>
+            <wp:docPr id="24" name="Image 24"/>
+            <wp:cNvGraphicFramePr>
+              <a:graphicFrameLocks xmlns:a="http://schemas.openxmlformats.org/drawingml/2006/main" noChangeAspect="1"/>
+            </wp:cNvGraphicFramePr>
+            <a:graphic xmlns:a="http://schemas.openxmlformats.org/drawingml/2006/main">
+              <a:graphicData uri="http://schemas.openxmlformats.org/drawingml/2006/picture">
+                <pic:pic xmlns:pic="http://schemas.openxmlformats.org/drawingml/2006/picture">
+                  <pic:nvPicPr>
+                    <pic:cNvPr id="0" name="Picture 8"/>
+                    <pic:cNvPicPr>
+                      <a:picLocks noChangeAspect="1" noChangeArrowheads="1"/>
+                    </pic:cNvPicPr>
+                  </pic:nvPicPr>
+                  <pic:blipFill>
+                    <a:blip r:embed="rId25" cstate="print">
+                      <a:extLst>
+                        <a:ext uri="{28A0092B-C50C-407E-A947-70E740481C1C}">
+                          <a14:useLocalDpi xmlns:a14="http://schemas.microsoft.com/office/drawing/2010/main" val="0"/>
+                        </a:ext>
+                      </a:extLst>
+                    </a:blip>
+                    <a:srcRect/>
+                    <a:stretch>
+                      <a:fillRect/>
+                    </a:stretch>
+                  </pic:blipFill>
+                  <pic:spPr bwMode="auto">
+                    <a:xfrm>
+                      <a:off x="0" y="0"/>
+                      <a:ext cx="5113020" cy="3741420"/>
+                    </a:xfrm>
+                    <a:prstGeom prst="rect">
+                      <a:avLst/>
+                    </a:prstGeom>
+                    <a:noFill/>
+                    <a:ln>
+                      <a:noFill/>
+                    </a:ln>
+                  </pic:spPr>
+                </pic:pic>
+              </a:graphicData>
+            </a:graphic>
+          </wp:inline>
+        </w:drawing>
+      </w:r>
       <w:bookmarkStart w:id="0" w:name="_GoBack"/>
       <w:bookmarkEnd w:id="0"/>
     </w:p>
-    <w:p>
-      <w:pPr>
-        <w:rPr>
-          <w:lang w:val="en-US"/>
-        </w:rPr>
-      </w:pPr>
-    </w:p>
     <w:sectPr>
-      <w:footerReference w:type="default" r:id="rId18"/>
+      <w:footerReference w:type="default" r:id="rId26"/>
       <w:pgSz w:w="11906" w:h="16838"/>
       <w:pgMar w:top="1417" w:right="1417" w:bottom="1417" w:left="1417" w:header="708" w:footer="708" w:gutter="0"/>
       <w:cols w:space="708"/>
@@ -9042,7 +12374,7 @@
           <w:rPr>
             <w:noProof/>
           </w:rPr>
-          <w:t>14</w:t>
+          <w:t>20</w:t>
         </w:r>
         <w:r>
           <w:fldChar w:fldCharType="end"/>

</xml_diff>